<commit_message>
update enginx and docker
</commit_message>
<xml_diff>
--- a/dataCH2.docx
+++ b/dataCH2.docx
@@ -80,7 +80,6 @@
           <w:szCs w:val="40"/>
         </w:rPr>
       </w:pPr>
-      <w:proofErr w:type="gramStart"/>
       <w:r>
         <w:rPr>
           <w:rFonts w:ascii="TH Sarabun New" w:hAnsi="TH Sarabun New" w:cs="TH Sarabun New"/>
@@ -90,19 +89,7 @@
           <w:sz w:val="40"/>
           <w:szCs w:val="40"/>
         </w:rPr>
-        <w:t>Link  [</w:t>
-      </w:r>
-      <w:proofErr w:type="gramEnd"/>
-      <w:r>
-        <w:rPr>
-          <w:rFonts w:ascii="TH Sarabun New" w:hAnsi="TH Sarabun New" w:cs="TH Sarabun New"/>
-          <w:b/>
-          <w:bCs/>
-          <w:color w:val="FF0000"/>
-          <w:sz w:val="40"/>
-          <w:szCs w:val="40"/>
-        </w:rPr>
-        <w:t>https://ieeexplore.ieee.org/document/10601640]</w:t>
+        <w:t>Link  [https://ieeexplore.ieee.org/document/10601640]</w:t>
       </w:r>
     </w:p>
     <w:p>
@@ -1207,7 +1194,6 @@
         </w:rPr>
         <w:tab/>
       </w:r>
-      <w:proofErr w:type="gramStart"/>
       <w:r>
         <w:rPr>
           <w:rFonts w:ascii="TH Sarabun New" w:hAnsi="TH Sarabun New" w:cs="TH Sarabun New"/>
@@ -1229,7 +1215,6 @@
         </w:rPr>
         <w:t>ชุดข้อมูลที่เสนอ</w:t>
       </w:r>
-      <w:proofErr w:type="gramEnd"/>
     </w:p>
     <w:p>
       <w:pPr>
@@ -1679,7 +1664,6 @@
           <w:szCs w:val="32"/>
         </w:rPr>
       </w:pPr>
-      <w:proofErr w:type="gramStart"/>
       <w:r>
         <w:rPr>
           <w:rFonts w:ascii="TH Sarabun New" w:hAnsi="TH Sarabun New" w:cs="TH Sarabun New"/>
@@ -1701,7 +1685,6 @@
         </w:rPr>
         <w:t>การเปรียบเทียบชุดข้อมูลที่มีอยู่และชุดข้อมูลที่เสนอ</w:t>
       </w:r>
-      <w:proofErr w:type="gramEnd"/>
     </w:p>
     <w:p>
       <w:pPr>
@@ -2095,7 +2078,6 @@
           <w:szCs w:val="32"/>
         </w:rPr>
       </w:pPr>
-      <w:proofErr w:type="gramStart"/>
       <w:r>
         <w:rPr>
           <w:rFonts w:ascii="TH Sarabun New" w:hAnsi="TH Sarabun New" w:cs="TH Sarabun New"/>
@@ -2118,7 +2100,6 @@
         </w:rPr>
         <w:t>การเตรียมข้อมูล</w:t>
       </w:r>
-      <w:proofErr w:type="gramEnd"/>
       <w:r>
         <w:rPr>
           <w:rFonts w:ascii="TH Sarabun New" w:hAnsi="TH Sarabun New" w:cs="TH Sarabun New"/>
@@ -2451,7 +2432,6 @@
         </w:rPr>
         <w:t xml:space="preserve"> 14</w:t>
       </w:r>
-      <w:proofErr w:type="gramStart"/>
       <w:r>
         <w:rPr>
           <w:rFonts w:ascii="Cambria Math" w:hAnsi="Cambria Math" w:cs="Cambria Math"/>
@@ -2464,15 +2444,7 @@
           <w:rFonts w:ascii="TH Sarabun New" w:hAnsi="TH Sarabun New" w:cs="TH Sarabun New"/>
           <w:sz w:val="28"/>
         </w:rPr>
-        <w:t xml:space="preserve"> ]</w:t>
-      </w:r>
-      <w:proofErr w:type="gramEnd"/>
-      <w:r>
-        <w:rPr>
-          <w:rFonts w:ascii="TH Sarabun New" w:hAnsi="TH Sarabun New" w:cs="TH Sarabun New"/>
-          <w:sz w:val="28"/>
-        </w:rPr>
-        <w:t xml:space="preserve"> (c) Shear ±15° (d) Saturation - range [−73 73 ] (%) (e) Brightness - range [-51 51] (%) (f) Exposure - range [-25 25] (%).</w:t>
+        <w:t xml:space="preserve"> ] (c) Shear ±15° (d) Saturation - range [−73 73 ] (%) (e) Brightness - range [-51 51] (%) (f) Exposure - range [-25 25] (%).</w:t>
       </w:r>
     </w:p>
     <w:p>
@@ -2980,7 +2952,6 @@
         </w:rPr>
         <w:tab/>
       </w:r>
-      <w:proofErr w:type="gramStart"/>
       <w:r>
         <w:rPr>
           <w:rFonts w:ascii="TH Sarabun New" w:hAnsi="TH Sarabun New" w:cs="TH Sarabun New"/>
@@ -2989,18 +2960,7 @@
           <w:sz w:val="32"/>
           <w:szCs w:val="32"/>
         </w:rPr>
-        <w:t>3.2  Model</w:t>
-      </w:r>
-      <w:proofErr w:type="gramEnd"/>
-      <w:r>
-        <w:rPr>
-          <w:rFonts w:ascii="TH Sarabun New" w:hAnsi="TH Sarabun New" w:cs="TH Sarabun New"/>
-          <w:b/>
-          <w:bCs/>
-          <w:sz w:val="32"/>
-          <w:szCs w:val="32"/>
-        </w:rPr>
-        <w:t xml:space="preserve">  </w:t>
+        <w:t xml:space="preserve">3.2  Model  </w:t>
       </w:r>
       <w:r>
         <w:rPr>
@@ -4164,7 +4124,6 @@
         </w:rPr>
         <w:tab/>
       </w:r>
-      <w:proofErr w:type="gramStart"/>
       <w:r>
         <w:rPr>
           <w:rFonts w:ascii="TH Sarabun New" w:hAnsi="TH Sarabun New" w:cs="TH Sarabun New"/>
@@ -4184,19 +4143,7 @@
           <w:szCs w:val="32"/>
           <w:cs/>
         </w:rPr>
-        <w:t>การฝึกฝน</w:t>
-      </w:r>
-      <w:proofErr w:type="gramEnd"/>
-      <w:r>
-        <w:rPr>
-          <w:rFonts w:ascii="TH Sarabun New" w:hAnsi="TH Sarabun New" w:cs="TH Sarabun New"/>
-          <w:b/>
-          <w:bCs/>
-          <w:sz w:val="32"/>
-          <w:szCs w:val="32"/>
-          <w:cs/>
-        </w:rPr>
-        <w:t xml:space="preserve"> </w:t>
+        <w:t xml:space="preserve">การฝึกฝน </w:t>
       </w:r>
       <w:r>
         <w:rPr>
@@ -4420,7 +4367,6 @@
         <w:lastRenderedPageBreak/>
         <w:tab/>
       </w:r>
-      <w:proofErr w:type="gramStart"/>
       <w:r>
         <w:rPr>
           <w:rFonts w:ascii="TH Sarabun New" w:hAnsi="TH Sarabun New" w:cs="TH Sarabun New"/>
@@ -4442,7 +4388,6 @@
         </w:rPr>
         <w:t>เมตริกสำหรับการประเมินผล</w:t>
       </w:r>
-      <w:proofErr w:type="gramEnd"/>
       <w:r>
         <w:rPr>
           <w:rFonts w:ascii="TH Sarabun New" w:hAnsi="TH Sarabun New" w:cs="TH Sarabun New"/>
@@ -8218,25 +8163,7 @@
           <w:sz w:val="32"/>
           <w:szCs w:val="32"/>
         </w:rPr>
-        <w:t>YOLO, YOLOv2, YOLOv</w:t>
-      </w:r>
-      <w:proofErr w:type="gramStart"/>
-      <w:r>
-        <w:rPr>
-          <w:rFonts w:ascii="TH Sarabun New" w:hAnsi="TH Sarabun New" w:cs="TH Sarabun New"/>
-          <w:sz w:val="32"/>
-          <w:szCs w:val="32"/>
-        </w:rPr>
-        <w:t>3 ,</w:t>
-      </w:r>
-      <w:proofErr w:type="gramEnd"/>
-      <w:r>
-        <w:rPr>
-          <w:rFonts w:ascii="TH Sarabun New" w:hAnsi="TH Sarabun New" w:cs="TH Sarabun New"/>
-          <w:sz w:val="32"/>
-          <w:szCs w:val="32"/>
-        </w:rPr>
-        <w:t xml:space="preserve"> YOLOv4 , YOLOv5 , YOLOV6 , YOLOV7 , YOLOv8 , YOLO - NAS , YOLO-World , YOLOv9 , YOLOv10</w:t>
+        <w:t>YOLO, YOLOv2, YOLOv3 , YOLOv4 , YOLOv5 , YOLOV6 , YOLOV7 , YOLOv8 , YOLO - NAS , YOLO-World , YOLOv9 , YOLOv10</w:t>
       </w:r>
       <w:r>
         <w:rPr>
@@ -15758,7 +15685,7 @@
     <w:p>
       <w:pPr>
         <w:rPr>
-          <w:rFonts w:ascii="TH Sarabun New" w:hAnsi="TH Sarabun New" w:cs="TH Sarabun New" w:hint="cs"/>
+          <w:rFonts w:ascii="TH Sarabun New" w:hAnsi="TH Sarabun New" w:cs="TH Sarabun New"/>
           <w:sz w:val="32"/>
           <w:szCs w:val="32"/>
           <w:cs/>
@@ -16541,7 +16468,7 @@
       <w:pPr>
         <w:jc w:val="thaiDistribute"/>
         <w:rPr>
-          <w:rFonts w:ascii="TH Sarabun New" w:hAnsi="TH Sarabun New" w:cs="TH Sarabun New" w:hint="cs"/>
+          <w:rFonts w:ascii="TH Sarabun New" w:hAnsi="TH Sarabun New" w:cs="TH Sarabun New"/>
           <w:sz w:val="32"/>
           <w:szCs w:val="32"/>
         </w:rPr>
@@ -16627,7 +16554,7 @@
       <w:pPr>
         <w:jc w:val="thaiDistribute"/>
         <w:rPr>
-          <w:rFonts w:ascii="TH Sarabun New" w:hAnsi="TH Sarabun New" w:cs="TH Sarabun New" w:hint="cs"/>
+          <w:rFonts w:ascii="TH Sarabun New" w:hAnsi="TH Sarabun New" w:cs="TH Sarabun New"/>
           <w:sz w:val="32"/>
           <w:szCs w:val="32"/>
         </w:rPr>
@@ -16716,7 +16643,7 @@
       <w:pPr>
         <w:jc w:val="thaiDistribute"/>
         <w:rPr>
-          <w:rFonts w:ascii="TH Sarabun New" w:hAnsi="TH Sarabun New" w:cs="TH Sarabun New" w:hint="cs"/>
+          <w:rFonts w:ascii="TH Sarabun New" w:hAnsi="TH Sarabun New" w:cs="TH Sarabun New"/>
           <w:sz w:val="32"/>
           <w:szCs w:val="32"/>
         </w:rPr>
@@ -18590,7 +18517,7 @@
       <w:pPr>
         <w:jc w:val="thaiDistribute"/>
         <w:rPr>
-          <w:rFonts w:ascii="TH Sarabun New" w:hAnsi="TH Sarabun New" w:cs="TH Sarabun New" w:hint="cs"/>
+          <w:rFonts w:ascii="TH Sarabun New" w:hAnsi="TH Sarabun New" w:cs="TH Sarabun New"/>
           <w:color w:val="0D0D0D" w:themeColor="text1" w:themeTint="F2"/>
           <w:sz w:val="32"/>
           <w:szCs w:val="32"/>
@@ -19390,25 +19317,14 @@
         </w:rPr>
         <w:t xml:space="preserve">คือ รูปแบบการทำงานของชุดคำสั่งที่เขียนขึ้นมา โดยทำงานแบบไม่เรียงขั้นตอน เนื่องจากชุดคำสั่งทำงานพร้อมกัน และเมื่อคำสั่งไหนเสร็จเรียบร้อยจะแสดงผลลัพธ์ก่อนแบบ </w:t>
       </w:r>
-      <w:proofErr w:type="gramStart"/>
-      <w:r>
-        <w:rPr>
-          <w:rFonts w:ascii="TH Sarabun New" w:hAnsi="TH Sarabun New" w:cs="TH Sarabun New"/>
-          <w:color w:val="0D0D0D" w:themeColor="text1" w:themeTint="F2"/>
-          <w:sz w:val="32"/>
-          <w:szCs w:val="32"/>
-        </w:rPr>
-        <w:t>Non-Blocking</w:t>
-      </w:r>
-      <w:proofErr w:type="gramEnd"/>
-      <w:r>
-        <w:rPr>
-          <w:rFonts w:ascii="TH Sarabun New" w:hAnsi="TH Sarabun New" w:cs="TH Sarabun New"/>
-          <w:color w:val="0D0D0D" w:themeColor="text1" w:themeTint="F2"/>
-          <w:sz w:val="32"/>
-          <w:szCs w:val="32"/>
-        </w:rPr>
-        <w:t xml:space="preserve"> I/O </w:t>
+      <w:r>
+        <w:rPr>
+          <w:rFonts w:ascii="TH Sarabun New" w:hAnsi="TH Sarabun New" w:cs="TH Sarabun New"/>
+          <w:color w:val="0D0D0D" w:themeColor="text1" w:themeTint="F2"/>
+          <w:sz w:val="32"/>
+          <w:szCs w:val="32"/>
+        </w:rPr>
+        <w:t xml:space="preserve">Non-Blocking I/O </w:t>
       </w:r>
       <w:r>
         <w:rPr>
@@ -20612,6 +20528,4571 @@
         </w:rPr>
         <w:t>---------------------------------------------------------------------------------------------------------------------------</w:t>
       </w:r>
+    </w:p>
+    <w:p>
+      <w:pPr>
+        <w:pStyle w:val="ListParagraph"/>
+        <w:ind w:left="0"/>
+        <w:jc w:val="thaiDistribute"/>
+        <w:rPr>
+          <w:rFonts w:ascii="TH Sarabun New" w:hAnsi="TH Sarabun New" w:cs="TH Sarabun New"/>
+          <w:color w:val="FF0000"/>
+          <w:sz w:val="32"/>
+          <w:szCs w:val="32"/>
+        </w:rPr>
+      </w:pPr>
+    </w:p>
+    <w:p>
+      <w:pPr>
+        <w:pStyle w:val="ListParagraph"/>
+        <w:ind w:left="0"/>
+        <w:jc w:val="thaiDistribute"/>
+        <w:rPr>
+          <w:rFonts w:ascii="TH Sarabun New" w:hAnsi="TH Sarabun New" w:cs="TH Sarabun New"/>
+          <w:color w:val="FF0000"/>
+          <w:sz w:val="32"/>
+          <w:szCs w:val="32"/>
+        </w:rPr>
+      </w:pPr>
+    </w:p>
+    <w:p>
+      <w:pPr>
+        <w:pStyle w:val="ListParagraph"/>
+        <w:ind w:left="0"/>
+        <w:jc w:val="thaiDistribute"/>
+        <w:rPr>
+          <w:rFonts w:ascii="TH Sarabun New" w:hAnsi="TH Sarabun New" w:cs="TH Sarabun New"/>
+          <w:color w:val="FF0000"/>
+          <w:sz w:val="32"/>
+          <w:szCs w:val="32"/>
+        </w:rPr>
+      </w:pPr>
+    </w:p>
+    <w:p>
+      <w:pPr>
+        <w:pStyle w:val="ListParagraph"/>
+        <w:ind w:left="0"/>
+        <w:jc w:val="thaiDistribute"/>
+        <w:rPr>
+          <w:rFonts w:ascii="TH Sarabun New" w:hAnsi="TH Sarabun New" w:cs="TH Sarabun New"/>
+          <w:color w:val="FF0000"/>
+          <w:sz w:val="32"/>
+          <w:szCs w:val="32"/>
+        </w:rPr>
+      </w:pPr>
+    </w:p>
+    <w:p>
+      <w:pPr>
+        <w:pStyle w:val="ListParagraph"/>
+        <w:ind w:left="0"/>
+        <w:jc w:val="thaiDistribute"/>
+        <w:rPr>
+          <w:rFonts w:ascii="TH Sarabun New" w:hAnsi="TH Sarabun New" w:cs="TH Sarabun New"/>
+          <w:color w:val="FF0000"/>
+          <w:sz w:val="32"/>
+          <w:szCs w:val="32"/>
+        </w:rPr>
+      </w:pPr>
+    </w:p>
+    <w:p>
+      <w:pPr>
+        <w:pStyle w:val="ListParagraph"/>
+        <w:ind w:left="0"/>
+        <w:jc w:val="thaiDistribute"/>
+        <w:rPr>
+          <w:rFonts w:ascii="TH Sarabun New" w:hAnsi="TH Sarabun New" w:cs="TH Sarabun New"/>
+          <w:color w:val="FF0000"/>
+          <w:sz w:val="32"/>
+          <w:szCs w:val="32"/>
+        </w:rPr>
+      </w:pPr>
+    </w:p>
+    <w:p>
+      <w:pPr>
+        <w:pStyle w:val="ListParagraph"/>
+        <w:ind w:left="0"/>
+        <w:jc w:val="thaiDistribute"/>
+        <w:rPr>
+          <w:rFonts w:ascii="TH Sarabun New" w:hAnsi="TH Sarabun New" w:cs="TH Sarabun New"/>
+          <w:color w:val="FF0000"/>
+          <w:sz w:val="32"/>
+          <w:szCs w:val="32"/>
+        </w:rPr>
+      </w:pPr>
+    </w:p>
+    <w:p>
+      <w:pPr>
+        <w:pStyle w:val="ListParagraph"/>
+        <w:ind w:left="0"/>
+        <w:jc w:val="thaiDistribute"/>
+        <w:rPr>
+          <w:rFonts w:ascii="TH Sarabun New" w:hAnsi="TH Sarabun New" w:cs="TH Sarabun New"/>
+          <w:color w:val="FF0000"/>
+          <w:sz w:val="32"/>
+          <w:szCs w:val="32"/>
+        </w:rPr>
+      </w:pPr>
+    </w:p>
+    <w:p>
+      <w:pPr>
+        <w:pStyle w:val="ListParagraph"/>
+        <w:ind w:left="0"/>
+        <w:jc w:val="thaiDistribute"/>
+        <w:rPr>
+          <w:rFonts w:ascii="TH Sarabun New" w:hAnsi="TH Sarabun New" w:cs="TH Sarabun New"/>
+          <w:b/>
+          <w:bCs/>
+          <w:color w:val="0D0D0D" w:themeColor="text1" w:themeTint="F2"/>
+          <w:sz w:val="32"/>
+          <w:szCs w:val="32"/>
+        </w:rPr>
+      </w:pPr>
+      <w:r>
+        <w:rPr>
+          <w:rFonts w:ascii="TH Sarabun New" w:hAnsi="TH Sarabun New" w:cs="TH Sarabun New"/>
+          <w:b/>
+          <w:bCs/>
+          <w:color w:val="0D0D0D" w:themeColor="text1" w:themeTint="F2"/>
+          <w:sz w:val="32"/>
+          <w:szCs w:val="32"/>
+        </w:rPr>
+        <w:lastRenderedPageBreak/>
+        <w:t>NGINX</w:t>
+      </w:r>
+    </w:p>
+    <w:p>
+      <w:pPr>
+        <w:pStyle w:val="ListParagraph"/>
+        <w:ind w:left="0"/>
+        <w:jc w:val="thaiDistribute"/>
+        <w:rPr>
+          <w:rFonts w:ascii="TH Sarabun New" w:hAnsi="TH Sarabun New" w:cs="TH Sarabun New"/>
+          <w:color w:val="0D0D0D" w:themeColor="text1" w:themeTint="F2"/>
+          <w:sz w:val="32"/>
+          <w:szCs w:val="32"/>
+        </w:rPr>
+      </w:pPr>
+      <w:r>
+        <w:rPr>
+          <w:rFonts w:ascii="TH Sarabun New" w:hAnsi="TH Sarabun New" w:cs="TH Sarabun New"/>
+          <w:b/>
+          <w:bCs/>
+          <w:color w:val="0D0D0D" w:themeColor="text1" w:themeTint="F2"/>
+          <w:sz w:val="32"/>
+          <w:szCs w:val="32"/>
+        </w:rPr>
+        <w:tab/>
+      </w:r>
+      <w:r>
+        <w:rPr>
+          <w:rFonts w:ascii="TH Sarabun New" w:hAnsi="TH Sarabun New" w:cs="TH Sarabun New"/>
+          <w:color w:val="0D0D0D" w:themeColor="text1" w:themeTint="F2"/>
+          <w:sz w:val="32"/>
+          <w:szCs w:val="32"/>
+        </w:rPr>
+        <w:t xml:space="preserve">NGINX </w:t>
+      </w:r>
+      <w:r>
+        <w:rPr>
+          <w:rFonts w:ascii="TH Sarabun New" w:hAnsi="TH Sarabun New" w:cs="TH Sarabun New"/>
+          <w:color w:val="0D0D0D" w:themeColor="text1" w:themeTint="F2"/>
+          <w:sz w:val="32"/>
+          <w:szCs w:val="32"/>
+          <w:cs/>
+        </w:rPr>
+        <w:t>เป็นซอฟต์แวร์โอเพ่นซอร์สสำหรับการให้บริการเว็บ</w:t>
+      </w:r>
+      <w:r>
+        <w:rPr>
+          <w:rFonts w:ascii="TH Sarabun New" w:hAnsi="TH Sarabun New" w:cs="TH Sarabun New"/>
+          <w:color w:val="0D0D0D" w:themeColor="text1" w:themeTint="F2"/>
+          <w:sz w:val="32"/>
+          <w:szCs w:val="32"/>
+        </w:rPr>
+        <w:t xml:space="preserve">, </w:t>
+      </w:r>
+      <w:r>
+        <w:rPr>
+          <w:rFonts w:ascii="TH Sarabun New" w:hAnsi="TH Sarabun New" w:cs="TH Sarabun New"/>
+          <w:color w:val="0D0D0D" w:themeColor="text1" w:themeTint="F2"/>
+          <w:sz w:val="32"/>
+          <w:szCs w:val="32"/>
+          <w:cs/>
+        </w:rPr>
+        <w:t>การทำรีเวิร์สพร็อกซี</w:t>
+      </w:r>
+      <w:r>
+        <w:rPr>
+          <w:rFonts w:ascii="TH Sarabun New" w:hAnsi="TH Sarabun New" w:cs="TH Sarabun New"/>
+          <w:color w:val="0D0D0D" w:themeColor="text1" w:themeTint="F2"/>
+          <w:sz w:val="32"/>
+          <w:szCs w:val="32"/>
+        </w:rPr>
+        <w:t xml:space="preserve">, </w:t>
+      </w:r>
+      <w:r>
+        <w:rPr>
+          <w:rFonts w:ascii="TH Sarabun New" w:hAnsi="TH Sarabun New" w:cs="TH Sarabun New"/>
+          <w:color w:val="0D0D0D" w:themeColor="text1" w:themeTint="F2"/>
+          <w:sz w:val="32"/>
+          <w:szCs w:val="32"/>
+          <w:cs/>
+        </w:rPr>
+        <w:t>การแคช</w:t>
+      </w:r>
+      <w:r>
+        <w:rPr>
+          <w:rFonts w:ascii="TH Sarabun New" w:hAnsi="TH Sarabun New" w:cs="TH Sarabun New"/>
+          <w:color w:val="0D0D0D" w:themeColor="text1" w:themeTint="F2"/>
+          <w:sz w:val="32"/>
+          <w:szCs w:val="32"/>
+        </w:rPr>
+        <w:t xml:space="preserve">, </w:t>
+      </w:r>
+      <w:r>
+        <w:rPr>
+          <w:rFonts w:ascii="TH Sarabun New" w:hAnsi="TH Sarabun New" w:cs="TH Sarabun New"/>
+          <w:color w:val="0D0D0D" w:themeColor="text1" w:themeTint="F2"/>
+          <w:sz w:val="32"/>
+          <w:szCs w:val="32"/>
+          <w:cs/>
+        </w:rPr>
+        <w:t>การปรับสมดุลโหลด</w:t>
+      </w:r>
+      <w:r>
+        <w:rPr>
+          <w:rFonts w:ascii="TH Sarabun New" w:hAnsi="TH Sarabun New" w:cs="TH Sarabun New"/>
+          <w:color w:val="0D0D0D" w:themeColor="text1" w:themeTint="F2"/>
+          <w:sz w:val="32"/>
+          <w:szCs w:val="32"/>
+        </w:rPr>
+        <w:t xml:space="preserve">, </w:t>
+      </w:r>
+      <w:r>
+        <w:rPr>
+          <w:rFonts w:ascii="TH Sarabun New" w:hAnsi="TH Sarabun New" w:cs="TH Sarabun New"/>
+          <w:color w:val="0D0D0D" w:themeColor="text1" w:themeTint="F2"/>
+          <w:sz w:val="32"/>
+          <w:szCs w:val="32"/>
+          <w:cs/>
+        </w:rPr>
+        <w:t xml:space="preserve">การสตรีมมีเดีย และอื่น ๆ อีกมากมาย เริ่มต้นในฐานะเว็บเซิร์ฟเวอร์ที่ออกแบบมาเพื่อประสิทธิภาพและความเสถียรสูงสุด นอกเหนือจากความสามารถในการเป็นเซิร์ฟเวอร์ </w:t>
+      </w:r>
+      <w:r>
+        <w:rPr>
+          <w:rFonts w:ascii="TH Sarabun New" w:hAnsi="TH Sarabun New" w:cs="TH Sarabun New"/>
+          <w:color w:val="0D0D0D" w:themeColor="text1" w:themeTint="F2"/>
+          <w:sz w:val="32"/>
+          <w:szCs w:val="32"/>
+        </w:rPr>
+        <w:t xml:space="preserve">HTTP </w:t>
+      </w:r>
+      <w:r>
+        <w:rPr>
+          <w:rFonts w:ascii="TH Sarabun New" w:hAnsi="TH Sarabun New" w:cs="TH Sarabun New"/>
+          <w:color w:val="0D0D0D" w:themeColor="text1" w:themeTint="F2"/>
+          <w:sz w:val="32"/>
+          <w:szCs w:val="32"/>
+          <w:cs/>
+        </w:rPr>
+        <w:t xml:space="preserve">แล้ว </w:t>
+      </w:r>
+      <w:r>
+        <w:rPr>
+          <w:rFonts w:ascii="TH Sarabun New" w:hAnsi="TH Sarabun New" w:cs="TH Sarabun New"/>
+          <w:color w:val="0D0D0D" w:themeColor="text1" w:themeTint="F2"/>
+          <w:sz w:val="32"/>
+          <w:szCs w:val="32"/>
+        </w:rPr>
+        <w:t xml:space="preserve">NGINX </w:t>
+      </w:r>
+      <w:r>
+        <w:rPr>
+          <w:rFonts w:ascii="TH Sarabun New" w:hAnsi="TH Sarabun New" w:cs="TH Sarabun New"/>
+          <w:color w:val="0D0D0D" w:themeColor="text1" w:themeTint="F2"/>
+          <w:sz w:val="32"/>
+          <w:szCs w:val="32"/>
+          <w:cs/>
+        </w:rPr>
+        <w:t>ยังสามารถทำหน้าที่เป็นพร็อกซีเซิร์ฟเวอร์สำหรับอีเมล (</w:t>
+      </w:r>
+      <w:r>
+        <w:rPr>
+          <w:rFonts w:ascii="TH Sarabun New" w:hAnsi="TH Sarabun New" w:cs="TH Sarabun New"/>
+          <w:color w:val="0D0D0D" w:themeColor="text1" w:themeTint="F2"/>
+          <w:sz w:val="32"/>
+          <w:szCs w:val="32"/>
+        </w:rPr>
+        <w:t xml:space="preserve">IMAP, POP3 </w:t>
+      </w:r>
+      <w:r>
+        <w:rPr>
+          <w:rFonts w:ascii="TH Sarabun New" w:hAnsi="TH Sarabun New" w:cs="TH Sarabun New"/>
+          <w:color w:val="0D0D0D" w:themeColor="text1" w:themeTint="F2"/>
+          <w:sz w:val="32"/>
+          <w:szCs w:val="32"/>
+          <w:cs/>
+        </w:rPr>
+        <w:t xml:space="preserve">และ </w:t>
+      </w:r>
+      <w:r>
+        <w:rPr>
+          <w:rFonts w:ascii="TH Sarabun New" w:hAnsi="TH Sarabun New" w:cs="TH Sarabun New"/>
+          <w:color w:val="0D0D0D" w:themeColor="text1" w:themeTint="F2"/>
+          <w:sz w:val="32"/>
+          <w:szCs w:val="32"/>
+        </w:rPr>
+        <w:t xml:space="preserve">SMTP) </w:t>
+      </w:r>
+      <w:r>
+        <w:rPr>
+          <w:rFonts w:ascii="TH Sarabun New" w:hAnsi="TH Sarabun New" w:cs="TH Sarabun New"/>
+          <w:color w:val="0D0D0D" w:themeColor="text1" w:themeTint="F2"/>
+          <w:sz w:val="32"/>
+          <w:szCs w:val="32"/>
+          <w:cs/>
+        </w:rPr>
+        <w:t xml:space="preserve">รวมถึงเป็นรีเวิร์สพร็อกซีและตัวปรับสมดุลโหลดสำหรับเซิร์ฟเวอร์ </w:t>
+      </w:r>
+      <w:r>
+        <w:rPr>
+          <w:rFonts w:ascii="TH Sarabun New" w:hAnsi="TH Sarabun New" w:cs="TH Sarabun New"/>
+          <w:color w:val="0D0D0D" w:themeColor="text1" w:themeTint="F2"/>
+          <w:sz w:val="32"/>
+          <w:szCs w:val="32"/>
+        </w:rPr>
+        <w:t xml:space="preserve">HTTP, TCP </w:t>
+      </w:r>
+      <w:r>
+        <w:rPr>
+          <w:rFonts w:ascii="TH Sarabun New" w:hAnsi="TH Sarabun New" w:cs="TH Sarabun New"/>
+          <w:color w:val="0D0D0D" w:themeColor="text1" w:themeTint="F2"/>
+          <w:sz w:val="32"/>
+          <w:szCs w:val="32"/>
+          <w:cs/>
+        </w:rPr>
+        <w:t xml:space="preserve">และ </w:t>
+      </w:r>
+      <w:r>
+        <w:rPr>
+          <w:rFonts w:ascii="TH Sarabun New" w:hAnsi="TH Sarabun New" w:cs="TH Sarabun New"/>
+          <w:color w:val="0D0D0D" w:themeColor="text1" w:themeTint="F2"/>
+          <w:sz w:val="32"/>
+          <w:szCs w:val="32"/>
+        </w:rPr>
+        <w:t>UDP</w:t>
+      </w:r>
+    </w:p>
+    <w:p>
+      <w:pPr>
+        <w:pStyle w:val="ListParagraph"/>
+        <w:ind w:left="0"/>
+        <w:jc w:val="thaiDistribute"/>
+        <w:rPr>
+          <w:rFonts w:ascii="TH Sarabun New" w:hAnsi="TH Sarabun New" w:cs="TH Sarabun New"/>
+          <w:color w:val="0D0D0D" w:themeColor="text1" w:themeTint="F2"/>
+          <w:sz w:val="32"/>
+          <w:szCs w:val="32"/>
+        </w:rPr>
+      </w:pPr>
+    </w:p>
+    <w:p>
+      <w:pPr>
+        <w:pStyle w:val="ListParagraph"/>
+        <w:ind w:left="0"/>
+        <w:jc w:val="thaiDistribute"/>
+        <w:rPr>
+          <w:rFonts w:ascii="TH Sarabun New" w:hAnsi="TH Sarabun New" w:cs="TH Sarabun New"/>
+          <w:b/>
+          <w:bCs/>
+          <w:color w:val="0D0D0D" w:themeColor="text1" w:themeTint="F2"/>
+          <w:sz w:val="32"/>
+          <w:szCs w:val="32"/>
+        </w:rPr>
+      </w:pPr>
+      <w:r>
+        <w:rPr>
+          <w:rFonts w:ascii="TH Sarabun New" w:hAnsi="TH Sarabun New" w:cs="TH Sarabun New"/>
+          <w:b/>
+          <w:bCs/>
+          <w:color w:val="0D0D0D" w:themeColor="text1" w:themeTint="F2"/>
+          <w:sz w:val="32"/>
+          <w:szCs w:val="32"/>
+          <w:cs/>
+        </w:rPr>
+        <w:t xml:space="preserve">ที่มาของ </w:t>
+      </w:r>
+      <w:r>
+        <w:rPr>
+          <w:rFonts w:ascii="TH Sarabun New" w:hAnsi="TH Sarabun New" w:cs="TH Sarabun New"/>
+          <w:b/>
+          <w:bCs/>
+          <w:color w:val="0D0D0D" w:themeColor="text1" w:themeTint="F2"/>
+          <w:sz w:val="32"/>
+          <w:szCs w:val="32"/>
+        </w:rPr>
+        <w:t>NGINX</w:t>
+      </w:r>
+    </w:p>
+    <w:p>
+      <w:pPr>
+        <w:pStyle w:val="ListParagraph"/>
+        <w:ind w:left="0"/>
+        <w:jc w:val="thaiDistribute"/>
+        <w:rPr>
+          <w:rFonts w:ascii="TH Sarabun New" w:hAnsi="TH Sarabun New" w:cs="TH Sarabun New"/>
+          <w:color w:val="0D0D0D" w:themeColor="text1" w:themeTint="F2"/>
+          <w:sz w:val="32"/>
+          <w:szCs w:val="32"/>
+        </w:rPr>
+      </w:pPr>
+      <w:r>
+        <w:rPr>
+          <w:rFonts w:ascii="TH Sarabun New" w:hAnsi="TH Sarabun New" w:cs="TH Sarabun New"/>
+          <w:color w:val="0D0D0D" w:themeColor="text1" w:themeTint="F2"/>
+          <w:sz w:val="32"/>
+          <w:szCs w:val="32"/>
+        </w:rPr>
+        <w:tab/>
+      </w:r>
+      <w:r>
+        <w:rPr>
+          <w:rFonts w:ascii="TH Sarabun New" w:hAnsi="TH Sarabun New" w:cs="TH Sarabun New"/>
+          <w:color w:val="0D0D0D" w:themeColor="text1" w:themeTint="F2"/>
+          <w:sz w:val="32"/>
+          <w:szCs w:val="32"/>
+          <w:cs/>
+        </w:rPr>
+        <w:t>อิกอร์ ซิสซอยฟ (</w:t>
+      </w:r>
+      <w:r>
+        <w:rPr>
+          <w:rFonts w:ascii="TH Sarabun New" w:hAnsi="TH Sarabun New" w:cs="TH Sarabun New"/>
+          <w:color w:val="0D0D0D" w:themeColor="text1" w:themeTint="F2"/>
+          <w:sz w:val="32"/>
+          <w:szCs w:val="32"/>
+        </w:rPr>
+        <w:t xml:space="preserve">Igor Sysoev) </w:t>
+      </w:r>
+      <w:r>
+        <w:rPr>
+          <w:rFonts w:ascii="TH Sarabun New" w:hAnsi="TH Sarabun New" w:cs="TH Sarabun New"/>
+          <w:color w:val="0D0D0D" w:themeColor="text1" w:themeTint="F2"/>
+          <w:sz w:val="32"/>
+          <w:szCs w:val="32"/>
+          <w:cs/>
+        </w:rPr>
+        <w:t xml:space="preserve">ได้เขียน </w:t>
+      </w:r>
+      <w:r>
+        <w:rPr>
+          <w:rFonts w:ascii="TH Sarabun New" w:hAnsi="TH Sarabun New" w:cs="TH Sarabun New"/>
+          <w:color w:val="0D0D0D" w:themeColor="text1" w:themeTint="F2"/>
+          <w:sz w:val="32"/>
+          <w:szCs w:val="32"/>
+        </w:rPr>
+        <w:t xml:space="preserve">NGINX </w:t>
+      </w:r>
+      <w:r>
+        <w:rPr>
+          <w:rFonts w:ascii="TH Sarabun New" w:hAnsi="TH Sarabun New" w:cs="TH Sarabun New"/>
+          <w:color w:val="0D0D0D" w:themeColor="text1" w:themeTint="F2"/>
+          <w:sz w:val="32"/>
+          <w:szCs w:val="32"/>
+          <w:cs/>
+        </w:rPr>
+        <w:t xml:space="preserve">ขึ้นมาเพื่อแก้ปัญหา </w:t>
+      </w:r>
+      <w:r>
+        <w:rPr>
+          <w:rFonts w:ascii="TH Sarabun New" w:hAnsi="TH Sarabun New" w:cs="TH Sarabun New"/>
+          <w:color w:val="0D0D0D" w:themeColor="text1" w:themeTint="F2"/>
+          <w:sz w:val="32"/>
+          <w:szCs w:val="32"/>
+        </w:rPr>
+        <w:t xml:space="preserve">C10K </w:t>
+      </w:r>
+      <w:r>
+        <w:rPr>
+          <w:rFonts w:ascii="TH Sarabun New" w:hAnsi="TH Sarabun New" w:cs="TH Sarabun New"/>
+          <w:color w:val="0D0D0D" w:themeColor="text1" w:themeTint="F2"/>
+          <w:sz w:val="32"/>
+          <w:szCs w:val="32"/>
+          <w:cs/>
+        </w:rPr>
+        <w:t xml:space="preserve">ซึ่งเป็นคำที่เกิดขึ้นในปี </w:t>
+      </w:r>
+      <w:r>
+        <w:rPr>
+          <w:rFonts w:ascii="TH Sarabun New" w:hAnsi="TH Sarabun New" w:cs="TH Sarabun New"/>
+          <w:color w:val="0D0D0D" w:themeColor="text1" w:themeTint="F2"/>
+          <w:sz w:val="32"/>
+          <w:szCs w:val="32"/>
+        </w:rPr>
+        <w:t xml:space="preserve">1999 </w:t>
+      </w:r>
+      <w:r>
+        <w:rPr>
+          <w:rFonts w:ascii="TH Sarabun New" w:hAnsi="TH Sarabun New" w:cs="TH Sarabun New"/>
+          <w:color w:val="0D0D0D" w:themeColor="text1" w:themeTint="F2"/>
+          <w:sz w:val="32"/>
+          <w:szCs w:val="32"/>
+          <w:cs/>
+        </w:rPr>
+        <w:t>เพื่ออธิบายความยากลำบากที่เว็บเซิร์ฟเวอร์ในขณะนั้นเผชิญในการจัดการกับการเชื่อมต่อพร้อมกันจำนวนมาก (</w:t>
+      </w:r>
+      <w:r>
+        <w:rPr>
+          <w:rFonts w:ascii="TH Sarabun New" w:hAnsi="TH Sarabun New" w:cs="TH Sarabun New"/>
+          <w:color w:val="0D0D0D" w:themeColor="text1" w:themeTint="F2"/>
+          <w:sz w:val="32"/>
+          <w:szCs w:val="32"/>
+        </w:rPr>
+        <w:t xml:space="preserve">10,000 </w:t>
+      </w:r>
+      <w:r>
+        <w:rPr>
+          <w:rFonts w:ascii="TH Sarabun New" w:hAnsi="TH Sarabun New" w:cs="TH Sarabun New"/>
+          <w:color w:val="0D0D0D" w:themeColor="text1" w:themeTint="F2"/>
+          <w:sz w:val="32"/>
+          <w:szCs w:val="32"/>
+          <w:cs/>
+        </w:rPr>
+        <w:t>การเชื่อมต่อ) ด้วยสถาปัตยกรรมที่ขับเคลื่อนด้วยเหตุการณ์ (</w:t>
+      </w:r>
+      <w:r>
+        <w:rPr>
+          <w:rFonts w:ascii="TH Sarabun New" w:hAnsi="TH Sarabun New" w:cs="TH Sarabun New"/>
+          <w:color w:val="0D0D0D" w:themeColor="text1" w:themeTint="F2"/>
+          <w:sz w:val="32"/>
+          <w:szCs w:val="32"/>
+        </w:rPr>
+        <w:t xml:space="preserve">event-driven) </w:t>
+      </w:r>
+      <w:r>
+        <w:rPr>
+          <w:rFonts w:ascii="TH Sarabun New" w:hAnsi="TH Sarabun New" w:cs="TH Sarabun New"/>
+          <w:color w:val="0D0D0D" w:themeColor="text1" w:themeTint="F2"/>
+          <w:sz w:val="32"/>
+          <w:szCs w:val="32"/>
+          <w:cs/>
+        </w:rPr>
+        <w:t xml:space="preserve">และการประมวลผลแบบอะซิงโครนัส </w:t>
+      </w:r>
+      <w:r>
+        <w:rPr>
+          <w:rFonts w:ascii="TH Sarabun New" w:hAnsi="TH Sarabun New" w:cs="TH Sarabun New"/>
+          <w:color w:val="0D0D0D" w:themeColor="text1" w:themeTint="F2"/>
+          <w:sz w:val="32"/>
+          <w:szCs w:val="32"/>
+        </w:rPr>
+        <w:t xml:space="preserve">NGINX </w:t>
+      </w:r>
+      <w:r>
+        <w:rPr>
+          <w:rFonts w:ascii="TH Sarabun New" w:hAnsi="TH Sarabun New" w:cs="TH Sarabun New"/>
+          <w:color w:val="0D0D0D" w:themeColor="text1" w:themeTint="F2"/>
+          <w:sz w:val="32"/>
+          <w:szCs w:val="32"/>
+          <w:cs/>
+        </w:rPr>
+        <w:t>ได้ปฏิวัติวิธีการทำงานของเซิร์ฟเวอร์ในบริบทที่ต้องการประสิทธิภาพสูง และกลายเป็นเว็บเซิร์ฟเวอร์ที่เร็วที่สุดในยุคนั้น</w:t>
+      </w:r>
+    </w:p>
+    <w:p>
+      <w:pPr>
+        <w:pStyle w:val="ListParagraph"/>
+        <w:ind w:left="0"/>
+        <w:jc w:val="thaiDistribute"/>
+        <w:rPr>
+          <w:rFonts w:ascii="TH Sarabun New" w:hAnsi="TH Sarabun New" w:cs="TH Sarabun New"/>
+          <w:color w:val="0D0D0D" w:themeColor="text1" w:themeTint="F2"/>
+          <w:sz w:val="32"/>
+          <w:szCs w:val="32"/>
+        </w:rPr>
+      </w:pPr>
+      <w:r>
+        <w:rPr>
+          <w:rFonts w:ascii="TH Sarabun New" w:hAnsi="TH Sarabun New" w:cs="TH Sarabun New"/>
+          <w:color w:val="0D0D0D" w:themeColor="text1" w:themeTint="F2"/>
+          <w:sz w:val="32"/>
+          <w:szCs w:val="32"/>
+          <w:cs/>
+        </w:rPr>
+        <w:tab/>
+      </w:r>
+      <w:r>
+        <w:rPr>
+          <w:rFonts w:ascii="TH Sarabun New" w:hAnsi="TH Sarabun New" w:cs="TH Sarabun New"/>
+          <w:color w:val="0D0D0D" w:themeColor="text1" w:themeTint="F2"/>
+          <w:sz w:val="32"/>
+          <w:szCs w:val="32"/>
+          <w:cs/>
+        </w:rPr>
+        <w:t xml:space="preserve">หลังจากที่เปิดโครงการเป็นโอเพ่นซอร์สในปี </w:t>
+      </w:r>
+      <w:r>
+        <w:rPr>
+          <w:rFonts w:ascii="TH Sarabun New" w:hAnsi="TH Sarabun New" w:cs="TH Sarabun New"/>
+          <w:color w:val="0D0D0D" w:themeColor="text1" w:themeTint="F2"/>
+          <w:sz w:val="32"/>
+          <w:szCs w:val="32"/>
+        </w:rPr>
+        <w:t xml:space="preserve">2004 </w:t>
+      </w:r>
+      <w:r>
+        <w:rPr>
+          <w:rFonts w:ascii="TH Sarabun New" w:hAnsi="TH Sarabun New" w:cs="TH Sarabun New"/>
+          <w:color w:val="0D0D0D" w:themeColor="text1" w:themeTint="F2"/>
+          <w:sz w:val="32"/>
+          <w:szCs w:val="32"/>
+          <w:cs/>
+        </w:rPr>
+        <w:t xml:space="preserve">และเห็นการใช้งานที่เติบโตอย่างมหาศาล ซิสซอยฟได้ร่วมก่อตั้งบริษัท </w:t>
+      </w:r>
+      <w:r>
+        <w:rPr>
+          <w:rFonts w:ascii="TH Sarabun New" w:hAnsi="TH Sarabun New" w:cs="TH Sarabun New"/>
+          <w:color w:val="0D0D0D" w:themeColor="text1" w:themeTint="F2"/>
+          <w:sz w:val="32"/>
+          <w:szCs w:val="32"/>
+        </w:rPr>
+        <w:t xml:space="preserve">NGINX, Inc. </w:t>
+      </w:r>
+      <w:r>
+        <w:rPr>
+          <w:rFonts w:ascii="TH Sarabun New" w:hAnsi="TH Sarabun New" w:cs="TH Sarabun New"/>
+          <w:color w:val="0D0D0D" w:themeColor="text1" w:themeTint="F2"/>
+          <w:sz w:val="32"/>
+          <w:szCs w:val="32"/>
+          <w:cs/>
+        </w:rPr>
+        <w:t xml:space="preserve">เพื่อสนับสนุนการพัฒนา </w:t>
+      </w:r>
+      <w:r>
+        <w:rPr>
+          <w:rFonts w:ascii="TH Sarabun New" w:hAnsi="TH Sarabun New" w:cs="TH Sarabun New"/>
+          <w:color w:val="0D0D0D" w:themeColor="text1" w:themeTint="F2"/>
+          <w:sz w:val="32"/>
+          <w:szCs w:val="32"/>
+        </w:rPr>
+        <w:t xml:space="preserve">NGINX </w:t>
+      </w:r>
+      <w:r>
+        <w:rPr>
+          <w:rFonts w:ascii="TH Sarabun New" w:hAnsi="TH Sarabun New" w:cs="TH Sarabun New"/>
+          <w:color w:val="0D0D0D" w:themeColor="text1" w:themeTint="F2"/>
+          <w:sz w:val="32"/>
+          <w:szCs w:val="32"/>
+          <w:cs/>
+        </w:rPr>
+        <w:t xml:space="preserve">อย่างต่อเนื่อง และทำการตลาด </w:t>
+      </w:r>
+      <w:r>
+        <w:rPr>
+          <w:rFonts w:ascii="TH Sarabun New" w:hAnsi="TH Sarabun New" w:cs="TH Sarabun New"/>
+          <w:color w:val="0D0D0D" w:themeColor="text1" w:themeTint="F2"/>
+          <w:sz w:val="32"/>
+          <w:szCs w:val="32"/>
+        </w:rPr>
+        <w:t xml:space="preserve">NGINX Plus </w:t>
+      </w:r>
+      <w:r>
+        <w:rPr>
+          <w:rFonts w:ascii="TH Sarabun New" w:hAnsi="TH Sarabun New" w:cs="TH Sarabun New"/>
+          <w:color w:val="0D0D0D" w:themeColor="text1" w:themeTint="F2"/>
+          <w:sz w:val="32"/>
+          <w:szCs w:val="32"/>
+          <w:cs/>
+        </w:rPr>
+        <w:t>ในฐานะผลิตภัณฑ์เชิงพาณิชย์ที่มีฟีเจอร์เพิ่มเติมสำหรับลูกค้าองค์กร</w:t>
+      </w:r>
+      <w:r>
+        <w:rPr>
+          <w:rFonts w:ascii="TH Sarabun New" w:hAnsi="TH Sarabun New" w:cs="TH Sarabun New" w:hint="cs"/>
+          <w:color w:val="0D0D0D" w:themeColor="text1" w:themeTint="F2"/>
+          <w:sz w:val="32"/>
+          <w:szCs w:val="32"/>
+          <w:cs/>
+        </w:rPr>
+        <w:t xml:space="preserve"> </w:t>
+      </w:r>
+      <w:r>
+        <w:rPr>
+          <w:rFonts w:ascii="TH Sarabun New" w:hAnsi="TH Sarabun New" w:cs="TH Sarabun New"/>
+          <w:color w:val="0D0D0D" w:themeColor="text1" w:themeTint="F2"/>
+          <w:sz w:val="32"/>
+          <w:szCs w:val="32"/>
+          <w:cs/>
+        </w:rPr>
+        <w:t xml:space="preserve">ในปี </w:t>
+      </w:r>
+      <w:r>
+        <w:rPr>
+          <w:rFonts w:ascii="TH Sarabun New" w:hAnsi="TH Sarabun New" w:cs="TH Sarabun New"/>
+          <w:color w:val="0D0D0D" w:themeColor="text1" w:themeTint="F2"/>
+          <w:sz w:val="32"/>
+          <w:szCs w:val="32"/>
+        </w:rPr>
+        <w:t xml:space="preserve">2019 NGINX, Inc. </w:t>
+      </w:r>
+      <w:r>
+        <w:rPr>
+          <w:rFonts w:ascii="TH Sarabun New" w:hAnsi="TH Sarabun New" w:cs="TH Sarabun New"/>
+          <w:color w:val="0D0D0D" w:themeColor="text1" w:themeTint="F2"/>
+          <w:sz w:val="32"/>
+          <w:szCs w:val="32"/>
+          <w:cs/>
+        </w:rPr>
+        <w:t xml:space="preserve">ได้กลายเป็นส่วนหนึ่งของบริษัท </w:t>
+      </w:r>
+      <w:r>
+        <w:rPr>
+          <w:rFonts w:ascii="TH Sarabun New" w:hAnsi="TH Sarabun New" w:cs="TH Sarabun New"/>
+          <w:color w:val="0D0D0D" w:themeColor="text1" w:themeTint="F2"/>
+          <w:sz w:val="32"/>
+          <w:szCs w:val="32"/>
+        </w:rPr>
+        <w:t xml:space="preserve">F5, Inc. </w:t>
+      </w:r>
+      <w:r>
+        <w:rPr>
+          <w:rFonts w:ascii="TH Sarabun New" w:hAnsi="TH Sarabun New" w:cs="TH Sarabun New"/>
+          <w:color w:val="0D0D0D" w:themeColor="text1" w:themeTint="F2"/>
+          <w:sz w:val="32"/>
+          <w:szCs w:val="32"/>
+          <w:cs/>
+        </w:rPr>
+        <w:t xml:space="preserve">ปัจจุบัน </w:t>
+      </w:r>
+      <w:r>
+        <w:rPr>
+          <w:rFonts w:ascii="TH Sarabun New" w:hAnsi="TH Sarabun New" w:cs="TH Sarabun New"/>
+          <w:color w:val="0D0D0D" w:themeColor="text1" w:themeTint="F2"/>
+          <w:sz w:val="32"/>
+          <w:szCs w:val="32"/>
+        </w:rPr>
+        <w:t xml:space="preserve">NGINX </w:t>
+      </w:r>
+      <w:r>
+        <w:rPr>
+          <w:rFonts w:ascii="TH Sarabun New" w:hAnsi="TH Sarabun New" w:cs="TH Sarabun New"/>
+          <w:color w:val="0D0D0D" w:themeColor="text1" w:themeTint="F2"/>
+          <w:sz w:val="32"/>
+          <w:szCs w:val="32"/>
+          <w:cs/>
+        </w:rPr>
+        <w:t xml:space="preserve">และ </w:t>
+      </w:r>
+      <w:r>
+        <w:rPr>
+          <w:rFonts w:ascii="TH Sarabun New" w:hAnsi="TH Sarabun New" w:cs="TH Sarabun New"/>
+          <w:color w:val="0D0D0D" w:themeColor="text1" w:themeTint="F2"/>
+          <w:sz w:val="32"/>
+          <w:szCs w:val="32"/>
+        </w:rPr>
+        <w:t xml:space="preserve">NGINX Plus </w:t>
+      </w:r>
+      <w:r>
+        <w:rPr>
+          <w:rFonts w:ascii="TH Sarabun New" w:hAnsi="TH Sarabun New" w:cs="TH Sarabun New"/>
+          <w:color w:val="0D0D0D" w:themeColor="text1" w:themeTint="F2"/>
+          <w:sz w:val="32"/>
+          <w:szCs w:val="32"/>
+          <w:cs/>
+        </w:rPr>
+        <w:t>สามารถรองรับการเชื่อมต่อพร้อมกันได้นับแสนครั้ง และยังเป็นพลังขับเคลื่อนเว็บไซต์ที่มีปริมาณการใช้งานสูงที่สุดบนอินเทอร์เน็ตมากกว่าเซิร์ฟเวอร์ใด ๆ</w:t>
+      </w:r>
+    </w:p>
+    <w:p>
+      <w:pPr>
+        <w:pStyle w:val="ListParagraph"/>
+        <w:ind w:left="0"/>
+        <w:jc w:val="thaiDistribute"/>
+        <w:rPr>
+          <w:rFonts w:ascii="TH Sarabun New" w:hAnsi="TH Sarabun New" w:cs="TH Sarabun New"/>
+          <w:color w:val="0D0D0D" w:themeColor="text1" w:themeTint="F2"/>
+          <w:sz w:val="32"/>
+          <w:szCs w:val="32"/>
+        </w:rPr>
+      </w:pPr>
+    </w:p>
+    <w:p>
+      <w:pPr>
+        <w:pStyle w:val="ListParagraph"/>
+        <w:ind w:left="0"/>
+        <w:jc w:val="thaiDistribute"/>
+        <w:rPr>
+          <w:rFonts w:ascii="TH Sarabun New" w:hAnsi="TH Sarabun New" w:cs="TH Sarabun New"/>
+          <w:b/>
+          <w:bCs/>
+          <w:color w:val="0D0D0D" w:themeColor="text1" w:themeTint="F2"/>
+          <w:sz w:val="32"/>
+          <w:szCs w:val="32"/>
+        </w:rPr>
+      </w:pPr>
+      <w:r>
+        <w:rPr>
+          <w:rFonts w:ascii="TH Sarabun New" w:hAnsi="TH Sarabun New" w:cs="TH Sarabun New"/>
+          <w:b/>
+          <w:bCs/>
+          <w:color w:val="0D0D0D" w:themeColor="text1" w:themeTint="F2"/>
+          <w:sz w:val="32"/>
+          <w:szCs w:val="32"/>
+        </w:rPr>
+        <w:t xml:space="preserve">NGINX </w:t>
+      </w:r>
+      <w:r>
+        <w:rPr>
+          <w:rFonts w:ascii="TH Sarabun New" w:hAnsi="TH Sarabun New" w:cs="TH Sarabun New"/>
+          <w:b/>
+          <w:bCs/>
+          <w:color w:val="0D0D0D" w:themeColor="text1" w:themeTint="F2"/>
+          <w:sz w:val="32"/>
+          <w:szCs w:val="32"/>
+          <w:cs/>
+        </w:rPr>
+        <w:t>เป็นเว็บเซิร์ฟเวอร์</w:t>
+      </w:r>
+    </w:p>
+    <w:p>
+      <w:pPr>
+        <w:pStyle w:val="ListParagraph"/>
+        <w:ind w:left="0"/>
+        <w:jc w:val="thaiDistribute"/>
+        <w:rPr>
+          <w:rFonts w:ascii="TH Sarabun New" w:hAnsi="TH Sarabun New" w:cs="TH Sarabun New"/>
+          <w:color w:val="0D0D0D" w:themeColor="text1" w:themeTint="F2"/>
+          <w:sz w:val="32"/>
+          <w:szCs w:val="32"/>
+        </w:rPr>
+      </w:pPr>
+      <w:r>
+        <w:rPr>
+          <w:rFonts w:ascii="TH Sarabun New" w:hAnsi="TH Sarabun New" w:cs="TH Sarabun New"/>
+          <w:b/>
+          <w:bCs/>
+          <w:color w:val="0D0D0D" w:themeColor="text1" w:themeTint="F2"/>
+          <w:sz w:val="32"/>
+          <w:szCs w:val="32"/>
+        </w:rPr>
+        <w:tab/>
+      </w:r>
+      <w:r>
+        <w:rPr>
+          <w:rFonts w:ascii="TH Sarabun New" w:hAnsi="TH Sarabun New" w:cs="TH Sarabun New"/>
+          <w:color w:val="0D0D0D" w:themeColor="text1" w:themeTint="F2"/>
+          <w:sz w:val="32"/>
+          <w:szCs w:val="32"/>
+          <w:cs/>
+        </w:rPr>
+        <w:t xml:space="preserve">เป้าหมายของ </w:t>
+      </w:r>
+      <w:r>
+        <w:rPr>
+          <w:rFonts w:ascii="TH Sarabun New" w:hAnsi="TH Sarabun New" w:cs="TH Sarabun New"/>
+          <w:color w:val="0D0D0D" w:themeColor="text1" w:themeTint="F2"/>
+          <w:sz w:val="32"/>
+          <w:szCs w:val="32"/>
+        </w:rPr>
+        <w:t xml:space="preserve">NGINX </w:t>
+      </w:r>
+      <w:r>
+        <w:rPr>
+          <w:rFonts w:ascii="TH Sarabun New" w:hAnsi="TH Sarabun New" w:cs="TH Sarabun New"/>
+          <w:color w:val="0D0D0D" w:themeColor="text1" w:themeTint="F2"/>
+          <w:sz w:val="32"/>
+          <w:szCs w:val="32"/>
+          <w:cs/>
+        </w:rPr>
+        <w:t xml:space="preserve">คือการสร้างเว็บเซิร์ฟเวอร์ที่เร็วที่สุด และการรักษามาตรฐานความยอดเยี่ยมนี้ยังคงเป็นเป้าหมายหลักของโครงการเสมอมา </w:t>
+      </w:r>
+      <w:r>
+        <w:rPr>
+          <w:rFonts w:ascii="TH Sarabun New" w:hAnsi="TH Sarabun New" w:cs="TH Sarabun New"/>
+          <w:color w:val="0D0D0D" w:themeColor="text1" w:themeTint="F2"/>
+          <w:sz w:val="32"/>
+          <w:szCs w:val="32"/>
+        </w:rPr>
+        <w:t xml:space="preserve">NGINX </w:t>
+      </w:r>
+      <w:r>
+        <w:rPr>
+          <w:rFonts w:ascii="TH Sarabun New" w:hAnsi="TH Sarabun New" w:cs="TH Sarabun New"/>
+          <w:color w:val="0D0D0D" w:themeColor="text1" w:themeTint="F2"/>
+          <w:sz w:val="32"/>
+          <w:szCs w:val="32"/>
+          <w:cs/>
+        </w:rPr>
+        <w:t xml:space="preserve">มีประสิทธิภาพเหนือกว่า </w:t>
+      </w:r>
+      <w:r>
+        <w:rPr>
+          <w:rFonts w:ascii="TH Sarabun New" w:hAnsi="TH Sarabun New" w:cs="TH Sarabun New"/>
+          <w:color w:val="0D0D0D" w:themeColor="text1" w:themeTint="F2"/>
+          <w:sz w:val="32"/>
+          <w:szCs w:val="32"/>
+        </w:rPr>
+        <w:t xml:space="preserve">Apache </w:t>
+      </w:r>
+      <w:r>
+        <w:rPr>
+          <w:rFonts w:ascii="TH Sarabun New" w:hAnsi="TH Sarabun New" w:cs="TH Sarabun New"/>
+          <w:color w:val="0D0D0D" w:themeColor="text1" w:themeTint="F2"/>
+          <w:sz w:val="32"/>
+          <w:szCs w:val="32"/>
+          <w:cs/>
+        </w:rPr>
+        <w:t>และเซิร์ฟเวอร์อื่น ๆ อย่างต่อเนื่องในการวัดผลด้านประสิทธิภาพของเว็บเซิร์ฟเวอร์</w:t>
+      </w:r>
+      <w:r>
+        <w:rPr>
+          <w:rFonts w:ascii="TH Sarabun New" w:hAnsi="TH Sarabun New" w:cs="TH Sarabun New"/>
+          <w:color w:val="0D0D0D" w:themeColor="text1" w:themeTint="F2"/>
+          <w:sz w:val="32"/>
+          <w:szCs w:val="32"/>
+        </w:rPr>
+        <w:t xml:space="preserve"> </w:t>
+      </w:r>
+      <w:r>
+        <w:rPr>
+          <w:rFonts w:ascii="TH Sarabun New" w:hAnsi="TH Sarabun New" w:cs="TH Sarabun New"/>
+          <w:color w:val="0D0D0D" w:themeColor="text1" w:themeTint="F2"/>
+          <w:sz w:val="32"/>
+          <w:szCs w:val="32"/>
+          <w:cs/>
+        </w:rPr>
+        <w:t xml:space="preserve">ตั้งแต่การเปิดตัวครั้งแรกของ </w:t>
+      </w:r>
+      <w:r>
+        <w:rPr>
+          <w:rFonts w:ascii="TH Sarabun New" w:hAnsi="TH Sarabun New" w:cs="TH Sarabun New"/>
+          <w:color w:val="0D0D0D" w:themeColor="text1" w:themeTint="F2"/>
+          <w:sz w:val="32"/>
+          <w:szCs w:val="32"/>
+        </w:rPr>
+        <w:t xml:space="preserve">NGINX </w:t>
+      </w:r>
+      <w:r>
+        <w:rPr>
+          <w:rFonts w:ascii="TH Sarabun New" w:hAnsi="TH Sarabun New" w:cs="TH Sarabun New"/>
+          <w:color w:val="0D0D0D" w:themeColor="text1" w:themeTint="F2"/>
+          <w:sz w:val="32"/>
+          <w:szCs w:val="32"/>
+          <w:cs/>
+        </w:rPr>
+        <w:t xml:space="preserve">เว็บไซต์ได้พัฒนาจากหน้า </w:t>
+      </w:r>
+      <w:r>
+        <w:rPr>
+          <w:rFonts w:ascii="TH Sarabun New" w:hAnsi="TH Sarabun New" w:cs="TH Sarabun New"/>
+          <w:color w:val="0D0D0D" w:themeColor="text1" w:themeTint="F2"/>
+          <w:sz w:val="32"/>
+          <w:szCs w:val="32"/>
+        </w:rPr>
+        <w:t xml:space="preserve">HTML </w:t>
+      </w:r>
+      <w:r>
+        <w:rPr>
+          <w:rFonts w:ascii="TH Sarabun New" w:hAnsi="TH Sarabun New" w:cs="TH Sarabun New"/>
+          <w:color w:val="0D0D0D" w:themeColor="text1" w:themeTint="F2"/>
+          <w:sz w:val="32"/>
+          <w:szCs w:val="32"/>
+          <w:cs/>
+        </w:rPr>
+        <w:t xml:space="preserve">แบบธรรมดาไปสู่เนื้อหาแบบไดนามิกที่มีความซับซ้อนมากขึ้น </w:t>
+      </w:r>
+      <w:r>
+        <w:rPr>
+          <w:rFonts w:ascii="TH Sarabun New" w:hAnsi="TH Sarabun New" w:cs="TH Sarabun New"/>
+          <w:color w:val="0D0D0D" w:themeColor="text1" w:themeTint="F2"/>
+          <w:sz w:val="32"/>
+          <w:szCs w:val="32"/>
+        </w:rPr>
+        <w:t xml:space="preserve">NGINX </w:t>
+      </w:r>
+      <w:r>
+        <w:rPr>
+          <w:rFonts w:ascii="TH Sarabun New" w:hAnsi="TH Sarabun New" w:cs="TH Sarabun New"/>
+          <w:color w:val="0D0D0D" w:themeColor="text1" w:themeTint="F2"/>
+          <w:sz w:val="32"/>
+          <w:szCs w:val="32"/>
+          <w:cs/>
+        </w:rPr>
+        <w:t xml:space="preserve">ก็ได้เติบโตควบคู่ไปกับการเปลี่ยนแปลงนี้ ปัจจุบัน </w:t>
+      </w:r>
+      <w:r>
+        <w:rPr>
+          <w:rFonts w:ascii="TH Sarabun New" w:hAnsi="TH Sarabun New" w:cs="TH Sarabun New"/>
+          <w:color w:val="0D0D0D" w:themeColor="text1" w:themeTint="F2"/>
+          <w:sz w:val="32"/>
+          <w:szCs w:val="32"/>
+        </w:rPr>
+        <w:t xml:space="preserve">NGINX </w:t>
+      </w:r>
+      <w:r>
+        <w:rPr>
+          <w:rFonts w:ascii="TH Sarabun New" w:hAnsi="TH Sarabun New" w:cs="TH Sarabun New"/>
+          <w:color w:val="0D0D0D" w:themeColor="text1" w:themeTint="F2"/>
+          <w:sz w:val="32"/>
+          <w:szCs w:val="32"/>
+          <w:cs/>
+        </w:rPr>
+        <w:t xml:space="preserve">รองรับทุกองค์ประกอบของเว็บสมัยใหม่ รวมถึง </w:t>
+      </w:r>
+      <w:r>
+        <w:rPr>
+          <w:rFonts w:ascii="TH Sarabun New" w:hAnsi="TH Sarabun New" w:cs="TH Sarabun New"/>
+          <w:color w:val="0D0D0D" w:themeColor="text1" w:themeTint="F2"/>
+          <w:sz w:val="32"/>
+          <w:szCs w:val="32"/>
+        </w:rPr>
+        <w:t xml:space="preserve">WebSocket, HTTP/2, gRPC </w:t>
+      </w:r>
+      <w:r>
+        <w:rPr>
+          <w:rFonts w:ascii="TH Sarabun New" w:hAnsi="TH Sarabun New" w:cs="TH Sarabun New"/>
+          <w:color w:val="0D0D0D" w:themeColor="text1" w:themeTint="F2"/>
+          <w:sz w:val="32"/>
+          <w:szCs w:val="32"/>
+          <w:cs/>
+        </w:rPr>
+        <w:t>และการสตรีมวิดีโอในหลายรูปแบบ (</w:t>
+      </w:r>
+      <w:r>
+        <w:rPr>
+          <w:rFonts w:ascii="TH Sarabun New" w:hAnsi="TH Sarabun New" w:cs="TH Sarabun New"/>
+          <w:color w:val="0D0D0D" w:themeColor="text1" w:themeTint="F2"/>
+          <w:sz w:val="32"/>
+          <w:szCs w:val="32"/>
+        </w:rPr>
+        <w:t xml:space="preserve">HDS, HLS, RTMP </w:t>
+      </w:r>
+      <w:r>
+        <w:rPr>
+          <w:rFonts w:ascii="TH Sarabun New" w:hAnsi="TH Sarabun New" w:cs="TH Sarabun New"/>
+          <w:color w:val="0D0D0D" w:themeColor="text1" w:themeTint="F2"/>
+          <w:sz w:val="32"/>
+          <w:szCs w:val="32"/>
+          <w:cs/>
+        </w:rPr>
+        <w:t>และอื่น ๆ)</w:t>
+      </w:r>
+    </w:p>
+    <w:p>
+      <w:pPr>
+        <w:pStyle w:val="ListParagraph"/>
+        <w:ind w:left="0"/>
+        <w:jc w:val="thaiDistribute"/>
+        <w:rPr>
+          <w:rFonts w:ascii="TH Sarabun New" w:hAnsi="TH Sarabun New" w:cs="TH Sarabun New"/>
+          <w:color w:val="0D0D0D" w:themeColor="text1" w:themeTint="F2"/>
+          <w:sz w:val="32"/>
+          <w:szCs w:val="32"/>
+        </w:rPr>
+      </w:pPr>
+      <w:r>
+        <w:rPr>
+          <w:rFonts w:ascii="TH Sarabun New" w:hAnsi="TH Sarabun New" w:cs="TH Sarabun New"/>
+          <w:color w:val="0D0D0D" w:themeColor="text1" w:themeTint="F2"/>
+          <w:sz w:val="32"/>
+          <w:szCs w:val="32"/>
+        </w:rPr>
+        <w:tab/>
+      </w:r>
+      <w:r>
+        <w:rPr>
+          <w:rFonts w:ascii="TH Sarabun New" w:hAnsi="TH Sarabun New" w:cs="TH Sarabun New"/>
+          <w:color w:val="0D0D0D" w:themeColor="text1" w:themeTint="F2"/>
+          <w:sz w:val="32"/>
+          <w:szCs w:val="32"/>
+          <w:cs/>
+        </w:rPr>
+        <w:t xml:space="preserve">แม้ว่า </w:t>
+      </w:r>
+      <w:r>
+        <w:rPr>
+          <w:rFonts w:ascii="TH Sarabun New" w:hAnsi="TH Sarabun New" w:cs="TH Sarabun New"/>
+          <w:color w:val="0D0D0D" w:themeColor="text1" w:themeTint="F2"/>
+          <w:sz w:val="32"/>
+          <w:szCs w:val="32"/>
+        </w:rPr>
+        <w:t xml:space="preserve">NGINX </w:t>
+      </w:r>
+      <w:r>
+        <w:rPr>
+          <w:rFonts w:ascii="TH Sarabun New" w:hAnsi="TH Sarabun New" w:cs="TH Sarabun New"/>
+          <w:color w:val="0D0D0D" w:themeColor="text1" w:themeTint="F2"/>
+          <w:sz w:val="32"/>
+          <w:szCs w:val="32"/>
+          <w:cs/>
+        </w:rPr>
+        <w:t xml:space="preserve">จะมีชื่อเสียงในฐานะเว็บเซิร์ฟเวอร์ที่เร็วที่สุด แต่สถาปัตยกรรมที่สามารถขยายได้ของมันได้พิสูจน์แล้วว่าเหมาะสมสำหรับงานบนเว็บที่หลากหลายเกินกว่าการให้บริการเนื้อหา เนื่องจากสามารถรองรับการเชื่อมต่อปริมาณมากได้อย่างมีประสิทธิภาพ </w:t>
+      </w:r>
+      <w:r>
+        <w:rPr>
+          <w:rFonts w:ascii="TH Sarabun New" w:hAnsi="TH Sarabun New" w:cs="TH Sarabun New"/>
+          <w:color w:val="0D0D0D" w:themeColor="text1" w:themeTint="F2"/>
+          <w:sz w:val="32"/>
+          <w:szCs w:val="32"/>
+        </w:rPr>
+        <w:t xml:space="preserve">NGINX </w:t>
+      </w:r>
+      <w:r>
+        <w:rPr>
+          <w:rFonts w:ascii="TH Sarabun New" w:hAnsi="TH Sarabun New" w:cs="TH Sarabun New"/>
+          <w:color w:val="0D0D0D" w:themeColor="text1" w:themeTint="F2"/>
+          <w:sz w:val="32"/>
+          <w:szCs w:val="32"/>
+          <w:cs/>
+        </w:rPr>
+        <w:t>จึงมักถูกใช้งานเป็นรีเวิร์สพร็อกซีและตัวปรับสมดุลโหลด (</w:t>
+      </w:r>
+      <w:r>
+        <w:rPr>
+          <w:rFonts w:ascii="TH Sarabun New" w:hAnsi="TH Sarabun New" w:cs="TH Sarabun New"/>
+          <w:color w:val="0D0D0D" w:themeColor="text1" w:themeTint="F2"/>
+          <w:sz w:val="32"/>
+          <w:szCs w:val="32"/>
+        </w:rPr>
+        <w:t xml:space="preserve">load balancer) </w:t>
+      </w:r>
+      <w:r>
+        <w:rPr>
+          <w:rFonts w:ascii="TH Sarabun New" w:hAnsi="TH Sarabun New" w:cs="TH Sarabun New"/>
+          <w:color w:val="0D0D0D" w:themeColor="text1" w:themeTint="F2"/>
+          <w:sz w:val="32"/>
+          <w:szCs w:val="32"/>
+          <w:cs/>
+        </w:rPr>
+        <w:t>เพื่อจัดการทราฟฟิกที่เข้ามาและกระจายไปยังเซิร์ฟเวอร์ต้นทางที่ช้ากว่า เช่น เซิร์ฟเวอร์ฐานข้อมูลเดิม หรือไมโครเซอร์วิส</w:t>
+      </w:r>
+    </w:p>
+    <w:p>
+      <w:pPr>
+        <w:pStyle w:val="ListParagraph"/>
+        <w:ind w:left="0"/>
+        <w:jc w:val="thaiDistribute"/>
+        <w:rPr>
+          <w:rFonts w:ascii="TH Sarabun New" w:hAnsi="TH Sarabun New" w:cs="TH Sarabun New"/>
+          <w:color w:val="0D0D0D" w:themeColor="text1" w:themeTint="F2"/>
+          <w:sz w:val="32"/>
+          <w:szCs w:val="32"/>
+        </w:rPr>
+      </w:pPr>
+      <w:r>
+        <w:rPr>
+          <w:rFonts w:ascii="TH Sarabun New" w:hAnsi="TH Sarabun New" w:cs="TH Sarabun New"/>
+          <w:color w:val="0D0D0D" w:themeColor="text1" w:themeTint="F2"/>
+          <w:sz w:val="32"/>
+          <w:szCs w:val="32"/>
+        </w:rPr>
+        <w:lastRenderedPageBreak/>
+        <w:tab/>
+      </w:r>
+      <w:r>
+        <w:rPr>
+          <w:rFonts w:ascii="TH Sarabun New" w:hAnsi="TH Sarabun New" w:cs="TH Sarabun New"/>
+          <w:color w:val="0D0D0D" w:themeColor="text1" w:themeTint="F2"/>
+          <w:sz w:val="32"/>
+          <w:szCs w:val="32"/>
+          <w:cs/>
+        </w:rPr>
+        <w:t xml:space="preserve">นอกจากนี้ </w:t>
+      </w:r>
+      <w:r>
+        <w:rPr>
+          <w:rFonts w:ascii="TH Sarabun New" w:hAnsi="TH Sarabun New" w:cs="TH Sarabun New"/>
+          <w:color w:val="0D0D0D" w:themeColor="text1" w:themeTint="F2"/>
+          <w:sz w:val="32"/>
+          <w:szCs w:val="32"/>
+        </w:rPr>
+        <w:t xml:space="preserve">NGINX </w:t>
+      </w:r>
+      <w:r>
+        <w:rPr>
+          <w:rFonts w:ascii="TH Sarabun New" w:hAnsi="TH Sarabun New" w:cs="TH Sarabun New"/>
+          <w:color w:val="0D0D0D" w:themeColor="text1" w:themeTint="F2"/>
+          <w:sz w:val="32"/>
+          <w:szCs w:val="32"/>
+          <w:cs/>
+        </w:rPr>
+        <w:t xml:space="preserve">ยังถูกวางไว้ระหว่างไคลเอนต์และเว็บเซิร์ฟเวอร์ตัวที่สอง เพื่อทำหน้าที่เป็นตัวจัดการ </w:t>
+      </w:r>
+      <w:r>
+        <w:rPr>
+          <w:rFonts w:ascii="TH Sarabun New" w:hAnsi="TH Sarabun New" w:cs="TH Sarabun New"/>
+          <w:color w:val="0D0D0D" w:themeColor="text1" w:themeTint="F2"/>
+          <w:sz w:val="32"/>
+          <w:szCs w:val="32"/>
+        </w:rPr>
+        <w:t xml:space="preserve">SSL/TLS (SSL/TLS terminator) </w:t>
+      </w:r>
+      <w:r>
+        <w:rPr>
+          <w:rFonts w:ascii="TH Sarabun New" w:hAnsi="TH Sarabun New" w:cs="TH Sarabun New"/>
+          <w:color w:val="0D0D0D" w:themeColor="text1" w:themeTint="F2"/>
+          <w:sz w:val="32"/>
+          <w:szCs w:val="32"/>
+          <w:cs/>
+        </w:rPr>
+        <w:t xml:space="preserve">หรือเว็บแอคเซลเลอเรเตอร์ โดยทำหน้าที่เป็นตัวกลาง </w:t>
+      </w:r>
+      <w:r>
+        <w:rPr>
+          <w:rFonts w:ascii="TH Sarabun New" w:hAnsi="TH Sarabun New" w:cs="TH Sarabun New"/>
+          <w:color w:val="0D0D0D" w:themeColor="text1" w:themeTint="F2"/>
+          <w:sz w:val="32"/>
+          <w:szCs w:val="32"/>
+        </w:rPr>
+        <w:t xml:space="preserve">NGINX </w:t>
+      </w:r>
+      <w:r>
+        <w:rPr>
+          <w:rFonts w:ascii="TH Sarabun New" w:hAnsi="TH Sarabun New" w:cs="TH Sarabun New"/>
+          <w:color w:val="0D0D0D" w:themeColor="text1" w:themeTint="F2"/>
+          <w:sz w:val="32"/>
+          <w:szCs w:val="32"/>
+          <w:cs/>
+        </w:rPr>
+        <w:t xml:space="preserve">สามารถจัดการงานที่อาจทำให้เว็บเซิร์ฟเวอร์ของคุณช้าลงได้อย่างมีประสิทธิภาพ เช่น การต่อรอง </w:t>
+      </w:r>
+      <w:r>
+        <w:rPr>
+          <w:rFonts w:ascii="TH Sarabun New" w:hAnsi="TH Sarabun New" w:cs="TH Sarabun New"/>
+          <w:color w:val="0D0D0D" w:themeColor="text1" w:themeTint="F2"/>
+          <w:sz w:val="32"/>
+          <w:szCs w:val="32"/>
+        </w:rPr>
+        <w:t xml:space="preserve">SSL/TLS </w:t>
+      </w:r>
+      <w:r>
+        <w:rPr>
+          <w:rFonts w:ascii="TH Sarabun New" w:hAnsi="TH Sarabun New" w:cs="TH Sarabun New"/>
+          <w:color w:val="0D0D0D" w:themeColor="text1" w:themeTint="F2"/>
+          <w:sz w:val="32"/>
+          <w:szCs w:val="32"/>
+          <w:cs/>
+        </w:rPr>
+        <w:t>การบีบอัด หรือการแคชเนื้อหาเพื่อปรับปรุงประสิทธิภาพ</w:t>
+      </w:r>
+      <w:r>
+        <w:rPr>
+          <w:rFonts w:ascii="TH Sarabun New" w:hAnsi="TH Sarabun New" w:cs="TH Sarabun New"/>
+          <w:color w:val="0D0D0D" w:themeColor="text1" w:themeTint="F2"/>
+          <w:sz w:val="32"/>
+          <w:szCs w:val="32"/>
+        </w:rPr>
+        <w:t xml:space="preserve"> </w:t>
+      </w:r>
+      <w:r>
+        <w:rPr>
+          <w:rFonts w:ascii="TH Sarabun New" w:hAnsi="TH Sarabun New" w:cs="TH Sarabun New"/>
+          <w:color w:val="0D0D0D" w:themeColor="text1" w:themeTint="F2"/>
+          <w:sz w:val="32"/>
+          <w:szCs w:val="32"/>
+          <w:cs/>
+        </w:rPr>
+        <w:t xml:space="preserve">สำหรับเว็บไซต์ไดนามิกที่พัฒนาด้วยเทคโนโลยีต่าง ๆ ตั้งแต่ </w:t>
+      </w:r>
+      <w:r>
+        <w:rPr>
+          <w:rFonts w:ascii="TH Sarabun New" w:hAnsi="TH Sarabun New" w:cs="TH Sarabun New"/>
+          <w:color w:val="0D0D0D" w:themeColor="text1" w:themeTint="F2"/>
+          <w:sz w:val="32"/>
+          <w:szCs w:val="32"/>
+        </w:rPr>
+        <w:t xml:space="preserve">Node.js </w:t>
+      </w:r>
+      <w:r>
+        <w:rPr>
+          <w:rFonts w:ascii="TH Sarabun New" w:hAnsi="TH Sarabun New" w:cs="TH Sarabun New"/>
+          <w:color w:val="0D0D0D" w:themeColor="text1" w:themeTint="F2"/>
+          <w:sz w:val="32"/>
+          <w:szCs w:val="32"/>
+          <w:cs/>
+        </w:rPr>
+        <w:t xml:space="preserve">ไปจนถึง </w:t>
+      </w:r>
+      <w:r>
+        <w:rPr>
+          <w:rFonts w:ascii="TH Sarabun New" w:hAnsi="TH Sarabun New" w:cs="TH Sarabun New"/>
+          <w:color w:val="0D0D0D" w:themeColor="text1" w:themeTint="F2"/>
+          <w:sz w:val="32"/>
+          <w:szCs w:val="32"/>
+        </w:rPr>
+        <w:t xml:space="preserve">PHP </w:t>
+      </w:r>
+      <w:r>
+        <w:rPr>
+          <w:rFonts w:ascii="TH Sarabun New" w:hAnsi="TH Sarabun New" w:cs="TH Sarabun New"/>
+          <w:color w:val="0D0D0D" w:themeColor="text1" w:themeTint="F2"/>
+          <w:sz w:val="32"/>
+          <w:szCs w:val="32"/>
+          <w:cs/>
+        </w:rPr>
+        <w:t xml:space="preserve">มักจะใช้ </w:t>
+      </w:r>
+      <w:r>
+        <w:rPr>
+          <w:rFonts w:ascii="TH Sarabun New" w:hAnsi="TH Sarabun New" w:cs="TH Sarabun New"/>
+          <w:color w:val="0D0D0D" w:themeColor="text1" w:themeTint="F2"/>
+          <w:sz w:val="32"/>
+          <w:szCs w:val="32"/>
+        </w:rPr>
+        <w:t xml:space="preserve">NGINX </w:t>
+      </w:r>
+      <w:r>
+        <w:rPr>
+          <w:rFonts w:ascii="TH Sarabun New" w:hAnsi="TH Sarabun New" w:cs="TH Sarabun New"/>
+          <w:color w:val="0D0D0D" w:themeColor="text1" w:themeTint="F2"/>
+          <w:sz w:val="32"/>
+          <w:szCs w:val="32"/>
+          <w:cs/>
+        </w:rPr>
+        <w:t>เป็นตัวแคชเนื้อหาและรีเวิร์สพร็อกซี เพื่อลดภาระของเซิร์ฟเวอร์แอปพลิเคชันและเพิ่มประสิทธิภาพการใช้งานฮาร์ดแวร์ที่มีอยู่ให้ได้มากที่สุด</w:t>
+      </w:r>
+    </w:p>
+    <w:p>
+      <w:pPr>
+        <w:pStyle w:val="ListParagraph"/>
+        <w:ind w:left="0"/>
+        <w:jc w:val="thaiDistribute"/>
+        <w:rPr>
+          <w:rFonts w:ascii="TH Sarabun New" w:hAnsi="TH Sarabun New" w:cs="TH Sarabun New"/>
+          <w:color w:val="FF0000"/>
+          <w:sz w:val="32"/>
+          <w:szCs w:val="32"/>
+        </w:rPr>
+      </w:pPr>
+      <w:r>
+        <w:rPr>
+          <w:rFonts w:ascii="TH Sarabun New" w:hAnsi="TH Sarabun New" w:cs="TH Sarabun New"/>
+          <w:color w:val="FF0000"/>
+          <w:sz w:val="32"/>
+          <w:szCs w:val="32"/>
+        </w:rPr>
+        <w:t xml:space="preserve"> </w:t>
+      </w:r>
+      <w:hyperlink r:id="rId40" w:history="1">
+        <w:r>
+          <w:rPr>
+            <w:rStyle w:val="Hyperlink"/>
+            <w:rFonts w:ascii="TH Sarabun New" w:hAnsi="TH Sarabun New" w:cs="TH Sarabun New"/>
+            <w:sz w:val="32"/>
+            <w:szCs w:val="32"/>
+          </w:rPr>
+          <w:t>https://www.f5.com/glossary/nginxc</w:t>
+        </w:r>
+      </w:hyperlink>
+    </w:p>
+    <w:p>
+      <w:pPr>
+        <w:pStyle w:val="ListParagraph"/>
+        <w:ind w:left="0"/>
+        <w:jc w:val="thaiDistribute"/>
+        <w:rPr>
+          <w:rFonts w:ascii="TH Sarabun New" w:hAnsi="TH Sarabun New" w:cs="TH Sarabun New"/>
+          <w:color w:val="0D0D0D" w:themeColor="text1" w:themeTint="F2"/>
+          <w:sz w:val="32"/>
+          <w:szCs w:val="32"/>
+        </w:rPr>
+      </w:pPr>
+      <w:r>
+        <w:rPr>
+          <w:rFonts w:ascii="TH Sarabun New" w:hAnsi="TH Sarabun New" w:cs="TH Sarabun New"/>
+          <w:color w:val="FF0000"/>
+          <w:sz w:val="32"/>
+          <w:szCs w:val="32"/>
+        </w:rPr>
+        <w:t>--------------------------------------------------------------------------------------------------------------------------</w:t>
+      </w:r>
+    </w:p>
+    <w:p>
+      <w:pPr>
+        <w:pStyle w:val="ListParagraph"/>
+        <w:ind w:left="0"/>
+        <w:jc w:val="thaiDistribute"/>
+        <w:rPr>
+          <w:rFonts w:ascii="TH Sarabun New" w:hAnsi="TH Sarabun New" w:cs="TH Sarabun New"/>
+          <w:color w:val="0D0D0D" w:themeColor="text1" w:themeTint="F2"/>
+          <w:sz w:val="32"/>
+          <w:szCs w:val="32"/>
+        </w:rPr>
+      </w:pPr>
+    </w:p>
+    <w:p>
+      <w:pPr>
+        <w:pStyle w:val="ListParagraph"/>
+        <w:ind w:left="0"/>
+        <w:jc w:val="thaiDistribute"/>
+        <w:rPr>
+          <w:rFonts w:ascii="TH Sarabun New" w:hAnsi="TH Sarabun New" w:cs="TH Sarabun New"/>
+          <w:color w:val="0D0D0D" w:themeColor="text1" w:themeTint="F2"/>
+          <w:sz w:val="32"/>
+          <w:szCs w:val="32"/>
+        </w:rPr>
+      </w:pPr>
+    </w:p>
+    <w:p>
+      <w:pPr>
+        <w:pStyle w:val="ListParagraph"/>
+        <w:ind w:left="0"/>
+        <w:jc w:val="thaiDistribute"/>
+        <w:rPr>
+          <w:rFonts w:ascii="TH Sarabun New" w:hAnsi="TH Sarabun New" w:cs="TH Sarabun New"/>
+          <w:b/>
+          <w:bCs/>
+          <w:color w:val="0D0D0D" w:themeColor="text1" w:themeTint="F2"/>
+          <w:sz w:val="32"/>
+          <w:szCs w:val="32"/>
+        </w:rPr>
+      </w:pPr>
+      <w:r>
+        <w:rPr>
+          <w:rFonts w:ascii="TH Sarabun New" w:hAnsi="TH Sarabun New" w:cs="TH Sarabun New"/>
+          <w:b/>
+          <w:bCs/>
+          <w:color w:val="0D0D0D" w:themeColor="text1" w:themeTint="F2"/>
+          <w:sz w:val="32"/>
+          <w:szCs w:val="32"/>
+        </w:rPr>
+        <w:t>Docker</w:t>
+      </w:r>
+    </w:p>
+    <w:p>
+      <w:pPr>
+        <w:pStyle w:val="ListParagraph"/>
+        <w:ind w:left="0"/>
+        <w:jc w:val="thaiDistribute"/>
+        <w:rPr>
+          <w:rFonts w:ascii="TH Sarabun New" w:hAnsi="TH Sarabun New" w:cs="TH Sarabun New"/>
+          <w:color w:val="0D0D0D" w:themeColor="text1" w:themeTint="F2"/>
+          <w:sz w:val="32"/>
+          <w:szCs w:val="32"/>
+        </w:rPr>
+      </w:pPr>
+      <w:r>
+        <w:rPr>
+          <w:rFonts w:ascii="TH Sarabun New" w:hAnsi="TH Sarabun New" w:cs="TH Sarabun New"/>
+          <w:color w:val="0D0D0D" w:themeColor="text1" w:themeTint="F2"/>
+          <w:sz w:val="32"/>
+          <w:szCs w:val="32"/>
+        </w:rPr>
+        <w:tab/>
+      </w:r>
+      <w:r>
+        <w:rPr>
+          <w:rFonts w:ascii="TH Sarabun New" w:hAnsi="TH Sarabun New" w:cs="TH Sarabun New"/>
+          <w:color w:val="0D0D0D" w:themeColor="text1" w:themeTint="F2"/>
+          <w:sz w:val="32"/>
+          <w:szCs w:val="32"/>
+        </w:rPr>
+        <w:t xml:space="preserve">Docker </w:t>
+      </w:r>
+      <w:r>
+        <w:rPr>
+          <w:rFonts w:ascii="TH Sarabun New" w:hAnsi="TH Sarabun New" w:cs="TH Sarabun New"/>
+          <w:color w:val="0D0D0D" w:themeColor="text1" w:themeTint="F2"/>
+          <w:sz w:val="32"/>
+          <w:szCs w:val="32"/>
+          <w:cs/>
+        </w:rPr>
+        <w:t>คืออะไร</w:t>
+      </w:r>
+      <w:r>
+        <w:rPr>
+          <w:rFonts w:ascii="TH Sarabun New" w:hAnsi="TH Sarabun New" w:cs="TH Sarabun New"/>
+          <w:color w:val="0D0D0D" w:themeColor="text1" w:themeTint="F2"/>
+          <w:sz w:val="32"/>
+          <w:szCs w:val="32"/>
+        </w:rPr>
+        <w:t xml:space="preserve">? </w:t>
+      </w:r>
+      <w:r>
+        <w:rPr>
+          <w:rFonts w:ascii="TH Sarabun New" w:hAnsi="TH Sarabun New" w:cs="TH Sarabun New"/>
+          <w:color w:val="0D0D0D" w:themeColor="text1" w:themeTint="F2"/>
+          <w:sz w:val="32"/>
+          <w:szCs w:val="32"/>
+          <w:cs/>
+        </w:rPr>
+        <w:t xml:space="preserve">เครื่องมือยอดนิยมที่จะช่วย </w:t>
+      </w:r>
+      <w:r>
+        <w:rPr>
+          <w:rFonts w:ascii="TH Sarabun New" w:hAnsi="TH Sarabun New" w:cs="TH Sarabun New"/>
+          <w:color w:val="0D0D0D" w:themeColor="text1" w:themeTint="F2"/>
+          <w:sz w:val="32"/>
+          <w:szCs w:val="32"/>
+        </w:rPr>
+        <w:t xml:space="preserve">Dev </w:t>
+      </w:r>
+      <w:r>
+        <w:rPr>
+          <w:rFonts w:ascii="TH Sarabun New" w:hAnsi="TH Sarabun New" w:cs="TH Sarabun New"/>
+          <w:color w:val="0D0D0D" w:themeColor="text1" w:themeTint="F2"/>
+          <w:sz w:val="32"/>
+          <w:szCs w:val="32"/>
+          <w:cs/>
+        </w:rPr>
+        <w:t xml:space="preserve">ทำงานเร็วขึ้น </w:t>
+      </w:r>
+      <w:r>
+        <w:rPr>
+          <w:rFonts w:ascii="TH Sarabun New" w:hAnsi="TH Sarabun New" w:cs="TH Sarabun New"/>
+          <w:color w:val="0D0D0D" w:themeColor="text1" w:themeTint="F2"/>
+          <w:sz w:val="32"/>
+          <w:szCs w:val="32"/>
+        </w:rPr>
+        <w:t>2</w:t>
+      </w:r>
+      <w:r>
+        <w:rPr>
+          <w:rFonts w:ascii="TH Sarabun New" w:hAnsi="TH Sarabun New" w:cs="TH Sarabun New"/>
+          <w:color w:val="0D0D0D" w:themeColor="text1" w:themeTint="F2"/>
+          <w:sz w:val="32"/>
+          <w:szCs w:val="32"/>
+          <w:cs/>
+        </w:rPr>
+        <w:t xml:space="preserve"> เท่า! </w:t>
+      </w:r>
+      <w:r>
+        <w:rPr>
+          <w:rFonts w:ascii="TH Sarabun New" w:hAnsi="TH Sarabun New" w:cs="TH Sarabun New"/>
+          <w:color w:val="0D0D0D" w:themeColor="text1" w:themeTint="F2"/>
+          <w:sz w:val="32"/>
+          <w:szCs w:val="32"/>
+        </w:rPr>
+        <w:t>| Skooldio Blog</w:t>
+      </w:r>
+      <w:r>
+        <w:rPr>
+          <w:rFonts w:ascii="TH Sarabun New" w:hAnsi="TH Sarabun New" w:cs="TH Sarabun New"/>
+          <w:color w:val="0D0D0D" w:themeColor="text1" w:themeTint="F2"/>
+          <w:sz w:val="32"/>
+          <w:szCs w:val="32"/>
+          <w:cs/>
+        </w:rPr>
+        <w:t xml:space="preserve">การ </w:t>
+      </w:r>
+      <w:r>
+        <w:rPr>
+          <w:rFonts w:ascii="TH Sarabun New" w:hAnsi="TH Sarabun New" w:cs="TH Sarabun New"/>
+          <w:color w:val="0D0D0D" w:themeColor="text1" w:themeTint="F2"/>
+          <w:sz w:val="32"/>
+          <w:szCs w:val="32"/>
+        </w:rPr>
+        <w:t xml:space="preserve">deployment </w:t>
+      </w:r>
+      <w:r>
+        <w:rPr>
+          <w:rFonts w:ascii="TH Sarabun New" w:hAnsi="TH Sarabun New" w:cs="TH Sarabun New"/>
+          <w:color w:val="0D0D0D" w:themeColor="text1" w:themeTint="F2"/>
+          <w:sz w:val="32"/>
+          <w:szCs w:val="32"/>
+          <w:cs/>
+        </w:rPr>
+        <w:t xml:space="preserve">เป็นหนึ่งในขั้นตอนการทำงานที่ </w:t>
+      </w:r>
+      <w:r>
+        <w:rPr>
+          <w:rFonts w:ascii="TH Sarabun New" w:hAnsi="TH Sarabun New" w:cs="TH Sarabun New"/>
+          <w:color w:val="0D0D0D" w:themeColor="text1" w:themeTint="F2"/>
+          <w:sz w:val="32"/>
+          <w:szCs w:val="32"/>
+        </w:rPr>
+        <w:t xml:space="preserve">dev </w:t>
+      </w:r>
+      <w:r>
+        <w:rPr>
+          <w:rFonts w:ascii="TH Sarabun New" w:hAnsi="TH Sarabun New" w:cs="TH Sarabun New"/>
+          <w:color w:val="0D0D0D" w:themeColor="text1" w:themeTint="F2"/>
+          <w:sz w:val="32"/>
+          <w:szCs w:val="32"/>
+          <w:cs/>
+        </w:rPr>
+        <w:t xml:space="preserve">ทุกคนต้องเจอไม่ว่าจะเป็นองค์กรขนาดเล็กหรือขนาดใหญ่ แต่สิ่งที่แต่ละองค์กรไม่เหมือนกันคือความยุ่งยากซับซ้อน ระยะเวลาในการ </w:t>
+      </w:r>
+      <w:r>
+        <w:rPr>
+          <w:rFonts w:ascii="TH Sarabun New" w:hAnsi="TH Sarabun New" w:cs="TH Sarabun New"/>
+          <w:color w:val="0D0D0D" w:themeColor="text1" w:themeTint="F2"/>
+          <w:sz w:val="32"/>
+          <w:szCs w:val="32"/>
+        </w:rPr>
+        <w:t xml:space="preserve">deploy </w:t>
+      </w:r>
+      <w:r>
+        <w:rPr>
+          <w:rFonts w:ascii="TH Sarabun New" w:hAnsi="TH Sarabun New" w:cs="TH Sarabun New"/>
+          <w:color w:val="0D0D0D" w:themeColor="text1" w:themeTint="F2"/>
+          <w:sz w:val="32"/>
+          <w:szCs w:val="32"/>
+          <w:cs/>
+        </w:rPr>
+        <w:t xml:space="preserve">ที่ต่างกัน ขึ้นอยู่กับ </w:t>
+      </w:r>
+      <w:r>
+        <w:rPr>
+          <w:rFonts w:ascii="TH Sarabun New" w:hAnsi="TH Sarabun New" w:cs="TH Sarabun New"/>
+          <w:color w:val="0D0D0D" w:themeColor="text1" w:themeTint="F2"/>
+          <w:sz w:val="32"/>
+          <w:szCs w:val="32"/>
+        </w:rPr>
+        <w:t xml:space="preserve">process </w:t>
+      </w:r>
+      <w:r>
+        <w:rPr>
+          <w:rFonts w:ascii="TH Sarabun New" w:hAnsi="TH Sarabun New" w:cs="TH Sarabun New"/>
+          <w:color w:val="0D0D0D" w:themeColor="text1" w:themeTint="F2"/>
+          <w:sz w:val="32"/>
+          <w:szCs w:val="32"/>
+          <w:cs/>
+        </w:rPr>
+        <w:t xml:space="preserve">และเครื่องมือที่ใช้ ซึ่ง </w:t>
+      </w:r>
+      <w:r>
+        <w:rPr>
+          <w:rFonts w:ascii="TH Sarabun New" w:hAnsi="TH Sarabun New" w:cs="TH Sarabun New"/>
+          <w:color w:val="0D0D0D" w:themeColor="text1" w:themeTint="F2"/>
+          <w:sz w:val="32"/>
+          <w:szCs w:val="32"/>
+        </w:rPr>
+        <w:t xml:space="preserve">Docker </w:t>
+      </w:r>
+      <w:r>
+        <w:rPr>
+          <w:rFonts w:ascii="TH Sarabun New" w:hAnsi="TH Sarabun New" w:cs="TH Sarabun New"/>
+          <w:color w:val="0D0D0D" w:themeColor="text1" w:themeTint="F2"/>
+          <w:sz w:val="32"/>
+          <w:szCs w:val="32"/>
+          <w:cs/>
+        </w:rPr>
+        <w:t xml:space="preserve">ก็เป็นหนึ่งในเครื่องมือยอดนิยมที่จะช่วยให้การ </w:t>
+      </w:r>
+      <w:r>
+        <w:rPr>
+          <w:rFonts w:ascii="TH Sarabun New" w:hAnsi="TH Sarabun New" w:cs="TH Sarabun New"/>
+          <w:color w:val="0D0D0D" w:themeColor="text1" w:themeTint="F2"/>
+          <w:sz w:val="32"/>
+          <w:szCs w:val="32"/>
+        </w:rPr>
+        <w:t xml:space="preserve">deployment </w:t>
+      </w:r>
+      <w:r>
+        <w:rPr>
+          <w:rFonts w:ascii="TH Sarabun New" w:hAnsi="TH Sarabun New" w:cs="TH Sarabun New"/>
+          <w:color w:val="0D0D0D" w:themeColor="text1" w:themeTint="F2"/>
+          <w:sz w:val="32"/>
+          <w:szCs w:val="32"/>
+          <w:cs/>
+        </w:rPr>
+        <w:t>รวดเร็วมากยิ่งขึ้น</w:t>
+      </w:r>
+    </w:p>
+    <w:p>
+      <w:pPr>
+        <w:pStyle w:val="ListParagraph"/>
+        <w:ind w:left="0"/>
+        <w:jc w:val="thaiDistribute"/>
+        <w:rPr>
+          <w:rFonts w:ascii="TH Sarabun New" w:hAnsi="TH Sarabun New" w:cs="TH Sarabun New"/>
+          <w:color w:val="0D0D0D" w:themeColor="text1" w:themeTint="F2"/>
+          <w:sz w:val="32"/>
+          <w:szCs w:val="32"/>
+        </w:rPr>
+      </w:pPr>
+      <w:r>
+        <w:rPr>
+          <w:rFonts w:ascii="TH Sarabun New" w:hAnsi="TH Sarabun New" w:cs="TH Sarabun New"/>
+          <w:color w:val="0D0D0D" w:themeColor="text1" w:themeTint="F2"/>
+          <w:sz w:val="32"/>
+          <w:szCs w:val="32"/>
+        </w:rPr>
+        <w:tab/>
+      </w:r>
+      <w:r>
+        <w:rPr>
+          <w:rFonts w:ascii="TH Sarabun New" w:hAnsi="TH Sarabun New" w:cs="TH Sarabun New"/>
+          <w:color w:val="0D0D0D" w:themeColor="text1" w:themeTint="F2"/>
+          <w:sz w:val="32"/>
+          <w:szCs w:val="32"/>
+        </w:rPr>
+        <w:t xml:space="preserve">Docker </w:t>
+      </w:r>
+      <w:r>
+        <w:rPr>
+          <w:rFonts w:ascii="TH Sarabun New" w:hAnsi="TH Sarabun New" w:cs="TH Sarabun New"/>
+          <w:color w:val="0D0D0D" w:themeColor="text1" w:themeTint="F2"/>
+          <w:sz w:val="32"/>
+          <w:szCs w:val="32"/>
+          <w:cs/>
+        </w:rPr>
+        <w:t xml:space="preserve">คือ เครื่องมือแบบ </w:t>
+      </w:r>
+      <w:r>
+        <w:rPr>
+          <w:rFonts w:ascii="TH Sarabun New" w:hAnsi="TH Sarabun New" w:cs="TH Sarabun New"/>
+          <w:color w:val="0D0D0D" w:themeColor="text1" w:themeTint="F2"/>
+          <w:sz w:val="32"/>
+          <w:szCs w:val="32"/>
+        </w:rPr>
+        <w:t xml:space="preserve">open-source </w:t>
+      </w:r>
+      <w:r>
+        <w:rPr>
+          <w:rFonts w:ascii="TH Sarabun New" w:hAnsi="TH Sarabun New" w:cs="TH Sarabun New"/>
+          <w:color w:val="0D0D0D" w:themeColor="text1" w:themeTint="F2"/>
+          <w:sz w:val="32"/>
+          <w:szCs w:val="32"/>
+          <w:cs/>
+        </w:rPr>
+        <w:t>ที่ช่วยจำลองสภาพแวดล้อม (</w:t>
+      </w:r>
+      <w:r>
+        <w:rPr>
+          <w:rFonts w:ascii="TH Sarabun New" w:hAnsi="TH Sarabun New" w:cs="TH Sarabun New"/>
+          <w:color w:val="0D0D0D" w:themeColor="text1" w:themeTint="F2"/>
+          <w:sz w:val="32"/>
+          <w:szCs w:val="32"/>
+        </w:rPr>
+        <w:t xml:space="preserve">environment) </w:t>
+      </w:r>
+      <w:r>
+        <w:rPr>
+          <w:rFonts w:ascii="TH Sarabun New" w:hAnsi="TH Sarabun New" w:cs="TH Sarabun New"/>
+          <w:color w:val="0D0D0D" w:themeColor="text1" w:themeTint="F2"/>
+          <w:sz w:val="32"/>
+          <w:szCs w:val="32"/>
+          <w:cs/>
+        </w:rPr>
+        <w:t xml:space="preserve">ในการรัน </w:t>
+      </w:r>
+      <w:r>
+        <w:rPr>
+          <w:rFonts w:ascii="TH Sarabun New" w:hAnsi="TH Sarabun New" w:cs="TH Sarabun New"/>
+          <w:color w:val="0D0D0D" w:themeColor="text1" w:themeTint="F2"/>
+          <w:sz w:val="32"/>
+          <w:szCs w:val="32"/>
+        </w:rPr>
+        <w:t xml:space="preserve">service </w:t>
+      </w:r>
+      <w:r>
+        <w:rPr>
+          <w:rFonts w:ascii="TH Sarabun New" w:hAnsi="TH Sarabun New" w:cs="TH Sarabun New"/>
+          <w:color w:val="0D0D0D" w:themeColor="text1" w:themeTint="F2"/>
+          <w:sz w:val="32"/>
+          <w:szCs w:val="32"/>
+          <w:cs/>
+        </w:rPr>
+        <w:t xml:space="preserve">หรือ </w:t>
+      </w:r>
+      <w:r>
+        <w:rPr>
+          <w:rFonts w:ascii="TH Sarabun New" w:hAnsi="TH Sarabun New" w:cs="TH Sarabun New"/>
+          <w:color w:val="0D0D0D" w:themeColor="text1" w:themeTint="F2"/>
+          <w:sz w:val="32"/>
+          <w:szCs w:val="32"/>
+        </w:rPr>
+        <w:t xml:space="preserve">server </w:t>
+      </w:r>
+      <w:r>
+        <w:rPr>
+          <w:rFonts w:ascii="TH Sarabun New" w:hAnsi="TH Sarabun New" w:cs="TH Sarabun New"/>
+          <w:color w:val="0D0D0D" w:themeColor="text1" w:themeTint="F2"/>
+          <w:sz w:val="32"/>
+          <w:szCs w:val="32"/>
+          <w:cs/>
+        </w:rPr>
+        <w:t xml:space="preserve">ตามหลักการสร้าง </w:t>
+      </w:r>
+      <w:r>
+        <w:rPr>
+          <w:rFonts w:ascii="TH Sarabun New" w:hAnsi="TH Sarabun New" w:cs="TH Sarabun New"/>
+          <w:color w:val="0D0D0D" w:themeColor="text1" w:themeTint="F2"/>
+          <w:sz w:val="32"/>
+          <w:szCs w:val="32"/>
+        </w:rPr>
+        <w:t xml:space="preserve">container </w:t>
+      </w:r>
+      <w:r>
+        <w:rPr>
+          <w:rFonts w:ascii="TH Sarabun New" w:hAnsi="TH Sarabun New" w:cs="TH Sarabun New"/>
+          <w:color w:val="0D0D0D" w:themeColor="text1" w:themeTint="F2"/>
+          <w:sz w:val="32"/>
+          <w:szCs w:val="32"/>
+          <w:cs/>
+        </w:rPr>
+        <w:t xml:space="preserve">เพื่อจัดการกับ </w:t>
+      </w:r>
+      <w:r>
+        <w:rPr>
+          <w:rFonts w:ascii="TH Sarabun New" w:hAnsi="TH Sarabun New" w:cs="TH Sarabun New"/>
+          <w:color w:val="0D0D0D" w:themeColor="text1" w:themeTint="F2"/>
+          <w:sz w:val="32"/>
+          <w:szCs w:val="32"/>
+        </w:rPr>
+        <w:t xml:space="preserve">library </w:t>
+      </w:r>
+      <w:r>
+        <w:rPr>
+          <w:rFonts w:ascii="TH Sarabun New" w:hAnsi="TH Sarabun New" w:cs="TH Sarabun New"/>
+          <w:color w:val="0D0D0D" w:themeColor="text1" w:themeTint="F2"/>
+          <w:sz w:val="32"/>
+          <w:szCs w:val="32"/>
+          <w:cs/>
+        </w:rPr>
+        <w:t xml:space="preserve">ต่างๆ อีกทั้งยังช่วยจัดการในเรื่องของ </w:t>
+      </w:r>
+      <w:r>
+        <w:rPr>
+          <w:rFonts w:ascii="TH Sarabun New" w:hAnsi="TH Sarabun New" w:cs="TH Sarabun New"/>
+          <w:color w:val="0D0D0D" w:themeColor="text1" w:themeTint="F2"/>
+          <w:sz w:val="32"/>
+          <w:szCs w:val="32"/>
+        </w:rPr>
+        <w:t xml:space="preserve">version control </w:t>
+      </w:r>
+      <w:r>
+        <w:rPr>
+          <w:rFonts w:ascii="TH Sarabun New" w:hAnsi="TH Sarabun New" w:cs="TH Sarabun New"/>
+          <w:color w:val="0D0D0D" w:themeColor="text1" w:themeTint="F2"/>
+          <w:sz w:val="32"/>
+          <w:szCs w:val="32"/>
+          <w:cs/>
+        </w:rPr>
+        <w:t xml:space="preserve">เพื่อง่ายต่อการจัดการกับปัญหาต่างๆ ที่เกิดขึ้น ซึ่งในปัจจุบันในโลกของการพัฒนา </w:t>
+      </w:r>
+      <w:r>
+        <w:rPr>
+          <w:rFonts w:ascii="TH Sarabun New" w:hAnsi="TH Sarabun New" w:cs="TH Sarabun New"/>
+          <w:color w:val="0D0D0D" w:themeColor="text1" w:themeTint="F2"/>
+          <w:sz w:val="32"/>
+          <w:szCs w:val="32"/>
+        </w:rPr>
+        <w:t xml:space="preserve">software </w:t>
+      </w:r>
+      <w:r>
+        <w:rPr>
+          <w:rFonts w:ascii="TH Sarabun New" w:hAnsi="TH Sarabun New" w:cs="TH Sarabun New"/>
+          <w:color w:val="0D0D0D" w:themeColor="text1" w:themeTint="F2"/>
+          <w:sz w:val="32"/>
+          <w:szCs w:val="32"/>
+          <w:cs/>
+        </w:rPr>
+        <w:t xml:space="preserve">มีรูปแบบการทำงานแบบ </w:t>
+      </w:r>
+      <w:r>
+        <w:rPr>
+          <w:rFonts w:ascii="TH Sarabun New" w:hAnsi="TH Sarabun New" w:cs="TH Sarabun New"/>
+          <w:color w:val="0D0D0D" w:themeColor="text1" w:themeTint="F2"/>
+          <w:sz w:val="32"/>
+          <w:szCs w:val="32"/>
+        </w:rPr>
+        <w:t xml:space="preserve">agile </w:t>
+      </w:r>
+      <w:r>
+        <w:rPr>
+          <w:rFonts w:ascii="TH Sarabun New" w:hAnsi="TH Sarabun New" w:cs="TH Sarabun New"/>
+          <w:color w:val="0D0D0D" w:themeColor="text1" w:themeTint="F2"/>
+          <w:sz w:val="32"/>
+          <w:szCs w:val="32"/>
+          <w:cs/>
+        </w:rPr>
+        <w:t xml:space="preserve">ที่เน้นความรวดเร็วในการส่งมอบงานในแต่ละขั้นตอน </w:t>
+      </w:r>
+      <w:r>
+        <w:rPr>
+          <w:rFonts w:ascii="TH Sarabun New" w:hAnsi="TH Sarabun New" w:cs="TH Sarabun New"/>
+          <w:color w:val="0D0D0D" w:themeColor="text1" w:themeTint="F2"/>
+          <w:sz w:val="32"/>
+          <w:szCs w:val="32"/>
+        </w:rPr>
+        <w:t xml:space="preserve">Docker </w:t>
+      </w:r>
+      <w:r>
+        <w:rPr>
+          <w:rFonts w:ascii="TH Sarabun New" w:hAnsi="TH Sarabun New" w:cs="TH Sarabun New"/>
+          <w:color w:val="0D0D0D" w:themeColor="text1" w:themeTint="F2"/>
+          <w:sz w:val="32"/>
+          <w:szCs w:val="32"/>
+          <w:cs/>
+        </w:rPr>
+        <w:t xml:space="preserve">จึงเป็นที่รู้จักในวงกว้างและเริ่มเข้ามามีบทบาทอย่างมากในโลกของการพัฒนา </w:t>
+      </w:r>
+      <w:r>
+        <w:rPr>
+          <w:rFonts w:ascii="TH Sarabun New" w:hAnsi="TH Sarabun New" w:cs="TH Sarabun New"/>
+          <w:color w:val="0D0D0D" w:themeColor="text1" w:themeTint="F2"/>
+          <w:sz w:val="32"/>
+          <w:szCs w:val="32"/>
+        </w:rPr>
+        <w:t xml:space="preserve">software </w:t>
+      </w:r>
+      <w:r>
+        <w:rPr>
+          <w:rFonts w:ascii="TH Sarabun New" w:hAnsi="TH Sarabun New" w:cs="TH Sarabun New"/>
+          <w:color w:val="0D0D0D" w:themeColor="text1" w:themeTint="F2"/>
+          <w:sz w:val="32"/>
+          <w:szCs w:val="32"/>
+          <w:cs/>
+        </w:rPr>
+        <w:t xml:space="preserve">อีกทั้งยังเป็นเครื่องมือที่จำเป็นสำหรับการทำ </w:t>
+      </w:r>
+      <w:r>
+        <w:rPr>
+          <w:rFonts w:ascii="TH Sarabun New" w:hAnsi="TH Sarabun New" w:cs="TH Sarabun New"/>
+          <w:color w:val="0D0D0D" w:themeColor="text1" w:themeTint="F2"/>
+          <w:sz w:val="32"/>
+          <w:szCs w:val="32"/>
+        </w:rPr>
+        <w:t>DevSecOps</w:t>
+      </w:r>
+    </w:p>
+    <w:p>
+      <w:pPr>
+        <w:pStyle w:val="ListParagraph"/>
+        <w:ind w:left="0"/>
+        <w:jc w:val="thaiDistribute"/>
+        <w:rPr>
+          <w:rFonts w:ascii="TH Sarabun New" w:hAnsi="TH Sarabun New" w:cs="TH Sarabun New"/>
+          <w:b/>
+          <w:bCs/>
+          <w:color w:val="0D0D0D" w:themeColor="text1" w:themeTint="F2"/>
+          <w:sz w:val="32"/>
+          <w:szCs w:val="32"/>
+        </w:rPr>
+      </w:pPr>
+      <w:r>
+        <w:rPr>
+          <w:rFonts w:ascii="TH Sarabun New" w:hAnsi="TH Sarabun New" w:cs="TH Sarabun New"/>
+          <w:color w:val="0D0D0D" w:themeColor="text1" w:themeTint="F2"/>
+          <w:sz w:val="32"/>
+          <w:szCs w:val="32"/>
+        </w:rPr>
+        <w:tab/>
+      </w:r>
+      <w:bookmarkStart w:id="3" w:name="_Hlk188560827"/>
+      <w:r>
+        <w:rPr>
+          <w:rFonts w:ascii="TH Sarabun New" w:hAnsi="TH Sarabun New" w:cs="TH Sarabun New" w:hint="cs"/>
+          <w:b/>
+          <w:bCs/>
+          <w:color w:val="0D0D0D" w:themeColor="text1" w:themeTint="F2"/>
+          <w:sz w:val="32"/>
+          <w:szCs w:val="32"/>
+          <w:cs/>
+        </w:rPr>
+        <w:t xml:space="preserve">วิวัฒนาการของการ </w:t>
+      </w:r>
+      <w:r>
+        <w:rPr>
+          <w:rFonts w:ascii="TH Sarabun New" w:hAnsi="TH Sarabun New" w:cs="TH Sarabun New"/>
+          <w:b/>
+          <w:bCs/>
+          <w:color w:val="0D0D0D" w:themeColor="text1" w:themeTint="F2"/>
+          <w:sz w:val="32"/>
+          <w:szCs w:val="32"/>
+        </w:rPr>
+        <w:t>Deploy</w:t>
+      </w:r>
+    </w:p>
+    <w:bookmarkEnd w:id="3"/>
+    <w:p>
+      <w:pPr>
+        <w:pStyle w:val="ListParagraph"/>
+        <w:ind w:left="0"/>
+        <w:jc w:val="center"/>
+        <w:rPr>
+          <w:rFonts w:ascii="TH Sarabun New" w:hAnsi="TH Sarabun New" w:cs="TH Sarabun New"/>
+          <w:b/>
+          <w:bCs/>
+          <w:color w:val="0D0D0D" w:themeColor="text1" w:themeTint="F2"/>
+          <w:sz w:val="32"/>
+          <w:szCs w:val="32"/>
+        </w:rPr>
+      </w:pPr>
+      <w:r>
+        <w:rPr>
+          <w:rFonts w:ascii="TH Sarabun New" w:hAnsi="TH Sarabun New" w:cs="TH Sarabun New"/>
+          <w:b/>
+          <w:bCs/>
+          <w:noProof/>
+          <w:color w:val="0D0D0D" w:themeColor="text1" w:themeTint="F2"/>
+          <w:sz w:val="32"/>
+          <w:szCs w:val="32"/>
+        </w:rPr>
+        <w:drawing>
+          <wp:inline distT="0" distB="0" distL="0" distR="0" wp14:anchorId="624F57C5" wp14:editId="18E6F9BC">
+            <wp:extent cx="4696884" cy="2159000"/>
+            <wp:effectExtent l="0" t="0" r="8890" b="0"/>
+            <wp:docPr id="1708378410" name="Picture 1"/>
+            <wp:cNvGraphicFramePr>
+              <a:graphicFrameLocks xmlns:a="http://schemas.openxmlformats.org/drawingml/2006/main" noChangeAspect="1"/>
+            </wp:cNvGraphicFramePr>
+            <a:graphic xmlns:a="http://schemas.openxmlformats.org/drawingml/2006/main">
+              <a:graphicData uri="http://schemas.openxmlformats.org/drawingml/2006/picture">
+                <pic:pic xmlns:pic="http://schemas.openxmlformats.org/drawingml/2006/picture">
+                  <pic:nvPicPr>
+                    <pic:cNvPr id="0" name="Picture 2"/>
+                    <pic:cNvPicPr>
+                      <a:picLocks noChangeAspect="1" noChangeArrowheads="1"/>
+                    </pic:cNvPicPr>
+                  </pic:nvPicPr>
+                  <pic:blipFill>
+                    <a:blip r:embed="rId41" cstate="print">
+                      <a:extLst>
+                        <a:ext uri="{28A0092B-C50C-407E-A947-70E740481C1C}">
+                          <a14:useLocalDpi xmlns:a14="http://schemas.microsoft.com/office/drawing/2010/main" val="0"/>
+                        </a:ext>
+                      </a:extLst>
+                    </a:blip>
+                    <a:srcRect/>
+                    <a:stretch>
+                      <a:fillRect/>
+                    </a:stretch>
+                  </pic:blipFill>
+                  <pic:spPr bwMode="auto">
+                    <a:xfrm>
+                      <a:off x="0" y="0"/>
+                      <a:ext cx="4750152" cy="2183485"/>
+                    </a:xfrm>
+                    <a:prstGeom prst="rect">
+                      <a:avLst/>
+                    </a:prstGeom>
+                    <a:noFill/>
+                  </pic:spPr>
+                </pic:pic>
+              </a:graphicData>
+            </a:graphic>
+          </wp:inline>
+        </w:drawing>
+      </w:r>
+    </w:p>
+    <w:p>
+      <w:pPr>
+        <w:pStyle w:val="ListParagraph"/>
+        <w:ind w:left="0"/>
+        <w:jc w:val="center"/>
+        <w:rPr>
+          <w:rFonts w:ascii="TH Sarabun New" w:hAnsi="TH Sarabun New" w:cs="TH Sarabun New"/>
+          <w:color w:val="0D0D0D" w:themeColor="text1" w:themeTint="F2"/>
+          <w:sz w:val="32"/>
+          <w:szCs w:val="32"/>
+        </w:rPr>
+      </w:pPr>
+      <w:r>
+        <w:rPr>
+          <w:rFonts w:ascii="TH Sarabun New" w:hAnsi="TH Sarabun New" w:cs="TH Sarabun New"/>
+          <w:color w:val="0D0D0D" w:themeColor="text1" w:themeTint="F2"/>
+          <w:sz w:val="32"/>
+          <w:szCs w:val="32"/>
+          <w:cs/>
+        </w:rPr>
+        <w:t xml:space="preserve">วิวัฒนาการของการ </w:t>
+      </w:r>
+      <w:r>
+        <w:rPr>
+          <w:rFonts w:ascii="TH Sarabun New" w:hAnsi="TH Sarabun New" w:cs="TH Sarabun New"/>
+          <w:color w:val="0D0D0D" w:themeColor="text1" w:themeTint="F2"/>
+          <w:sz w:val="32"/>
+          <w:szCs w:val="32"/>
+        </w:rPr>
+        <w:t>Deploy</w:t>
+      </w:r>
+    </w:p>
+    <w:p>
+      <w:pPr>
+        <w:jc w:val="thaiDistribute"/>
+        <w:rPr>
+          <w:rFonts w:ascii="TH Sarabun New" w:hAnsi="TH Sarabun New" w:cs="TH Sarabun New"/>
+          <w:color w:val="0D0D0D" w:themeColor="text1" w:themeTint="F2"/>
+          <w:sz w:val="32"/>
+          <w:szCs w:val="32"/>
+        </w:rPr>
+      </w:pPr>
+      <w:r>
+        <w:rPr>
+          <w:rFonts w:ascii="TH Sarabun New" w:hAnsi="TH Sarabun New" w:cs="TH Sarabun New"/>
+          <w:color w:val="0D0D0D" w:themeColor="text1" w:themeTint="F2"/>
+          <w:sz w:val="32"/>
+          <w:szCs w:val="32"/>
+        </w:rPr>
+        <w:lastRenderedPageBreak/>
+        <w:tab/>
+        <w:t>1</w:t>
+      </w:r>
+      <w:r>
+        <w:rPr>
+          <w:rFonts w:ascii="TH Sarabun New" w:hAnsi="TH Sarabun New" w:cs="TH Sarabun New"/>
+          <w:color w:val="0D0D0D" w:themeColor="text1" w:themeTint="F2"/>
+          <w:sz w:val="32"/>
+          <w:szCs w:val="32"/>
+        </w:rPr>
+        <w:t xml:space="preserve">. </w:t>
+      </w:r>
+      <w:r>
+        <w:rPr>
+          <w:rFonts w:ascii="TH Sarabun New" w:hAnsi="TH Sarabun New" w:cs="TH Sarabun New"/>
+          <w:color w:val="0D0D0D" w:themeColor="text1" w:themeTint="F2"/>
+          <w:sz w:val="32"/>
+          <w:szCs w:val="32"/>
+        </w:rPr>
+        <w:t xml:space="preserve"> Traditional Deployment </w:t>
+      </w:r>
+      <w:r>
+        <w:rPr>
+          <w:rFonts w:ascii="TH Sarabun New" w:hAnsi="TH Sarabun New" w:cs="TH Sarabun New"/>
+          <w:color w:val="0D0D0D" w:themeColor="text1" w:themeTint="F2"/>
+          <w:sz w:val="32"/>
+          <w:szCs w:val="32"/>
+          <w:cs/>
+        </w:rPr>
+        <w:t xml:space="preserve">ในยุคที่เราใช้ </w:t>
+      </w:r>
+      <w:r>
+        <w:rPr>
+          <w:rFonts w:ascii="TH Sarabun New" w:hAnsi="TH Sarabun New" w:cs="TH Sarabun New"/>
+          <w:color w:val="0D0D0D" w:themeColor="text1" w:themeTint="F2"/>
+          <w:sz w:val="32"/>
+          <w:szCs w:val="32"/>
+        </w:rPr>
+        <w:t xml:space="preserve">Physical server 1 </w:t>
+      </w:r>
+      <w:r>
+        <w:rPr>
+          <w:rFonts w:ascii="TH Sarabun New" w:hAnsi="TH Sarabun New" w:cs="TH Sarabun New"/>
+          <w:color w:val="0D0D0D" w:themeColor="text1" w:themeTint="F2"/>
+          <w:sz w:val="32"/>
+          <w:szCs w:val="32"/>
+          <w:cs/>
+        </w:rPr>
+        <w:t xml:space="preserve">เครื่อง ในการ </w:t>
+      </w:r>
+      <w:r>
+        <w:rPr>
+          <w:rFonts w:ascii="TH Sarabun New" w:hAnsi="TH Sarabun New" w:cs="TH Sarabun New"/>
+          <w:color w:val="0D0D0D" w:themeColor="text1" w:themeTint="F2"/>
+          <w:sz w:val="32"/>
+          <w:szCs w:val="32"/>
+        </w:rPr>
+        <w:t xml:space="preserve">deploy </w:t>
+      </w:r>
+      <w:r>
+        <w:rPr>
+          <w:rFonts w:ascii="TH Sarabun New" w:hAnsi="TH Sarabun New" w:cs="TH Sarabun New"/>
+          <w:color w:val="0D0D0D" w:themeColor="text1" w:themeTint="F2"/>
+          <w:sz w:val="32"/>
+          <w:szCs w:val="32"/>
+          <w:cs/>
+        </w:rPr>
+        <w:t xml:space="preserve">และเพื่อความคุ้มค่า </w:t>
+      </w:r>
+      <w:r>
+        <w:rPr>
+          <w:rFonts w:ascii="TH Sarabun New" w:hAnsi="TH Sarabun New" w:cs="TH Sarabun New"/>
+          <w:color w:val="0D0D0D" w:themeColor="text1" w:themeTint="F2"/>
+          <w:sz w:val="32"/>
+          <w:szCs w:val="32"/>
+        </w:rPr>
+        <w:t xml:space="preserve">Physical server </w:t>
+      </w:r>
+      <w:r>
+        <w:rPr>
+          <w:rFonts w:ascii="TH Sarabun New" w:hAnsi="TH Sarabun New" w:cs="TH Sarabun New"/>
+          <w:color w:val="0D0D0D" w:themeColor="text1" w:themeTint="F2"/>
+          <w:sz w:val="32"/>
+          <w:szCs w:val="32"/>
+          <w:cs/>
+        </w:rPr>
+        <w:t xml:space="preserve">ที่เรามีจะถูกใช้ในการลง </w:t>
+      </w:r>
+      <w:r>
+        <w:rPr>
+          <w:rFonts w:ascii="TH Sarabun New" w:hAnsi="TH Sarabun New" w:cs="TH Sarabun New"/>
+          <w:color w:val="0D0D0D" w:themeColor="text1" w:themeTint="F2"/>
+          <w:sz w:val="32"/>
+          <w:szCs w:val="32"/>
+        </w:rPr>
+        <w:t xml:space="preserve">application </w:t>
+      </w:r>
+      <w:r>
+        <w:rPr>
+          <w:rFonts w:ascii="TH Sarabun New" w:hAnsi="TH Sarabun New" w:cs="TH Sarabun New"/>
+          <w:color w:val="0D0D0D" w:themeColor="text1" w:themeTint="F2"/>
+          <w:sz w:val="32"/>
+          <w:szCs w:val="32"/>
+          <w:cs/>
+        </w:rPr>
+        <w:t xml:space="preserve">หลายๆ อันพร้อมๆ กัน ซึ่งทำให้เกิดปัญหา </w:t>
+      </w:r>
+      <w:r>
+        <w:rPr>
+          <w:rFonts w:ascii="TH Sarabun New" w:hAnsi="TH Sarabun New" w:cs="TH Sarabun New"/>
+          <w:color w:val="0D0D0D" w:themeColor="text1" w:themeTint="F2"/>
+          <w:sz w:val="32"/>
+          <w:szCs w:val="32"/>
+        </w:rPr>
+        <w:t xml:space="preserve">element </w:t>
+      </w:r>
+      <w:r>
+        <w:rPr>
+          <w:rFonts w:ascii="TH Sarabun New" w:hAnsi="TH Sarabun New" w:cs="TH Sarabun New"/>
+          <w:color w:val="0D0D0D" w:themeColor="text1" w:themeTint="F2"/>
+          <w:sz w:val="32"/>
+          <w:szCs w:val="32"/>
+          <w:cs/>
+        </w:rPr>
+        <w:t xml:space="preserve">ของแต่ละ </w:t>
+      </w:r>
+      <w:r>
+        <w:rPr>
+          <w:rFonts w:ascii="TH Sarabun New" w:hAnsi="TH Sarabun New" w:cs="TH Sarabun New"/>
+          <w:color w:val="0D0D0D" w:themeColor="text1" w:themeTint="F2"/>
+          <w:sz w:val="32"/>
+          <w:szCs w:val="32"/>
+        </w:rPr>
+        <w:t xml:space="preserve">application </w:t>
+      </w:r>
+      <w:r>
+        <w:rPr>
+          <w:rFonts w:ascii="TH Sarabun New" w:hAnsi="TH Sarabun New" w:cs="TH Sarabun New"/>
+          <w:color w:val="0D0D0D" w:themeColor="text1" w:themeTint="F2"/>
+          <w:sz w:val="32"/>
+          <w:szCs w:val="32"/>
+          <w:cs/>
+        </w:rPr>
+        <w:t xml:space="preserve">ตีกัน เช่น </w:t>
+      </w:r>
+      <w:r>
+        <w:rPr>
+          <w:rFonts w:ascii="TH Sarabun New" w:hAnsi="TH Sarabun New" w:cs="TH Sarabun New"/>
+          <w:color w:val="0D0D0D" w:themeColor="text1" w:themeTint="F2"/>
+          <w:sz w:val="32"/>
+          <w:szCs w:val="32"/>
+        </w:rPr>
+        <w:t xml:space="preserve">application </w:t>
+      </w:r>
+      <w:r>
+        <w:rPr>
+          <w:rFonts w:ascii="TH Sarabun New" w:hAnsi="TH Sarabun New" w:cs="TH Sarabun New"/>
+          <w:color w:val="0D0D0D" w:themeColor="text1" w:themeTint="F2"/>
+          <w:sz w:val="32"/>
+          <w:szCs w:val="32"/>
+          <w:cs/>
+        </w:rPr>
+        <w:t xml:space="preserve">แต่ละตัวมีการลง </w:t>
+      </w:r>
+      <w:r>
+        <w:rPr>
+          <w:rFonts w:ascii="TH Sarabun New" w:hAnsi="TH Sarabun New" w:cs="TH Sarabun New"/>
+          <w:color w:val="0D0D0D" w:themeColor="text1" w:themeTint="F2"/>
+          <w:sz w:val="32"/>
+          <w:szCs w:val="32"/>
+        </w:rPr>
+        <w:t xml:space="preserve">JAVA </w:t>
+      </w:r>
+      <w:r>
+        <w:rPr>
+          <w:rFonts w:ascii="TH Sarabun New" w:hAnsi="TH Sarabun New" w:cs="TH Sarabun New"/>
+          <w:color w:val="0D0D0D" w:themeColor="text1" w:themeTint="F2"/>
+          <w:sz w:val="32"/>
+          <w:szCs w:val="32"/>
+          <w:cs/>
+        </w:rPr>
+        <w:t xml:space="preserve">ซึ่งเป็นในเครื่องเรามี </w:t>
+      </w:r>
+      <w:r>
+        <w:rPr>
+          <w:rFonts w:ascii="TH Sarabun New" w:hAnsi="TH Sarabun New" w:cs="TH Sarabun New"/>
+          <w:color w:val="0D0D0D" w:themeColor="text1" w:themeTint="F2"/>
+          <w:sz w:val="32"/>
+          <w:szCs w:val="32"/>
+        </w:rPr>
+        <w:t xml:space="preserve">JAVA </w:t>
+      </w:r>
+      <w:r>
+        <w:rPr>
+          <w:rFonts w:ascii="TH Sarabun New" w:hAnsi="TH Sarabun New" w:cs="TH Sarabun New"/>
+          <w:color w:val="0D0D0D" w:themeColor="text1" w:themeTint="F2"/>
+          <w:sz w:val="32"/>
+          <w:szCs w:val="32"/>
+          <w:cs/>
+        </w:rPr>
+        <w:t xml:space="preserve">หลายๆ เวอร์ชัน </w:t>
+      </w:r>
+      <w:r>
+        <w:rPr>
+          <w:rFonts w:ascii="TH Sarabun New" w:hAnsi="TH Sarabun New" w:cs="TH Sarabun New"/>
+          <w:color w:val="0D0D0D" w:themeColor="text1" w:themeTint="F2"/>
+          <w:sz w:val="32"/>
+          <w:szCs w:val="32"/>
+        </w:rPr>
+        <w:t xml:space="preserve">1.5, 1.6, 1.8 </w:t>
+      </w:r>
+      <w:r>
+        <w:rPr>
+          <w:rFonts w:ascii="TH Sarabun New" w:hAnsi="TH Sarabun New" w:cs="TH Sarabun New"/>
+          <w:color w:val="0D0D0D" w:themeColor="text1" w:themeTint="F2"/>
+          <w:sz w:val="32"/>
+          <w:szCs w:val="32"/>
+          <w:cs/>
+        </w:rPr>
+        <w:t xml:space="preserve">ทำให้เวลา </w:t>
+      </w:r>
+      <w:r>
+        <w:rPr>
+          <w:rFonts w:ascii="TH Sarabun New" w:hAnsi="TH Sarabun New" w:cs="TH Sarabun New"/>
+          <w:color w:val="0D0D0D" w:themeColor="text1" w:themeTint="F2"/>
+          <w:sz w:val="32"/>
+          <w:szCs w:val="32"/>
+        </w:rPr>
+        <w:t xml:space="preserve">run </w:t>
+      </w:r>
+      <w:r>
+        <w:rPr>
+          <w:rFonts w:ascii="TH Sarabun New" w:hAnsi="TH Sarabun New" w:cs="TH Sarabun New"/>
+          <w:color w:val="0D0D0D" w:themeColor="text1" w:themeTint="F2"/>
+          <w:sz w:val="32"/>
+          <w:szCs w:val="32"/>
+          <w:cs/>
+        </w:rPr>
+        <w:t xml:space="preserve">มีปัญหาเกิดขึ้น ทั้งการ </w:t>
+      </w:r>
+      <w:r>
+        <w:rPr>
+          <w:rFonts w:ascii="TH Sarabun New" w:hAnsi="TH Sarabun New" w:cs="TH Sarabun New"/>
+          <w:color w:val="0D0D0D" w:themeColor="text1" w:themeTint="F2"/>
+          <w:sz w:val="32"/>
+          <w:szCs w:val="32"/>
+        </w:rPr>
+        <w:t xml:space="preserve">maintenance </w:t>
+      </w:r>
+      <w:r>
+        <w:rPr>
+          <w:rFonts w:ascii="TH Sarabun New" w:hAnsi="TH Sarabun New" w:cs="TH Sarabun New"/>
+          <w:color w:val="0D0D0D" w:themeColor="text1" w:themeTint="F2"/>
+          <w:sz w:val="32"/>
+          <w:szCs w:val="32"/>
+          <w:cs/>
+        </w:rPr>
+        <w:t>และปัญหาในการเลือกเวอร์ชัน</w:t>
+      </w:r>
+    </w:p>
+    <w:p>
+      <w:pPr>
+        <w:jc w:val="thaiDistribute"/>
+        <w:rPr>
+          <w:rFonts w:ascii="TH Sarabun New" w:hAnsi="TH Sarabun New" w:cs="TH Sarabun New"/>
+          <w:color w:val="0D0D0D" w:themeColor="text1" w:themeTint="F2"/>
+          <w:sz w:val="32"/>
+          <w:szCs w:val="32"/>
+        </w:rPr>
+      </w:pPr>
+      <w:r>
+        <w:rPr>
+          <w:rFonts w:ascii="TH Sarabun New" w:hAnsi="TH Sarabun New" w:cs="TH Sarabun New"/>
+          <w:color w:val="0D0D0D" w:themeColor="text1" w:themeTint="F2"/>
+          <w:sz w:val="32"/>
+          <w:szCs w:val="32"/>
+        </w:rPr>
+        <w:tab/>
+        <w:t xml:space="preserve">2.  </w:t>
+      </w:r>
+      <w:r>
+        <w:rPr>
+          <w:rFonts w:ascii="TH Sarabun New" w:hAnsi="TH Sarabun New" w:cs="TH Sarabun New"/>
+          <w:color w:val="0D0D0D" w:themeColor="text1" w:themeTint="F2"/>
+          <w:sz w:val="32"/>
+          <w:szCs w:val="32"/>
+        </w:rPr>
+        <w:t xml:space="preserve">Virtualized Deployment </w:t>
+      </w:r>
+      <w:r>
+        <w:rPr>
+          <w:rFonts w:ascii="TH Sarabun New" w:hAnsi="TH Sarabun New" w:cs="TH Sarabun New"/>
+          <w:color w:val="0D0D0D" w:themeColor="text1" w:themeTint="F2"/>
+          <w:sz w:val="32"/>
+          <w:szCs w:val="32"/>
+          <w:cs/>
+        </w:rPr>
+        <w:t xml:space="preserve">เป็นยุคที่มีการเกิดขึ้นของ </w:t>
+      </w:r>
+      <w:r>
+        <w:rPr>
+          <w:rFonts w:ascii="TH Sarabun New" w:hAnsi="TH Sarabun New" w:cs="TH Sarabun New"/>
+          <w:color w:val="0D0D0D" w:themeColor="text1" w:themeTint="F2"/>
+          <w:sz w:val="32"/>
+          <w:szCs w:val="32"/>
+        </w:rPr>
+        <w:t xml:space="preserve">software hypervisor </w:t>
+      </w:r>
+      <w:r>
+        <w:rPr>
+          <w:rFonts w:ascii="TH Sarabun New" w:hAnsi="TH Sarabun New" w:cs="TH Sarabun New"/>
+          <w:color w:val="0D0D0D" w:themeColor="text1" w:themeTint="F2"/>
+          <w:sz w:val="32"/>
+          <w:szCs w:val="32"/>
+          <w:cs/>
+        </w:rPr>
+        <w:t xml:space="preserve">ซึ่ง </w:t>
+      </w:r>
+      <w:r>
+        <w:rPr>
+          <w:rFonts w:ascii="TH Sarabun New" w:hAnsi="TH Sarabun New" w:cs="TH Sarabun New"/>
+          <w:color w:val="0D0D0D" w:themeColor="text1" w:themeTint="F2"/>
+          <w:sz w:val="32"/>
+          <w:szCs w:val="32"/>
+        </w:rPr>
+        <w:t xml:space="preserve">concept </w:t>
+      </w:r>
+      <w:r>
+        <w:rPr>
+          <w:rFonts w:ascii="TH Sarabun New" w:hAnsi="TH Sarabun New" w:cs="TH Sarabun New"/>
+          <w:color w:val="0D0D0D" w:themeColor="text1" w:themeTint="F2"/>
+          <w:sz w:val="32"/>
+          <w:szCs w:val="32"/>
+          <w:cs/>
+        </w:rPr>
+        <w:t xml:space="preserve">คือการจำลองเครื่อง </w:t>
+      </w:r>
+      <w:r>
+        <w:rPr>
+          <w:rFonts w:ascii="TH Sarabun New" w:hAnsi="TH Sarabun New" w:cs="TH Sarabun New"/>
+          <w:color w:val="0D0D0D" w:themeColor="text1" w:themeTint="F2"/>
+          <w:sz w:val="32"/>
+          <w:szCs w:val="32"/>
+        </w:rPr>
+        <w:t xml:space="preserve">Physical server </w:t>
+      </w:r>
+      <w:r>
+        <w:rPr>
+          <w:rFonts w:ascii="TH Sarabun New" w:hAnsi="TH Sarabun New" w:cs="TH Sarabun New"/>
+          <w:color w:val="0D0D0D" w:themeColor="text1" w:themeTint="F2"/>
+          <w:sz w:val="32"/>
+          <w:szCs w:val="32"/>
+          <w:cs/>
+        </w:rPr>
+        <w:t xml:space="preserve">ขึ้นมา เรียกว่า </w:t>
+      </w:r>
+      <w:r>
+        <w:rPr>
+          <w:rFonts w:ascii="TH Sarabun New" w:hAnsi="TH Sarabun New" w:cs="TH Sarabun New"/>
+          <w:color w:val="0D0D0D" w:themeColor="text1" w:themeTint="F2"/>
+          <w:sz w:val="32"/>
+          <w:szCs w:val="32"/>
+        </w:rPr>
+        <w:t xml:space="preserve">Virtual Machine </w:t>
+      </w:r>
+      <w:r>
+        <w:rPr>
+          <w:rFonts w:ascii="TH Sarabun New" w:hAnsi="TH Sarabun New" w:cs="TH Sarabun New"/>
+          <w:color w:val="0D0D0D" w:themeColor="text1" w:themeTint="F2"/>
+          <w:sz w:val="32"/>
+          <w:szCs w:val="32"/>
+          <w:cs/>
+        </w:rPr>
+        <w:t xml:space="preserve">ทั้ง </w:t>
+      </w:r>
+      <w:r>
+        <w:rPr>
+          <w:rFonts w:ascii="TH Sarabun New" w:hAnsi="TH Sarabun New" w:cs="TH Sarabun New"/>
+          <w:color w:val="0D0D0D" w:themeColor="text1" w:themeTint="F2"/>
+          <w:sz w:val="32"/>
+          <w:szCs w:val="32"/>
+        </w:rPr>
+        <w:t xml:space="preserve">CPU, memory, hard disk, hardware </w:t>
+      </w:r>
+      <w:r>
+        <w:rPr>
+          <w:rFonts w:ascii="TH Sarabun New" w:hAnsi="TH Sarabun New" w:cs="TH Sarabun New"/>
+          <w:color w:val="0D0D0D" w:themeColor="text1" w:themeTint="F2"/>
+          <w:sz w:val="32"/>
+          <w:szCs w:val="32"/>
+          <w:cs/>
+        </w:rPr>
+        <w:t xml:space="preserve">ต่างๆ ขึ้นมาเสมือนคอมพิวเตอร์เลย ปรับสเปคปรับความเร็วต่างๆ ได้ตามงบประมาณที่เรามี ซึ่งส่วนใหญ่ก็จะสร้าง </w:t>
+      </w:r>
+      <w:r>
+        <w:rPr>
+          <w:rFonts w:ascii="TH Sarabun New" w:hAnsi="TH Sarabun New" w:cs="TH Sarabun New"/>
+          <w:color w:val="0D0D0D" w:themeColor="text1" w:themeTint="F2"/>
+          <w:sz w:val="32"/>
+          <w:szCs w:val="32"/>
+        </w:rPr>
+        <w:t xml:space="preserve">VM </w:t>
+      </w:r>
+      <w:r>
+        <w:rPr>
+          <w:rFonts w:ascii="TH Sarabun New" w:hAnsi="TH Sarabun New" w:cs="TH Sarabun New"/>
+          <w:color w:val="0D0D0D" w:themeColor="text1" w:themeTint="F2"/>
+          <w:sz w:val="32"/>
+          <w:szCs w:val="32"/>
+          <w:cs/>
+        </w:rPr>
+        <w:t xml:space="preserve">ขึ้นมาหลายๆ เครื่อง ให้แต่ละเครื่องเพียงพอต่อการ </w:t>
+      </w:r>
+      <w:r>
+        <w:rPr>
+          <w:rFonts w:ascii="TH Sarabun New" w:hAnsi="TH Sarabun New" w:cs="TH Sarabun New"/>
+          <w:color w:val="0D0D0D" w:themeColor="text1" w:themeTint="F2"/>
+          <w:sz w:val="32"/>
+          <w:szCs w:val="32"/>
+        </w:rPr>
+        <w:t xml:space="preserve">run application </w:t>
+      </w:r>
+      <w:r>
+        <w:rPr>
+          <w:rFonts w:ascii="TH Sarabun New" w:hAnsi="TH Sarabun New" w:cs="TH Sarabun New"/>
+          <w:color w:val="0D0D0D" w:themeColor="text1" w:themeTint="F2"/>
+          <w:sz w:val="32"/>
+          <w:szCs w:val="32"/>
+          <w:cs/>
+        </w:rPr>
+        <w:t xml:space="preserve">แต่ละตัว แต่ปัญหาคือจะเกิดปัญหา </w:t>
+      </w:r>
+      <w:r>
+        <w:rPr>
+          <w:rFonts w:ascii="TH Sarabun New" w:hAnsi="TH Sarabun New" w:cs="TH Sarabun New"/>
+          <w:color w:val="0D0D0D" w:themeColor="text1" w:themeTint="F2"/>
+          <w:sz w:val="32"/>
+          <w:szCs w:val="32"/>
+        </w:rPr>
+        <w:t xml:space="preserve">Overhead </w:t>
+      </w:r>
+      <w:r>
+        <w:rPr>
+          <w:rFonts w:ascii="TH Sarabun New" w:hAnsi="TH Sarabun New" w:cs="TH Sarabun New"/>
+          <w:color w:val="0D0D0D" w:themeColor="text1" w:themeTint="F2"/>
+          <w:sz w:val="32"/>
+          <w:szCs w:val="32"/>
+          <w:cs/>
+        </w:rPr>
+        <w:t xml:space="preserve">ทั้งในเรื่องการจำลอง </w:t>
+      </w:r>
+      <w:r>
+        <w:rPr>
+          <w:rFonts w:ascii="TH Sarabun New" w:hAnsi="TH Sarabun New" w:cs="TH Sarabun New"/>
+          <w:color w:val="0D0D0D" w:themeColor="text1" w:themeTint="F2"/>
+          <w:sz w:val="32"/>
+          <w:szCs w:val="32"/>
+        </w:rPr>
+        <w:t xml:space="preserve">hardware </w:t>
+      </w:r>
+      <w:r>
+        <w:rPr>
+          <w:rFonts w:ascii="TH Sarabun New" w:hAnsi="TH Sarabun New" w:cs="TH Sarabun New"/>
+          <w:color w:val="0D0D0D" w:themeColor="text1" w:themeTint="F2"/>
+          <w:sz w:val="32"/>
+          <w:szCs w:val="32"/>
+          <w:cs/>
+        </w:rPr>
+        <w:t xml:space="preserve">ต่างๆ ทำให้ทำงานได้ช้าลง </w:t>
+      </w:r>
+      <w:r>
+        <w:rPr>
+          <w:rFonts w:ascii="TH Sarabun New" w:hAnsi="TH Sarabun New" w:cs="TH Sarabun New"/>
+          <w:color w:val="0D0D0D" w:themeColor="text1" w:themeTint="F2"/>
+          <w:sz w:val="32"/>
+          <w:szCs w:val="32"/>
+        </w:rPr>
+        <w:t xml:space="preserve">2-5 </w:t>
+      </w:r>
+      <w:r>
+        <w:rPr>
+          <w:rFonts w:ascii="TH Sarabun New" w:hAnsi="TH Sarabun New" w:cs="TH Sarabun New"/>
+          <w:color w:val="0D0D0D" w:themeColor="text1" w:themeTint="F2"/>
+          <w:sz w:val="32"/>
+          <w:szCs w:val="32"/>
+          <w:cs/>
+        </w:rPr>
+        <w:t xml:space="preserve">เท่า รวมถึง </w:t>
+      </w:r>
+      <w:r>
+        <w:rPr>
+          <w:rFonts w:ascii="TH Sarabun New" w:hAnsi="TH Sarabun New" w:cs="TH Sarabun New"/>
+          <w:color w:val="0D0D0D" w:themeColor="text1" w:themeTint="F2"/>
+          <w:sz w:val="32"/>
+          <w:szCs w:val="32"/>
+        </w:rPr>
+        <w:t xml:space="preserve">Overhead </w:t>
+      </w:r>
+      <w:r>
+        <w:rPr>
+          <w:rFonts w:ascii="TH Sarabun New" w:hAnsi="TH Sarabun New" w:cs="TH Sarabun New"/>
+          <w:color w:val="0D0D0D" w:themeColor="text1" w:themeTint="F2"/>
+          <w:sz w:val="32"/>
+          <w:szCs w:val="32"/>
+          <w:cs/>
+        </w:rPr>
+        <w:t xml:space="preserve">ในกรณีที่เรามีการ </w:t>
+      </w:r>
+      <w:r>
+        <w:rPr>
+          <w:rFonts w:ascii="TH Sarabun New" w:hAnsi="TH Sarabun New" w:cs="TH Sarabun New"/>
+          <w:color w:val="0D0D0D" w:themeColor="text1" w:themeTint="F2"/>
+          <w:sz w:val="32"/>
+          <w:szCs w:val="32"/>
+        </w:rPr>
+        <w:t xml:space="preserve">run </w:t>
+      </w:r>
+      <w:r>
+        <w:rPr>
+          <w:rFonts w:ascii="TH Sarabun New" w:hAnsi="TH Sarabun New" w:cs="TH Sarabun New"/>
+          <w:color w:val="0D0D0D" w:themeColor="text1" w:themeTint="F2"/>
+          <w:sz w:val="32"/>
+          <w:szCs w:val="32"/>
+          <w:cs/>
+        </w:rPr>
+        <w:t xml:space="preserve">ใน </w:t>
+      </w:r>
+      <w:r>
+        <w:rPr>
+          <w:rFonts w:ascii="TH Sarabun New" w:hAnsi="TH Sarabun New" w:cs="TH Sarabun New"/>
+          <w:color w:val="0D0D0D" w:themeColor="text1" w:themeTint="F2"/>
+          <w:sz w:val="32"/>
+          <w:szCs w:val="32"/>
+        </w:rPr>
+        <w:t xml:space="preserve">environment </w:t>
+      </w:r>
+      <w:r>
+        <w:rPr>
+          <w:rFonts w:ascii="TH Sarabun New" w:hAnsi="TH Sarabun New" w:cs="TH Sarabun New"/>
+          <w:color w:val="0D0D0D" w:themeColor="text1" w:themeTint="F2"/>
+          <w:sz w:val="32"/>
+          <w:szCs w:val="32"/>
+          <w:cs/>
+        </w:rPr>
+        <w:t xml:space="preserve">ที่ใกล้เคียงกัน จะทำให้เปลือง </w:t>
+      </w:r>
+      <w:r>
+        <w:rPr>
+          <w:rFonts w:ascii="TH Sarabun New" w:hAnsi="TH Sarabun New" w:cs="TH Sarabun New"/>
+          <w:color w:val="0D0D0D" w:themeColor="text1" w:themeTint="F2"/>
+          <w:sz w:val="32"/>
+          <w:szCs w:val="32"/>
+        </w:rPr>
+        <w:t xml:space="preserve">resource </w:t>
+      </w:r>
+      <w:r>
+        <w:rPr>
+          <w:rFonts w:ascii="TH Sarabun New" w:hAnsi="TH Sarabun New" w:cs="TH Sarabun New"/>
+          <w:color w:val="0D0D0D" w:themeColor="text1" w:themeTint="F2"/>
+          <w:sz w:val="32"/>
+          <w:szCs w:val="32"/>
+          <w:cs/>
+        </w:rPr>
+        <w:t>ไปโดยใช่เหตุ</w:t>
+      </w:r>
+    </w:p>
+    <w:p>
+      <w:pPr>
+        <w:jc w:val="thaiDistribute"/>
+        <w:rPr>
+          <w:rFonts w:ascii="TH Sarabun New" w:hAnsi="TH Sarabun New" w:cs="TH Sarabun New"/>
+          <w:color w:val="0D0D0D" w:themeColor="text1" w:themeTint="F2"/>
+          <w:sz w:val="32"/>
+          <w:szCs w:val="32"/>
+        </w:rPr>
+      </w:pPr>
+      <w:r>
+        <w:rPr>
+          <w:rFonts w:ascii="TH Sarabun New" w:hAnsi="TH Sarabun New" w:cs="TH Sarabun New"/>
+          <w:color w:val="0D0D0D" w:themeColor="text1" w:themeTint="F2"/>
+          <w:sz w:val="32"/>
+          <w:szCs w:val="32"/>
+        </w:rPr>
+        <w:tab/>
+        <w:t xml:space="preserve">3.  </w:t>
+      </w:r>
+      <w:r>
+        <w:rPr>
+          <w:rFonts w:ascii="TH Sarabun New" w:hAnsi="TH Sarabun New" w:cs="TH Sarabun New"/>
+          <w:color w:val="0D0D0D" w:themeColor="text1" w:themeTint="F2"/>
+          <w:sz w:val="32"/>
+          <w:szCs w:val="32"/>
+        </w:rPr>
+        <w:t xml:space="preserve">Container Deployment </w:t>
+      </w:r>
+      <w:r>
+        <w:rPr>
+          <w:rFonts w:ascii="TH Sarabun New" w:hAnsi="TH Sarabun New" w:cs="TH Sarabun New"/>
+          <w:color w:val="0D0D0D" w:themeColor="text1" w:themeTint="F2"/>
+          <w:sz w:val="32"/>
+          <w:szCs w:val="32"/>
+          <w:cs/>
+        </w:rPr>
+        <w:t xml:space="preserve">ซึ่งในยุคนี้จะพูดถึงการสร้าง </w:t>
+      </w:r>
+      <w:r>
+        <w:rPr>
+          <w:rFonts w:ascii="TH Sarabun New" w:hAnsi="TH Sarabun New" w:cs="TH Sarabun New"/>
+          <w:color w:val="0D0D0D" w:themeColor="text1" w:themeTint="F2"/>
+          <w:sz w:val="32"/>
+          <w:szCs w:val="32"/>
+        </w:rPr>
+        <w:t xml:space="preserve">Container </w:t>
+      </w:r>
+      <w:r>
+        <w:rPr>
+          <w:rFonts w:ascii="TH Sarabun New" w:hAnsi="TH Sarabun New" w:cs="TH Sarabun New"/>
+          <w:color w:val="0D0D0D" w:themeColor="text1" w:themeTint="F2"/>
+          <w:sz w:val="32"/>
+          <w:szCs w:val="32"/>
+          <w:cs/>
+        </w:rPr>
+        <w:t xml:space="preserve">ขึ้นมาเพื่อขัง </w:t>
+      </w:r>
+      <w:r>
+        <w:rPr>
+          <w:rFonts w:ascii="TH Sarabun New" w:hAnsi="TH Sarabun New" w:cs="TH Sarabun New"/>
+          <w:color w:val="0D0D0D" w:themeColor="text1" w:themeTint="F2"/>
+          <w:sz w:val="32"/>
+          <w:szCs w:val="32"/>
+        </w:rPr>
+        <w:t xml:space="preserve">resource </w:t>
+      </w:r>
+      <w:r>
+        <w:rPr>
+          <w:rFonts w:ascii="TH Sarabun New" w:hAnsi="TH Sarabun New" w:cs="TH Sarabun New"/>
+          <w:color w:val="0D0D0D" w:themeColor="text1" w:themeTint="F2"/>
+          <w:sz w:val="32"/>
+          <w:szCs w:val="32"/>
+          <w:cs/>
+        </w:rPr>
+        <w:t xml:space="preserve">สร้างกำแพงขึ้นมาแบ่ง </w:t>
+      </w:r>
+      <w:r>
+        <w:rPr>
+          <w:rFonts w:ascii="TH Sarabun New" w:hAnsi="TH Sarabun New" w:cs="TH Sarabun New"/>
+          <w:color w:val="0D0D0D" w:themeColor="text1" w:themeTint="F2"/>
+          <w:sz w:val="32"/>
+          <w:szCs w:val="32"/>
+        </w:rPr>
+        <w:t xml:space="preserve">resource </w:t>
+      </w:r>
+      <w:r>
+        <w:rPr>
+          <w:rFonts w:ascii="TH Sarabun New" w:hAnsi="TH Sarabun New" w:cs="TH Sarabun New"/>
+          <w:color w:val="0D0D0D" w:themeColor="text1" w:themeTint="F2"/>
+          <w:sz w:val="32"/>
+          <w:szCs w:val="32"/>
+          <w:cs/>
+        </w:rPr>
+        <w:t xml:space="preserve">ทำให้เราสามารถใช้ </w:t>
+      </w:r>
+      <w:r>
+        <w:rPr>
+          <w:rFonts w:ascii="TH Sarabun New" w:hAnsi="TH Sarabun New" w:cs="TH Sarabun New"/>
+          <w:color w:val="0D0D0D" w:themeColor="text1" w:themeTint="F2"/>
+          <w:sz w:val="32"/>
+          <w:szCs w:val="32"/>
+        </w:rPr>
+        <w:t xml:space="preserve">resource </w:t>
+      </w:r>
+      <w:r>
+        <w:rPr>
+          <w:rFonts w:ascii="TH Sarabun New" w:hAnsi="TH Sarabun New" w:cs="TH Sarabun New"/>
+          <w:color w:val="0D0D0D" w:themeColor="text1" w:themeTint="F2"/>
+          <w:sz w:val="32"/>
+          <w:szCs w:val="32"/>
+          <w:cs/>
+        </w:rPr>
+        <w:t xml:space="preserve">ได้อย่างมีประสิทธิภาพมากขึ้น เลือก </w:t>
+      </w:r>
+      <w:r>
+        <w:rPr>
+          <w:rFonts w:ascii="TH Sarabun New" w:hAnsi="TH Sarabun New" w:cs="TH Sarabun New"/>
+          <w:color w:val="0D0D0D" w:themeColor="text1" w:themeTint="F2"/>
+          <w:sz w:val="32"/>
+          <w:szCs w:val="32"/>
+        </w:rPr>
+        <w:t xml:space="preserve">container </w:t>
+      </w:r>
+      <w:r>
+        <w:rPr>
+          <w:rFonts w:ascii="TH Sarabun New" w:hAnsi="TH Sarabun New" w:cs="TH Sarabun New"/>
+          <w:color w:val="0D0D0D" w:themeColor="text1" w:themeTint="F2"/>
+          <w:sz w:val="32"/>
+          <w:szCs w:val="32"/>
+          <w:cs/>
+        </w:rPr>
+        <w:t xml:space="preserve">ไปใช้กับแต่ละ </w:t>
+      </w:r>
+      <w:r>
+        <w:rPr>
+          <w:rFonts w:ascii="TH Sarabun New" w:hAnsi="TH Sarabun New" w:cs="TH Sarabun New"/>
+          <w:color w:val="0D0D0D" w:themeColor="text1" w:themeTint="F2"/>
+          <w:sz w:val="32"/>
+          <w:szCs w:val="32"/>
+        </w:rPr>
+        <w:t xml:space="preserve">application </w:t>
+      </w:r>
+      <w:r>
+        <w:rPr>
+          <w:rFonts w:ascii="TH Sarabun New" w:hAnsi="TH Sarabun New" w:cs="TH Sarabun New"/>
+          <w:color w:val="0D0D0D" w:themeColor="text1" w:themeTint="F2"/>
+          <w:sz w:val="32"/>
+          <w:szCs w:val="32"/>
+          <w:cs/>
+        </w:rPr>
+        <w:t xml:space="preserve">ได้ดียิ่งขึ้น ทำให้ปัญหา </w:t>
+      </w:r>
+      <w:r>
+        <w:rPr>
+          <w:rFonts w:ascii="TH Sarabun New" w:hAnsi="TH Sarabun New" w:cs="TH Sarabun New"/>
+          <w:color w:val="0D0D0D" w:themeColor="text1" w:themeTint="F2"/>
+          <w:sz w:val="32"/>
+          <w:szCs w:val="32"/>
+        </w:rPr>
+        <w:t xml:space="preserve">overhead </w:t>
+      </w:r>
+      <w:r>
+        <w:rPr>
+          <w:rFonts w:ascii="TH Sarabun New" w:hAnsi="TH Sarabun New" w:cs="TH Sarabun New"/>
+          <w:color w:val="0D0D0D" w:themeColor="text1" w:themeTint="F2"/>
+          <w:sz w:val="32"/>
+          <w:szCs w:val="32"/>
+          <w:cs/>
+        </w:rPr>
+        <w:t xml:space="preserve">ลดลง และเครื่องมือในการสร้าง </w:t>
+      </w:r>
+      <w:r>
+        <w:rPr>
+          <w:rFonts w:ascii="TH Sarabun New" w:hAnsi="TH Sarabun New" w:cs="TH Sarabun New"/>
+          <w:color w:val="0D0D0D" w:themeColor="text1" w:themeTint="F2"/>
+          <w:sz w:val="32"/>
+          <w:szCs w:val="32"/>
+        </w:rPr>
+        <w:t xml:space="preserve">Container </w:t>
+      </w:r>
+      <w:r>
+        <w:rPr>
+          <w:rFonts w:ascii="TH Sarabun New" w:hAnsi="TH Sarabun New" w:cs="TH Sarabun New"/>
+          <w:color w:val="0D0D0D" w:themeColor="text1" w:themeTint="F2"/>
+          <w:sz w:val="32"/>
+          <w:szCs w:val="32"/>
+          <w:cs/>
+        </w:rPr>
+        <w:t xml:space="preserve">ที่นิยมก็คือ </w:t>
+      </w:r>
+      <w:r>
+        <w:rPr>
+          <w:rFonts w:ascii="TH Sarabun New" w:hAnsi="TH Sarabun New" w:cs="TH Sarabun New"/>
+          <w:color w:val="0D0D0D" w:themeColor="text1" w:themeTint="F2"/>
+          <w:sz w:val="32"/>
+          <w:szCs w:val="32"/>
+        </w:rPr>
+        <w:t>Docker</w:t>
+      </w:r>
+    </w:p>
+    <w:p>
+      <w:pPr>
+        <w:jc w:val="thaiDistribute"/>
+        <w:rPr>
+          <w:rFonts w:ascii="TH Sarabun New" w:hAnsi="TH Sarabun New" w:cs="TH Sarabun New"/>
+          <w:b/>
+          <w:bCs/>
+          <w:color w:val="0D0D0D" w:themeColor="text1" w:themeTint="F2"/>
+          <w:sz w:val="32"/>
+          <w:szCs w:val="32"/>
+        </w:rPr>
+      </w:pPr>
+      <w:r>
+        <w:rPr>
+          <w:rFonts w:ascii="TH Sarabun New" w:hAnsi="TH Sarabun New" w:cs="TH Sarabun New"/>
+          <w:color w:val="0D0D0D" w:themeColor="text1" w:themeTint="F2"/>
+          <w:sz w:val="32"/>
+          <w:szCs w:val="32"/>
+        </w:rPr>
+        <w:tab/>
+      </w:r>
+      <w:r>
+        <w:rPr>
+          <w:rFonts w:ascii="TH Sarabun New" w:hAnsi="TH Sarabun New" w:cs="TH Sarabun New"/>
+          <w:b/>
+          <w:bCs/>
+          <w:color w:val="0D0D0D" w:themeColor="text1" w:themeTint="F2"/>
+          <w:sz w:val="32"/>
+          <w:szCs w:val="32"/>
+          <w:cs/>
+        </w:rPr>
+        <w:t xml:space="preserve">องค์ประกอบพื้นฐาน </w:t>
+      </w:r>
+      <w:r>
+        <w:rPr>
+          <w:rFonts w:ascii="TH Sarabun New" w:hAnsi="TH Sarabun New" w:cs="TH Sarabun New"/>
+          <w:b/>
+          <w:bCs/>
+          <w:color w:val="0D0D0D" w:themeColor="text1" w:themeTint="F2"/>
+          <w:sz w:val="32"/>
+          <w:szCs w:val="32"/>
+        </w:rPr>
+        <w:t>Docker</w:t>
+      </w:r>
+    </w:p>
+    <w:p>
+      <w:pPr>
+        <w:jc w:val="center"/>
+        <w:rPr>
+          <w:rFonts w:ascii="TH Sarabun New" w:hAnsi="TH Sarabun New" w:cs="TH Sarabun New"/>
+          <w:b/>
+          <w:bCs/>
+          <w:color w:val="0D0D0D" w:themeColor="text1" w:themeTint="F2"/>
+          <w:sz w:val="32"/>
+          <w:szCs w:val="32"/>
+        </w:rPr>
+      </w:pPr>
+      <w:r>
+        <w:rPr>
+          <w:rFonts w:ascii="TH Sarabun New" w:hAnsi="TH Sarabun New" w:cs="TH Sarabun New"/>
+          <w:b/>
+          <w:bCs/>
+          <w:noProof/>
+          <w:color w:val="0D0D0D" w:themeColor="text1" w:themeTint="F2"/>
+          <w:sz w:val="32"/>
+          <w:szCs w:val="32"/>
+        </w:rPr>
+        <w:drawing>
+          <wp:inline distT="0" distB="0" distL="0" distR="0" wp14:anchorId="70075A9D" wp14:editId="652C3783">
+            <wp:extent cx="3259667" cy="1604662"/>
+            <wp:effectExtent l="0" t="0" r="0" b="0"/>
+            <wp:docPr id="103555195" name="Picture 2"/>
+            <wp:cNvGraphicFramePr>
+              <a:graphicFrameLocks xmlns:a="http://schemas.openxmlformats.org/drawingml/2006/main" noChangeAspect="1"/>
+            </wp:cNvGraphicFramePr>
+            <a:graphic xmlns:a="http://schemas.openxmlformats.org/drawingml/2006/main">
+              <a:graphicData uri="http://schemas.openxmlformats.org/drawingml/2006/picture">
+                <pic:pic xmlns:pic="http://schemas.openxmlformats.org/drawingml/2006/picture">
+                  <pic:nvPicPr>
+                    <pic:cNvPr id="0" name="Picture 3"/>
+                    <pic:cNvPicPr>
+                      <a:picLocks noChangeAspect="1" noChangeArrowheads="1"/>
+                    </pic:cNvPicPr>
+                  </pic:nvPicPr>
+                  <pic:blipFill>
+                    <a:blip r:embed="rId42" cstate="print">
+                      <a:extLst>
+                        <a:ext uri="{28A0092B-C50C-407E-A947-70E740481C1C}">
+                          <a14:useLocalDpi xmlns:a14="http://schemas.microsoft.com/office/drawing/2010/main" val="0"/>
+                        </a:ext>
+                      </a:extLst>
+                    </a:blip>
+                    <a:srcRect/>
+                    <a:stretch>
+                      <a:fillRect/>
+                    </a:stretch>
+                  </pic:blipFill>
+                  <pic:spPr bwMode="auto">
+                    <a:xfrm>
+                      <a:off x="0" y="0"/>
+                      <a:ext cx="3293226" cy="1621182"/>
+                    </a:xfrm>
+                    <a:prstGeom prst="rect">
+                      <a:avLst/>
+                    </a:prstGeom>
+                    <a:noFill/>
+                  </pic:spPr>
+                </pic:pic>
+              </a:graphicData>
+            </a:graphic>
+          </wp:inline>
+        </w:drawing>
+      </w:r>
+    </w:p>
+    <w:p>
+      <w:pPr>
+        <w:jc w:val="center"/>
+        <w:rPr>
+          <w:rFonts w:ascii="TH Sarabun New" w:hAnsi="TH Sarabun New" w:cs="TH Sarabun New"/>
+          <w:color w:val="0D0D0D" w:themeColor="text1" w:themeTint="F2"/>
+          <w:sz w:val="32"/>
+          <w:szCs w:val="32"/>
+        </w:rPr>
+      </w:pPr>
+      <w:r>
+        <w:rPr>
+          <w:rFonts w:ascii="TH Sarabun New" w:hAnsi="TH Sarabun New" w:cs="TH Sarabun New"/>
+          <w:color w:val="0D0D0D" w:themeColor="text1" w:themeTint="F2"/>
+          <w:sz w:val="32"/>
+          <w:szCs w:val="32"/>
+          <w:cs/>
+        </w:rPr>
+        <w:t xml:space="preserve">องค์ประกอบพื้นฐาน </w:t>
+      </w:r>
+      <w:r>
+        <w:rPr>
+          <w:rFonts w:ascii="TH Sarabun New" w:hAnsi="TH Sarabun New" w:cs="TH Sarabun New"/>
+          <w:color w:val="0D0D0D" w:themeColor="text1" w:themeTint="F2"/>
+          <w:sz w:val="32"/>
+          <w:szCs w:val="32"/>
+        </w:rPr>
+        <w:t>Docker</w:t>
+      </w:r>
+    </w:p>
+    <w:p>
+      <w:pPr>
+        <w:rPr>
+          <w:rFonts w:ascii="TH Sarabun New" w:hAnsi="TH Sarabun New" w:cs="TH Sarabun New"/>
+          <w:color w:val="0D0D0D" w:themeColor="text1" w:themeTint="F2"/>
+          <w:sz w:val="32"/>
+          <w:szCs w:val="32"/>
+        </w:rPr>
+      </w:pPr>
+    </w:p>
+    <w:p>
+      <w:pPr>
+        <w:rPr>
+          <w:rFonts w:ascii="TH Sarabun New" w:hAnsi="TH Sarabun New" w:cs="TH Sarabun New"/>
+          <w:color w:val="0D0D0D" w:themeColor="text1" w:themeTint="F2"/>
+          <w:sz w:val="32"/>
+          <w:szCs w:val="32"/>
+        </w:rPr>
+      </w:pPr>
+      <w:r>
+        <w:rPr>
+          <w:rFonts w:ascii="TH Sarabun New" w:hAnsi="TH Sarabun New" w:cs="TH Sarabun New"/>
+          <w:color w:val="0D0D0D" w:themeColor="text1" w:themeTint="F2"/>
+          <w:sz w:val="32"/>
+          <w:szCs w:val="32"/>
+        </w:rPr>
+        <w:t xml:space="preserve">-  </w:t>
+      </w:r>
+      <w:r>
+        <w:rPr>
+          <w:rFonts w:ascii="TH Sarabun New" w:hAnsi="TH Sarabun New" w:cs="TH Sarabun New"/>
+          <w:color w:val="0D0D0D" w:themeColor="text1" w:themeTint="F2"/>
+          <w:sz w:val="32"/>
+          <w:szCs w:val="32"/>
+        </w:rPr>
+        <w:t xml:space="preserve">Docker File </w:t>
+      </w:r>
+      <w:r>
+        <w:rPr>
+          <w:rFonts w:ascii="TH Sarabun New" w:hAnsi="TH Sarabun New" w:cs="TH Sarabun New"/>
+          <w:color w:val="0D0D0D" w:themeColor="text1" w:themeTint="F2"/>
+          <w:sz w:val="32"/>
+          <w:szCs w:val="32"/>
+          <w:cs/>
+        </w:rPr>
+        <w:t xml:space="preserve">คือ เอกสารบอกโค้ดคำสั่ง สำหรับสร้าง </w:t>
+      </w:r>
+      <w:r>
+        <w:rPr>
+          <w:rFonts w:ascii="TH Sarabun New" w:hAnsi="TH Sarabun New" w:cs="TH Sarabun New"/>
+          <w:color w:val="0D0D0D" w:themeColor="text1" w:themeTint="F2"/>
+          <w:sz w:val="32"/>
+          <w:szCs w:val="32"/>
+        </w:rPr>
+        <w:t xml:space="preserve">Docker Image </w:t>
+      </w:r>
+      <w:r>
+        <w:rPr>
+          <w:rFonts w:ascii="TH Sarabun New" w:hAnsi="TH Sarabun New" w:cs="TH Sarabun New"/>
+          <w:color w:val="0D0D0D" w:themeColor="text1" w:themeTint="F2"/>
+          <w:sz w:val="32"/>
+          <w:szCs w:val="32"/>
+          <w:cs/>
+        </w:rPr>
+        <w:t>นั้นๆ</w:t>
+      </w:r>
+    </w:p>
+    <w:p>
+      <w:pPr>
+        <w:rPr>
+          <w:rFonts w:ascii="TH Sarabun New" w:hAnsi="TH Sarabun New" w:cs="TH Sarabun New"/>
+          <w:color w:val="0D0D0D" w:themeColor="text1" w:themeTint="F2"/>
+          <w:sz w:val="32"/>
+          <w:szCs w:val="32"/>
+        </w:rPr>
+      </w:pPr>
+      <w:r>
+        <w:rPr>
+          <w:rFonts w:ascii="TH Sarabun New" w:hAnsi="TH Sarabun New" w:cs="TH Sarabun New"/>
+          <w:color w:val="0D0D0D" w:themeColor="text1" w:themeTint="F2"/>
+          <w:sz w:val="32"/>
+          <w:szCs w:val="32"/>
+        </w:rPr>
+        <w:t xml:space="preserve">-  </w:t>
+      </w:r>
+      <w:r>
+        <w:rPr>
+          <w:rFonts w:ascii="TH Sarabun New" w:hAnsi="TH Sarabun New" w:cs="TH Sarabun New"/>
+          <w:color w:val="0D0D0D" w:themeColor="text1" w:themeTint="F2"/>
+          <w:sz w:val="32"/>
+          <w:szCs w:val="32"/>
+        </w:rPr>
+        <w:t xml:space="preserve">Docker Image </w:t>
+      </w:r>
+      <w:r>
+        <w:rPr>
+          <w:rFonts w:ascii="TH Sarabun New" w:hAnsi="TH Sarabun New" w:cs="TH Sarabun New"/>
+          <w:color w:val="0D0D0D" w:themeColor="text1" w:themeTint="F2"/>
+          <w:sz w:val="32"/>
+          <w:szCs w:val="32"/>
+          <w:cs/>
+        </w:rPr>
+        <w:t xml:space="preserve">เป็นแม่แบบที่ใช้ในการสร้างเป็น </w:t>
+      </w:r>
+      <w:r>
+        <w:rPr>
+          <w:rFonts w:ascii="TH Sarabun New" w:hAnsi="TH Sarabun New" w:cs="TH Sarabun New"/>
+          <w:color w:val="0D0D0D" w:themeColor="text1" w:themeTint="F2"/>
+          <w:sz w:val="32"/>
+          <w:szCs w:val="32"/>
+        </w:rPr>
+        <w:t xml:space="preserve">Docker Container </w:t>
+      </w:r>
+      <w:r>
+        <w:rPr>
+          <w:rFonts w:ascii="TH Sarabun New" w:hAnsi="TH Sarabun New" w:cs="TH Sarabun New"/>
+          <w:color w:val="0D0D0D" w:themeColor="text1" w:themeTint="F2"/>
+          <w:sz w:val="32"/>
+          <w:szCs w:val="32"/>
+          <w:cs/>
+        </w:rPr>
+        <w:t xml:space="preserve">ซึ่งประกอบไปด้วยแอปพลิเคชันต่างๆ ที่จะทำงานเมื่อมีการเรียกใช้งานจาก </w:t>
+      </w:r>
+      <w:r>
+        <w:rPr>
+          <w:rFonts w:ascii="TH Sarabun New" w:hAnsi="TH Sarabun New" w:cs="TH Sarabun New"/>
+          <w:color w:val="0D0D0D" w:themeColor="text1" w:themeTint="F2"/>
+          <w:sz w:val="32"/>
+          <w:szCs w:val="32"/>
+        </w:rPr>
+        <w:t xml:space="preserve">Docker Container </w:t>
+      </w:r>
+      <w:r>
+        <w:rPr>
+          <w:rFonts w:ascii="TH Sarabun New" w:hAnsi="TH Sarabun New" w:cs="TH Sarabun New"/>
+          <w:color w:val="0D0D0D" w:themeColor="text1" w:themeTint="F2"/>
+          <w:sz w:val="32"/>
+          <w:szCs w:val="32"/>
+          <w:cs/>
+        </w:rPr>
+        <w:t>นั้นๆ รวมทั้งการตั้งค่าจำลองสภาพแวดล้อม (</w:t>
+      </w:r>
+      <w:r>
+        <w:rPr>
+          <w:rFonts w:ascii="TH Sarabun New" w:hAnsi="TH Sarabun New" w:cs="TH Sarabun New"/>
+          <w:color w:val="0D0D0D" w:themeColor="text1" w:themeTint="F2"/>
+          <w:sz w:val="32"/>
+          <w:szCs w:val="32"/>
+        </w:rPr>
+        <w:t xml:space="preserve">Environment) </w:t>
+      </w:r>
+      <w:r>
+        <w:rPr>
+          <w:rFonts w:ascii="TH Sarabun New" w:hAnsi="TH Sarabun New" w:cs="TH Sarabun New"/>
+          <w:color w:val="0D0D0D" w:themeColor="text1" w:themeTint="F2"/>
+          <w:sz w:val="32"/>
+          <w:szCs w:val="32"/>
+          <w:cs/>
+        </w:rPr>
+        <w:t>ที่จำเป็นสำหรับการทำงานของมันไว้ด้วย</w:t>
+      </w:r>
+    </w:p>
+    <w:p>
+      <w:pPr>
+        <w:rPr>
+          <w:rFonts w:ascii="TH Sarabun New" w:hAnsi="TH Sarabun New" w:cs="TH Sarabun New"/>
+          <w:color w:val="0D0D0D" w:themeColor="text1" w:themeTint="F2"/>
+          <w:sz w:val="32"/>
+          <w:szCs w:val="32"/>
+        </w:rPr>
+      </w:pPr>
+      <w:r>
+        <w:rPr>
+          <w:rFonts w:ascii="TH Sarabun New" w:hAnsi="TH Sarabun New" w:cs="TH Sarabun New"/>
+          <w:color w:val="0D0D0D" w:themeColor="text1" w:themeTint="F2"/>
+          <w:sz w:val="32"/>
+          <w:szCs w:val="32"/>
+        </w:rPr>
+        <w:t xml:space="preserve">-  </w:t>
+      </w:r>
+      <w:r>
+        <w:rPr>
+          <w:rFonts w:ascii="TH Sarabun New" w:hAnsi="TH Sarabun New" w:cs="TH Sarabun New"/>
+          <w:color w:val="0D0D0D" w:themeColor="text1" w:themeTint="F2"/>
+          <w:sz w:val="32"/>
+          <w:szCs w:val="32"/>
+        </w:rPr>
+        <w:t xml:space="preserve">Docker Container </w:t>
+      </w:r>
+      <w:r>
+        <w:rPr>
+          <w:rFonts w:ascii="TH Sarabun New" w:hAnsi="TH Sarabun New" w:cs="TH Sarabun New"/>
+          <w:color w:val="0D0D0D" w:themeColor="text1" w:themeTint="F2"/>
+          <w:sz w:val="32"/>
+          <w:szCs w:val="32"/>
+          <w:cs/>
+        </w:rPr>
+        <w:t xml:space="preserve">เป็นที่บรรจุรวมของแอปพลิเคชัน สภาพแวดล้อมที่จำเป็นต่อการทำงาน และองค์ประกอบต่างๆ ที่จำเป็นต่อการทำงานของมัน ซึ่งสามารถสร้างจาก </w:t>
+      </w:r>
+      <w:r>
+        <w:rPr>
+          <w:rFonts w:ascii="TH Sarabun New" w:hAnsi="TH Sarabun New" w:cs="TH Sarabun New"/>
+          <w:color w:val="0D0D0D" w:themeColor="text1" w:themeTint="F2"/>
+          <w:sz w:val="32"/>
+          <w:szCs w:val="32"/>
+        </w:rPr>
+        <w:t xml:space="preserve">Docker Image </w:t>
+      </w:r>
+      <w:r>
+        <w:rPr>
+          <w:rFonts w:ascii="TH Sarabun New" w:hAnsi="TH Sarabun New" w:cs="TH Sarabun New"/>
+          <w:color w:val="0D0D0D" w:themeColor="text1" w:themeTint="F2"/>
+          <w:sz w:val="32"/>
+          <w:szCs w:val="32"/>
+          <w:cs/>
+        </w:rPr>
+        <w:t xml:space="preserve">ผ่านการกำหนดโครงสร้างของมันที่ </w:t>
+      </w:r>
+      <w:r>
+        <w:rPr>
+          <w:rFonts w:ascii="TH Sarabun New" w:hAnsi="TH Sarabun New" w:cs="TH Sarabun New"/>
+          <w:color w:val="0D0D0D" w:themeColor="text1" w:themeTint="F2"/>
+          <w:sz w:val="32"/>
+          <w:szCs w:val="32"/>
+        </w:rPr>
+        <w:t>Docker File</w:t>
+      </w:r>
+    </w:p>
+    <w:p>
+      <w:pPr>
+        <w:rPr>
+          <w:rFonts w:ascii="TH Sarabun New" w:hAnsi="TH Sarabun New" w:cs="TH Sarabun New"/>
+          <w:b/>
+          <w:bCs/>
+          <w:color w:val="0D0D0D" w:themeColor="text1" w:themeTint="F2"/>
+          <w:sz w:val="32"/>
+          <w:szCs w:val="32"/>
+        </w:rPr>
+      </w:pPr>
+      <w:r>
+        <w:rPr>
+          <w:rFonts w:ascii="TH Sarabun New" w:hAnsi="TH Sarabun New" w:cs="TH Sarabun New"/>
+          <w:b/>
+          <w:bCs/>
+          <w:color w:val="0D0D0D" w:themeColor="text1" w:themeTint="F2"/>
+          <w:sz w:val="32"/>
+          <w:szCs w:val="32"/>
+          <w:cs/>
+        </w:rPr>
+        <w:lastRenderedPageBreak/>
+        <w:t xml:space="preserve">ข้อดี และข้อเสียของ </w:t>
+      </w:r>
+      <w:r>
+        <w:rPr>
+          <w:rFonts w:ascii="TH Sarabun New" w:hAnsi="TH Sarabun New" w:cs="TH Sarabun New"/>
+          <w:b/>
+          <w:bCs/>
+          <w:color w:val="0D0D0D" w:themeColor="text1" w:themeTint="F2"/>
+          <w:sz w:val="32"/>
+          <w:szCs w:val="32"/>
+        </w:rPr>
+        <w:t>Docker</w:t>
+      </w:r>
+    </w:p>
+    <w:p>
+      <w:pPr>
+        <w:jc w:val="thaiDistribute"/>
+        <w:rPr>
+          <w:rFonts w:ascii="TH Sarabun New" w:hAnsi="TH Sarabun New" w:cs="TH Sarabun New"/>
+          <w:b/>
+          <w:bCs/>
+          <w:color w:val="0D0D0D" w:themeColor="text1" w:themeTint="F2"/>
+          <w:sz w:val="32"/>
+          <w:szCs w:val="32"/>
+        </w:rPr>
+      </w:pPr>
+      <w:r>
+        <w:rPr>
+          <w:rFonts w:ascii="TH Sarabun New" w:hAnsi="TH Sarabun New" w:cs="TH Sarabun New"/>
+          <w:b/>
+          <w:bCs/>
+          <w:color w:val="0D0D0D" w:themeColor="text1" w:themeTint="F2"/>
+          <w:sz w:val="32"/>
+          <w:szCs w:val="32"/>
+        </w:rPr>
+        <w:tab/>
+      </w:r>
+      <w:r>
+        <w:rPr>
+          <w:rFonts w:ascii="TH Sarabun New" w:hAnsi="TH Sarabun New" w:cs="TH Sarabun New"/>
+          <w:b/>
+          <w:bCs/>
+          <w:color w:val="0D0D0D" w:themeColor="text1" w:themeTint="F2"/>
+          <w:sz w:val="32"/>
+          <w:szCs w:val="32"/>
+          <w:cs/>
+        </w:rPr>
+        <w:t xml:space="preserve">ข้อดีของ </w:t>
+      </w:r>
+      <w:r>
+        <w:rPr>
+          <w:rFonts w:ascii="TH Sarabun New" w:hAnsi="TH Sarabun New" w:cs="TH Sarabun New"/>
+          <w:b/>
+          <w:bCs/>
+          <w:color w:val="0D0D0D" w:themeColor="text1" w:themeTint="F2"/>
+          <w:sz w:val="32"/>
+          <w:szCs w:val="32"/>
+        </w:rPr>
+        <w:t>docker</w:t>
+      </w:r>
+    </w:p>
+    <w:p>
+      <w:pPr>
+        <w:jc w:val="thaiDistribute"/>
+        <w:rPr>
+          <w:rFonts w:ascii="TH Sarabun New" w:hAnsi="TH Sarabun New" w:cs="TH Sarabun New"/>
+          <w:color w:val="0D0D0D" w:themeColor="text1" w:themeTint="F2"/>
+          <w:sz w:val="32"/>
+          <w:szCs w:val="32"/>
+        </w:rPr>
+      </w:pPr>
+      <w:r>
+        <w:rPr>
+          <w:rFonts w:ascii="TH Sarabun New" w:hAnsi="TH Sarabun New" w:cs="TH Sarabun New"/>
+          <w:b/>
+          <w:bCs/>
+          <w:color w:val="0D0D0D" w:themeColor="text1" w:themeTint="F2"/>
+          <w:sz w:val="32"/>
+          <w:szCs w:val="32"/>
+        </w:rPr>
+        <w:tab/>
+      </w:r>
+      <w:r>
+        <w:rPr>
+          <w:rFonts w:ascii="TH Sarabun New" w:hAnsi="TH Sarabun New" w:cs="TH Sarabun New"/>
+          <w:b/>
+          <w:bCs/>
+          <w:color w:val="0D0D0D" w:themeColor="text1" w:themeTint="F2"/>
+          <w:sz w:val="32"/>
+          <w:szCs w:val="32"/>
+        </w:rPr>
+        <w:tab/>
+      </w:r>
+      <w:r>
+        <w:rPr>
+          <w:rFonts w:ascii="TH Sarabun New" w:hAnsi="TH Sarabun New" w:cs="TH Sarabun New"/>
+          <w:color w:val="0D0D0D" w:themeColor="text1" w:themeTint="F2"/>
+          <w:sz w:val="32"/>
+          <w:szCs w:val="32"/>
+        </w:rPr>
+        <w:t xml:space="preserve">-  </w:t>
+      </w:r>
+      <w:r>
+        <w:rPr>
+          <w:rFonts w:ascii="TH Sarabun New" w:hAnsi="TH Sarabun New" w:cs="TH Sarabun New"/>
+          <w:color w:val="0D0D0D" w:themeColor="text1" w:themeTint="F2"/>
+          <w:sz w:val="32"/>
+          <w:szCs w:val="32"/>
+        </w:rPr>
+        <w:t xml:space="preserve">Portability </w:t>
+      </w:r>
+      <w:r>
+        <w:rPr>
+          <w:rFonts w:ascii="TH Sarabun New" w:hAnsi="TH Sarabun New" w:cs="TH Sarabun New"/>
+          <w:color w:val="0D0D0D" w:themeColor="text1" w:themeTint="F2"/>
+          <w:sz w:val="32"/>
+          <w:szCs w:val="32"/>
+          <w:cs/>
+        </w:rPr>
+        <w:t xml:space="preserve">ทดสอบ </w:t>
+      </w:r>
+      <w:r>
+        <w:rPr>
+          <w:rFonts w:ascii="TH Sarabun New" w:hAnsi="TH Sarabun New" w:cs="TH Sarabun New"/>
+          <w:color w:val="0D0D0D" w:themeColor="text1" w:themeTint="F2"/>
+          <w:sz w:val="32"/>
+          <w:szCs w:val="32"/>
+        </w:rPr>
+        <w:t xml:space="preserve">container </w:t>
+      </w:r>
+      <w:r>
+        <w:rPr>
+          <w:rFonts w:ascii="TH Sarabun New" w:hAnsi="TH Sarabun New" w:cs="TH Sarabun New"/>
+          <w:color w:val="0D0D0D" w:themeColor="text1" w:themeTint="F2"/>
+          <w:sz w:val="32"/>
+          <w:szCs w:val="32"/>
+          <w:cs/>
+        </w:rPr>
+        <w:t xml:space="preserve">ที่เดียวสามารถ </w:t>
+      </w:r>
+      <w:r>
+        <w:rPr>
+          <w:rFonts w:ascii="TH Sarabun New" w:hAnsi="TH Sarabun New" w:cs="TH Sarabun New"/>
+          <w:color w:val="0D0D0D" w:themeColor="text1" w:themeTint="F2"/>
+          <w:sz w:val="32"/>
+          <w:szCs w:val="32"/>
+        </w:rPr>
+        <w:t xml:space="preserve">deploy </w:t>
+      </w:r>
+      <w:r>
+        <w:rPr>
+          <w:rFonts w:ascii="TH Sarabun New" w:hAnsi="TH Sarabun New" w:cs="TH Sarabun New"/>
+          <w:color w:val="0D0D0D" w:themeColor="text1" w:themeTint="F2"/>
+          <w:sz w:val="32"/>
+          <w:szCs w:val="32"/>
+          <w:cs/>
+        </w:rPr>
+        <w:t xml:space="preserve">ได้ทุกที่ที่มี </w:t>
+      </w:r>
+      <w:r>
+        <w:rPr>
+          <w:rFonts w:ascii="TH Sarabun New" w:hAnsi="TH Sarabun New" w:cs="TH Sarabun New"/>
+          <w:color w:val="0D0D0D" w:themeColor="text1" w:themeTint="F2"/>
+          <w:sz w:val="32"/>
+          <w:szCs w:val="32"/>
+        </w:rPr>
+        <w:t xml:space="preserve">docker </w:t>
+      </w:r>
+      <w:r>
+        <w:rPr>
+          <w:rFonts w:ascii="TH Sarabun New" w:hAnsi="TH Sarabun New" w:cs="TH Sarabun New"/>
+          <w:color w:val="0D0D0D" w:themeColor="text1" w:themeTint="F2"/>
+          <w:sz w:val="32"/>
+          <w:szCs w:val="32"/>
+          <w:cs/>
+        </w:rPr>
+        <w:t>รันอยู่โดยไม่ต้องกลัวว่าจะไม่สามารถรันได้</w:t>
+      </w:r>
+    </w:p>
+    <w:p>
+      <w:pPr>
+        <w:jc w:val="thaiDistribute"/>
+        <w:rPr>
+          <w:rFonts w:ascii="TH Sarabun New" w:hAnsi="TH Sarabun New" w:cs="TH Sarabun New"/>
+          <w:color w:val="0D0D0D" w:themeColor="text1" w:themeTint="F2"/>
+          <w:sz w:val="32"/>
+          <w:szCs w:val="32"/>
+        </w:rPr>
+      </w:pPr>
+      <w:r>
+        <w:rPr>
+          <w:rFonts w:ascii="TH Sarabun New" w:hAnsi="TH Sarabun New" w:cs="TH Sarabun New"/>
+          <w:color w:val="0D0D0D" w:themeColor="text1" w:themeTint="F2"/>
+          <w:sz w:val="32"/>
+          <w:szCs w:val="32"/>
+        </w:rPr>
+        <w:tab/>
+      </w:r>
+      <w:r>
+        <w:rPr>
+          <w:rFonts w:ascii="TH Sarabun New" w:hAnsi="TH Sarabun New" w:cs="TH Sarabun New"/>
+          <w:color w:val="0D0D0D" w:themeColor="text1" w:themeTint="F2"/>
+          <w:sz w:val="32"/>
+          <w:szCs w:val="32"/>
+        </w:rPr>
+        <w:tab/>
+        <w:t xml:space="preserve">-  </w:t>
+      </w:r>
+      <w:r>
+        <w:rPr>
+          <w:rFonts w:ascii="TH Sarabun New" w:hAnsi="TH Sarabun New" w:cs="TH Sarabun New"/>
+          <w:color w:val="0D0D0D" w:themeColor="text1" w:themeTint="F2"/>
+          <w:sz w:val="32"/>
+          <w:szCs w:val="32"/>
+        </w:rPr>
+        <w:t xml:space="preserve">Performance </w:t>
+      </w:r>
+      <w:r>
+        <w:rPr>
+          <w:rFonts w:ascii="TH Sarabun New" w:hAnsi="TH Sarabun New" w:cs="TH Sarabun New"/>
+          <w:color w:val="0D0D0D" w:themeColor="text1" w:themeTint="F2"/>
+          <w:sz w:val="32"/>
+          <w:szCs w:val="32"/>
+          <w:cs/>
+        </w:rPr>
+        <w:t xml:space="preserve">เนื่องจาก </w:t>
+      </w:r>
+      <w:r>
+        <w:rPr>
+          <w:rFonts w:ascii="TH Sarabun New" w:hAnsi="TH Sarabun New" w:cs="TH Sarabun New"/>
+          <w:color w:val="0D0D0D" w:themeColor="text1" w:themeTint="F2"/>
+          <w:sz w:val="32"/>
+          <w:szCs w:val="32"/>
+        </w:rPr>
+        <w:t xml:space="preserve">container </w:t>
+      </w:r>
+      <w:r>
+        <w:rPr>
+          <w:rFonts w:ascii="TH Sarabun New" w:hAnsi="TH Sarabun New" w:cs="TH Sarabun New"/>
+          <w:color w:val="0D0D0D" w:themeColor="text1" w:themeTint="F2"/>
+          <w:sz w:val="32"/>
+          <w:szCs w:val="32"/>
+          <w:cs/>
+        </w:rPr>
+        <w:t xml:space="preserve">ไม่ได้มีการบรรจุ </w:t>
+      </w:r>
+      <w:r>
+        <w:rPr>
+          <w:rFonts w:ascii="TH Sarabun New" w:hAnsi="TH Sarabun New" w:cs="TH Sarabun New"/>
+          <w:color w:val="0D0D0D" w:themeColor="text1" w:themeTint="F2"/>
+          <w:sz w:val="32"/>
+          <w:szCs w:val="32"/>
+        </w:rPr>
+        <w:t xml:space="preserve">OS </w:t>
+      </w:r>
+      <w:r>
+        <w:rPr>
+          <w:rFonts w:ascii="TH Sarabun New" w:hAnsi="TH Sarabun New" w:cs="TH Sarabun New"/>
+          <w:color w:val="0D0D0D" w:themeColor="text1" w:themeTint="F2"/>
+          <w:sz w:val="32"/>
+          <w:szCs w:val="32"/>
+          <w:cs/>
+        </w:rPr>
+        <w:t xml:space="preserve">เข้าไปด้วย นั่นหมายความว่า </w:t>
+      </w:r>
+      <w:r>
+        <w:rPr>
+          <w:rFonts w:ascii="TH Sarabun New" w:hAnsi="TH Sarabun New" w:cs="TH Sarabun New"/>
+          <w:color w:val="0D0D0D" w:themeColor="text1" w:themeTint="F2"/>
+          <w:sz w:val="32"/>
+          <w:szCs w:val="32"/>
+        </w:rPr>
+        <w:t xml:space="preserve">docker </w:t>
+      </w:r>
+      <w:r>
+        <w:rPr>
+          <w:rFonts w:ascii="TH Sarabun New" w:hAnsi="TH Sarabun New" w:cs="TH Sarabun New"/>
+          <w:color w:val="0D0D0D" w:themeColor="text1" w:themeTint="F2"/>
+          <w:sz w:val="32"/>
+          <w:szCs w:val="32"/>
+          <w:cs/>
+        </w:rPr>
+        <w:t xml:space="preserve">นั่นจะมีขนาดเล็กกว่า </w:t>
+      </w:r>
+      <w:r>
+        <w:rPr>
+          <w:rFonts w:ascii="TH Sarabun New" w:hAnsi="TH Sarabun New" w:cs="TH Sarabun New"/>
+          <w:color w:val="0D0D0D" w:themeColor="text1" w:themeTint="F2"/>
+          <w:sz w:val="32"/>
+          <w:szCs w:val="32"/>
+        </w:rPr>
+        <w:t xml:space="preserve">VM </w:t>
+      </w:r>
+      <w:r>
+        <w:rPr>
+          <w:rFonts w:ascii="TH Sarabun New" w:hAnsi="TH Sarabun New" w:cs="TH Sarabun New"/>
+          <w:color w:val="0D0D0D" w:themeColor="text1" w:themeTint="F2"/>
+          <w:sz w:val="32"/>
+          <w:szCs w:val="32"/>
+          <w:cs/>
+        </w:rPr>
+        <w:t>ทำให้ขนาดเล็ก</w:t>
+      </w:r>
+      <w:r>
+        <w:rPr>
+          <w:rFonts w:ascii="TH Sarabun New" w:hAnsi="TH Sarabun New" w:cs="TH Sarabun New"/>
+          <w:color w:val="0D0D0D" w:themeColor="text1" w:themeTint="F2"/>
+          <w:sz w:val="32"/>
+          <w:szCs w:val="32"/>
+        </w:rPr>
+        <w:t xml:space="preserve">, build </w:t>
+      </w:r>
+      <w:r>
+        <w:rPr>
+          <w:rFonts w:ascii="TH Sarabun New" w:hAnsi="TH Sarabun New" w:cs="TH Sarabun New"/>
+          <w:color w:val="0D0D0D" w:themeColor="text1" w:themeTint="F2"/>
+          <w:sz w:val="32"/>
+          <w:szCs w:val="32"/>
+          <w:cs/>
+        </w:rPr>
+        <w:t>ได้เร็วกว่า รวมถึงการรันได้มีประสิทธิภาพดีกว่าด้วย</w:t>
+      </w:r>
+    </w:p>
+    <w:p>
+      <w:pPr>
+        <w:jc w:val="thaiDistribute"/>
+        <w:rPr>
+          <w:rFonts w:ascii="TH Sarabun New" w:hAnsi="TH Sarabun New" w:cs="TH Sarabun New"/>
+          <w:color w:val="0D0D0D" w:themeColor="text1" w:themeTint="F2"/>
+          <w:sz w:val="32"/>
+          <w:szCs w:val="32"/>
+        </w:rPr>
+      </w:pPr>
+      <w:r>
+        <w:rPr>
+          <w:rFonts w:ascii="TH Sarabun New" w:hAnsi="TH Sarabun New" w:cs="TH Sarabun New"/>
+          <w:color w:val="0D0D0D" w:themeColor="text1" w:themeTint="F2"/>
+          <w:sz w:val="32"/>
+          <w:szCs w:val="32"/>
+          <w:cs/>
+        </w:rPr>
+        <w:tab/>
+      </w:r>
+      <w:r>
+        <w:rPr>
+          <w:rFonts w:ascii="TH Sarabun New" w:hAnsi="TH Sarabun New" w:cs="TH Sarabun New"/>
+          <w:color w:val="0D0D0D" w:themeColor="text1" w:themeTint="F2"/>
+          <w:sz w:val="32"/>
+          <w:szCs w:val="32"/>
+          <w:cs/>
+        </w:rPr>
+        <w:tab/>
+      </w:r>
+      <w:r>
+        <w:rPr>
+          <w:rFonts w:ascii="TH Sarabun New" w:hAnsi="TH Sarabun New" w:cs="TH Sarabun New" w:hint="cs"/>
+          <w:color w:val="0D0D0D" w:themeColor="text1" w:themeTint="F2"/>
+          <w:sz w:val="32"/>
+          <w:szCs w:val="32"/>
+          <w:cs/>
+        </w:rPr>
+        <w:t xml:space="preserve">-  </w:t>
+      </w:r>
+      <w:r>
+        <w:rPr>
+          <w:rFonts w:ascii="TH Sarabun New" w:hAnsi="TH Sarabun New" w:cs="TH Sarabun New"/>
+          <w:color w:val="0D0D0D" w:themeColor="text1" w:themeTint="F2"/>
+          <w:sz w:val="32"/>
+          <w:szCs w:val="32"/>
+        </w:rPr>
+        <w:t xml:space="preserve">Agility </w:t>
+      </w:r>
+      <w:r>
+        <w:rPr>
+          <w:rFonts w:ascii="TH Sarabun New" w:hAnsi="TH Sarabun New" w:cs="TH Sarabun New"/>
+          <w:color w:val="0D0D0D" w:themeColor="text1" w:themeTint="F2"/>
+          <w:sz w:val="32"/>
+          <w:szCs w:val="32"/>
+          <w:cs/>
+        </w:rPr>
+        <w:t xml:space="preserve">ด้วย </w:t>
+      </w:r>
+      <w:r>
+        <w:rPr>
+          <w:rFonts w:ascii="TH Sarabun New" w:hAnsi="TH Sarabun New" w:cs="TH Sarabun New"/>
+          <w:color w:val="0D0D0D" w:themeColor="text1" w:themeTint="F2"/>
+          <w:sz w:val="32"/>
+          <w:szCs w:val="32"/>
+        </w:rPr>
+        <w:t xml:space="preserve">portability </w:t>
+      </w:r>
+      <w:r>
+        <w:rPr>
+          <w:rFonts w:ascii="TH Sarabun New" w:hAnsi="TH Sarabun New" w:cs="TH Sarabun New"/>
+          <w:color w:val="0D0D0D" w:themeColor="text1" w:themeTint="F2"/>
+          <w:sz w:val="32"/>
+          <w:szCs w:val="32"/>
+          <w:cs/>
+        </w:rPr>
+        <w:t xml:space="preserve">และ </w:t>
+      </w:r>
+      <w:r>
+        <w:rPr>
+          <w:rFonts w:ascii="TH Sarabun New" w:hAnsi="TH Sarabun New" w:cs="TH Sarabun New"/>
+          <w:color w:val="0D0D0D" w:themeColor="text1" w:themeTint="F2"/>
+          <w:sz w:val="32"/>
+          <w:szCs w:val="32"/>
+        </w:rPr>
+        <w:t xml:space="preserve">performance </w:t>
+      </w:r>
+      <w:r>
+        <w:rPr>
+          <w:rFonts w:ascii="TH Sarabun New" w:hAnsi="TH Sarabun New" w:cs="TH Sarabun New"/>
+          <w:color w:val="0D0D0D" w:themeColor="text1" w:themeTint="F2"/>
+          <w:sz w:val="32"/>
+          <w:szCs w:val="32"/>
+          <w:cs/>
+        </w:rPr>
+        <w:t xml:space="preserve">ช่วยให้เหมาะสมกับการทำ </w:t>
+      </w:r>
+      <w:r>
+        <w:rPr>
+          <w:rFonts w:ascii="TH Sarabun New" w:hAnsi="TH Sarabun New" w:cs="TH Sarabun New"/>
+          <w:color w:val="0D0D0D" w:themeColor="text1" w:themeTint="F2"/>
+          <w:sz w:val="32"/>
+          <w:szCs w:val="32"/>
+        </w:rPr>
+        <w:t xml:space="preserve">agile process </w:t>
+      </w:r>
+      <w:r>
+        <w:rPr>
+          <w:rFonts w:ascii="TH Sarabun New" w:hAnsi="TH Sarabun New" w:cs="TH Sarabun New"/>
+          <w:color w:val="0D0D0D" w:themeColor="text1" w:themeTint="F2"/>
+          <w:sz w:val="32"/>
+          <w:szCs w:val="32"/>
+          <w:cs/>
+        </w:rPr>
+        <w:t xml:space="preserve">รวมถึงเหมาะกับการทำ </w:t>
+      </w:r>
+      <w:r>
+        <w:rPr>
+          <w:rFonts w:ascii="TH Sarabun New" w:hAnsi="TH Sarabun New" w:cs="TH Sarabun New"/>
+          <w:color w:val="0D0D0D" w:themeColor="text1" w:themeTint="F2"/>
+          <w:sz w:val="32"/>
+          <w:szCs w:val="32"/>
+        </w:rPr>
+        <w:t xml:space="preserve">CI/CD </w:t>
+      </w:r>
+      <w:r>
+        <w:rPr>
+          <w:rFonts w:ascii="TH Sarabun New" w:hAnsi="TH Sarabun New" w:cs="TH Sarabun New"/>
+          <w:color w:val="0D0D0D" w:themeColor="text1" w:themeTint="F2"/>
+          <w:sz w:val="32"/>
+          <w:szCs w:val="32"/>
+          <w:cs/>
+        </w:rPr>
+        <w:t xml:space="preserve">อีกด้วย ช่วยให้ </w:t>
+      </w:r>
+      <w:r>
+        <w:rPr>
+          <w:rFonts w:ascii="TH Sarabun New" w:hAnsi="TH Sarabun New" w:cs="TH Sarabun New"/>
+          <w:color w:val="0D0D0D" w:themeColor="text1" w:themeTint="F2"/>
+          <w:sz w:val="32"/>
+          <w:szCs w:val="32"/>
+        </w:rPr>
+        <w:t xml:space="preserve">compile, build, test </w:t>
+      </w:r>
+      <w:r>
+        <w:rPr>
+          <w:rFonts w:ascii="TH Sarabun New" w:hAnsi="TH Sarabun New" w:cs="TH Sarabun New"/>
+          <w:color w:val="0D0D0D" w:themeColor="text1" w:themeTint="F2"/>
+          <w:sz w:val="32"/>
+          <w:szCs w:val="32"/>
+          <w:cs/>
+        </w:rPr>
+        <w:t>ได้ดียิ่งขึ้น</w:t>
+      </w:r>
+    </w:p>
+    <w:p>
+      <w:pPr>
+        <w:jc w:val="thaiDistribute"/>
+        <w:rPr>
+          <w:rFonts w:ascii="TH Sarabun New" w:hAnsi="TH Sarabun New" w:cs="TH Sarabun New"/>
+          <w:color w:val="0D0D0D" w:themeColor="text1" w:themeTint="F2"/>
+          <w:sz w:val="32"/>
+          <w:szCs w:val="32"/>
+        </w:rPr>
+      </w:pPr>
+      <w:r>
+        <w:rPr>
+          <w:rFonts w:ascii="TH Sarabun New" w:hAnsi="TH Sarabun New" w:cs="TH Sarabun New"/>
+          <w:color w:val="0D0D0D" w:themeColor="text1" w:themeTint="F2"/>
+          <w:sz w:val="32"/>
+          <w:szCs w:val="32"/>
+          <w:cs/>
+        </w:rPr>
+        <w:tab/>
+      </w:r>
+      <w:r>
+        <w:rPr>
+          <w:rFonts w:ascii="TH Sarabun New" w:hAnsi="TH Sarabun New" w:cs="TH Sarabun New"/>
+          <w:color w:val="0D0D0D" w:themeColor="text1" w:themeTint="F2"/>
+          <w:sz w:val="32"/>
+          <w:szCs w:val="32"/>
+          <w:cs/>
+        </w:rPr>
+        <w:tab/>
+      </w:r>
+      <w:r>
+        <w:rPr>
+          <w:rFonts w:ascii="TH Sarabun New" w:hAnsi="TH Sarabun New" w:cs="TH Sarabun New" w:hint="cs"/>
+          <w:color w:val="0D0D0D" w:themeColor="text1" w:themeTint="F2"/>
+          <w:sz w:val="32"/>
+          <w:szCs w:val="32"/>
+          <w:cs/>
+        </w:rPr>
+        <w:t xml:space="preserve">-  </w:t>
+      </w:r>
+      <w:r>
+        <w:rPr>
+          <w:rFonts w:ascii="TH Sarabun New" w:hAnsi="TH Sarabun New" w:cs="TH Sarabun New"/>
+          <w:color w:val="0D0D0D" w:themeColor="text1" w:themeTint="F2"/>
+          <w:sz w:val="32"/>
+          <w:szCs w:val="32"/>
+        </w:rPr>
+        <w:t xml:space="preserve">Scalability </w:t>
+      </w:r>
+      <w:r>
+        <w:rPr>
+          <w:rFonts w:ascii="TH Sarabun New" w:hAnsi="TH Sarabun New" w:cs="TH Sarabun New"/>
+          <w:color w:val="0D0D0D" w:themeColor="text1" w:themeTint="F2"/>
+          <w:sz w:val="32"/>
+          <w:szCs w:val="32"/>
+          <w:cs/>
+        </w:rPr>
+        <w:t xml:space="preserve">เราสามารถสร้าง </w:t>
+      </w:r>
+      <w:r>
+        <w:rPr>
+          <w:rFonts w:ascii="TH Sarabun New" w:hAnsi="TH Sarabun New" w:cs="TH Sarabun New"/>
+          <w:color w:val="0D0D0D" w:themeColor="text1" w:themeTint="F2"/>
+          <w:sz w:val="32"/>
+          <w:szCs w:val="32"/>
+        </w:rPr>
+        <w:t xml:space="preserve">container </w:t>
+      </w:r>
+      <w:r>
+        <w:rPr>
+          <w:rFonts w:ascii="TH Sarabun New" w:hAnsi="TH Sarabun New" w:cs="TH Sarabun New"/>
+          <w:color w:val="0D0D0D" w:themeColor="text1" w:themeTint="F2"/>
+          <w:sz w:val="32"/>
+          <w:szCs w:val="32"/>
+          <w:cs/>
+        </w:rPr>
+        <w:t xml:space="preserve">ใหม่ ได้ตามความต้องการของ </w:t>
+      </w:r>
+      <w:r>
+        <w:rPr>
+          <w:rFonts w:ascii="TH Sarabun New" w:hAnsi="TH Sarabun New" w:cs="TH Sarabun New"/>
+          <w:color w:val="0D0D0D" w:themeColor="text1" w:themeTint="F2"/>
+          <w:sz w:val="32"/>
+          <w:szCs w:val="32"/>
+        </w:rPr>
+        <w:t xml:space="preserve">application </w:t>
+      </w:r>
+      <w:r>
+        <w:rPr>
+          <w:rFonts w:ascii="TH Sarabun New" w:hAnsi="TH Sarabun New" w:cs="TH Sarabun New"/>
+          <w:color w:val="0D0D0D" w:themeColor="text1" w:themeTint="F2"/>
+          <w:sz w:val="32"/>
+          <w:szCs w:val="32"/>
+          <w:cs/>
+        </w:rPr>
+        <w:t xml:space="preserve">ที่ </w:t>
+      </w:r>
+      <w:r>
+        <w:rPr>
+          <w:rFonts w:ascii="TH Sarabun New" w:hAnsi="TH Sarabun New" w:cs="TH Sarabun New"/>
+          <w:color w:val="0D0D0D" w:themeColor="text1" w:themeTint="F2"/>
+          <w:sz w:val="32"/>
+          <w:szCs w:val="32"/>
+        </w:rPr>
+        <w:t xml:space="preserve">scale </w:t>
+      </w:r>
+      <w:r>
+        <w:rPr>
+          <w:rFonts w:ascii="TH Sarabun New" w:hAnsi="TH Sarabun New" w:cs="TH Sarabun New"/>
+          <w:color w:val="0D0D0D" w:themeColor="text1" w:themeTint="F2"/>
+          <w:sz w:val="32"/>
+          <w:szCs w:val="32"/>
+          <w:cs/>
+        </w:rPr>
+        <w:t>ได้ โดยใช้เวลาอันสั้น</w:t>
+      </w:r>
+    </w:p>
+    <w:p>
+      <w:pPr>
+        <w:jc w:val="thaiDistribute"/>
+        <w:rPr>
+          <w:rFonts w:ascii="TH Sarabun New" w:hAnsi="TH Sarabun New" w:cs="TH Sarabun New"/>
+          <w:b/>
+          <w:bCs/>
+          <w:color w:val="0D0D0D" w:themeColor="text1" w:themeTint="F2"/>
+          <w:sz w:val="32"/>
+          <w:szCs w:val="32"/>
+        </w:rPr>
+      </w:pPr>
+      <w:r>
+        <w:rPr>
+          <w:rFonts w:ascii="TH Sarabun New" w:hAnsi="TH Sarabun New" w:cs="TH Sarabun New"/>
+          <w:color w:val="0D0D0D" w:themeColor="text1" w:themeTint="F2"/>
+          <w:sz w:val="32"/>
+          <w:szCs w:val="32"/>
+          <w:cs/>
+        </w:rPr>
+        <w:tab/>
+      </w:r>
+      <w:r>
+        <w:rPr>
+          <w:rFonts w:ascii="TH Sarabun New" w:hAnsi="TH Sarabun New" w:cs="TH Sarabun New"/>
+          <w:b/>
+          <w:bCs/>
+          <w:color w:val="0D0D0D" w:themeColor="text1" w:themeTint="F2"/>
+          <w:sz w:val="32"/>
+          <w:szCs w:val="32"/>
+          <w:cs/>
+        </w:rPr>
+        <w:t xml:space="preserve">ข้อเสียของ </w:t>
+      </w:r>
+      <w:r>
+        <w:rPr>
+          <w:rFonts w:ascii="TH Sarabun New" w:hAnsi="TH Sarabun New" w:cs="TH Sarabun New"/>
+          <w:b/>
+          <w:bCs/>
+          <w:color w:val="0D0D0D" w:themeColor="text1" w:themeTint="F2"/>
+          <w:sz w:val="32"/>
+          <w:szCs w:val="32"/>
+        </w:rPr>
+        <w:t>docker</w:t>
+      </w:r>
+    </w:p>
+    <w:p>
+      <w:pPr>
+        <w:jc w:val="thaiDistribute"/>
+        <w:rPr>
+          <w:rFonts w:ascii="TH Sarabun New" w:hAnsi="TH Sarabun New" w:cs="TH Sarabun New"/>
+          <w:color w:val="0D0D0D" w:themeColor="text1" w:themeTint="F2"/>
+          <w:sz w:val="32"/>
+          <w:szCs w:val="32"/>
+        </w:rPr>
+      </w:pPr>
+      <w:r>
+        <w:rPr>
+          <w:rFonts w:ascii="TH Sarabun New" w:hAnsi="TH Sarabun New" w:cs="TH Sarabun New"/>
+          <w:color w:val="0D0D0D" w:themeColor="text1" w:themeTint="F2"/>
+          <w:sz w:val="32"/>
+          <w:szCs w:val="32"/>
+          <w:cs/>
+        </w:rPr>
+        <w:tab/>
+      </w:r>
+      <w:r>
+        <w:rPr>
+          <w:rFonts w:ascii="TH Sarabun New" w:hAnsi="TH Sarabun New" w:cs="TH Sarabun New"/>
+          <w:color w:val="0D0D0D" w:themeColor="text1" w:themeTint="F2"/>
+          <w:sz w:val="32"/>
+          <w:szCs w:val="32"/>
+          <w:cs/>
+        </w:rPr>
+        <w:tab/>
+      </w:r>
+      <w:r>
+        <w:rPr>
+          <w:rFonts w:ascii="TH Sarabun New" w:hAnsi="TH Sarabun New" w:cs="TH Sarabun New" w:hint="cs"/>
+          <w:color w:val="0D0D0D" w:themeColor="text1" w:themeTint="F2"/>
+          <w:sz w:val="32"/>
+          <w:szCs w:val="32"/>
+          <w:cs/>
+        </w:rPr>
+        <w:t xml:space="preserve">-  </w:t>
+      </w:r>
+      <w:r>
+        <w:rPr>
+          <w:rFonts w:ascii="TH Sarabun New" w:hAnsi="TH Sarabun New" w:cs="TH Sarabun New"/>
+          <w:color w:val="0D0D0D" w:themeColor="text1" w:themeTint="F2"/>
+          <w:sz w:val="32"/>
+          <w:szCs w:val="32"/>
+          <w:cs/>
+        </w:rPr>
+        <w:t xml:space="preserve">เนื่องจากการรัน </w:t>
+      </w:r>
+      <w:r>
+        <w:rPr>
+          <w:rFonts w:ascii="TH Sarabun New" w:hAnsi="TH Sarabun New" w:cs="TH Sarabun New"/>
+          <w:color w:val="0D0D0D" w:themeColor="text1" w:themeTint="F2"/>
+          <w:sz w:val="32"/>
+          <w:szCs w:val="32"/>
+        </w:rPr>
+        <w:t xml:space="preserve">docker </w:t>
+      </w:r>
+      <w:r>
+        <w:rPr>
+          <w:rFonts w:ascii="TH Sarabun New" w:hAnsi="TH Sarabun New" w:cs="TH Sarabun New"/>
+          <w:color w:val="0D0D0D" w:themeColor="text1" w:themeTint="F2"/>
+          <w:sz w:val="32"/>
+          <w:szCs w:val="32"/>
+          <w:cs/>
+        </w:rPr>
+        <w:t xml:space="preserve">ไม่ได้รัน </w:t>
+      </w:r>
+      <w:r>
+        <w:rPr>
+          <w:rFonts w:ascii="TH Sarabun New" w:hAnsi="TH Sarabun New" w:cs="TH Sarabun New"/>
+          <w:color w:val="0D0D0D" w:themeColor="text1" w:themeTint="F2"/>
+          <w:sz w:val="32"/>
+          <w:szCs w:val="32"/>
+        </w:rPr>
+        <w:t xml:space="preserve">OS </w:t>
+      </w:r>
+      <w:r>
+        <w:rPr>
+          <w:rFonts w:ascii="TH Sarabun New" w:hAnsi="TH Sarabun New" w:cs="TH Sarabun New"/>
+          <w:color w:val="0D0D0D" w:themeColor="text1" w:themeTint="F2"/>
+          <w:sz w:val="32"/>
+          <w:szCs w:val="32"/>
+          <w:cs/>
+        </w:rPr>
+        <w:t xml:space="preserve">ใหม่ทั้งหมดเป็นเพียงแค่การจำลอง </w:t>
+      </w:r>
+      <w:r>
+        <w:rPr>
+          <w:rFonts w:ascii="TH Sarabun New" w:hAnsi="TH Sarabun New" w:cs="TH Sarabun New"/>
+          <w:color w:val="0D0D0D" w:themeColor="text1" w:themeTint="F2"/>
+          <w:sz w:val="32"/>
+          <w:szCs w:val="32"/>
+        </w:rPr>
+        <w:t xml:space="preserve">env </w:t>
+      </w:r>
+      <w:r>
+        <w:rPr>
+          <w:rFonts w:ascii="TH Sarabun New" w:hAnsi="TH Sarabun New" w:cs="TH Sarabun New"/>
+          <w:color w:val="0D0D0D" w:themeColor="text1" w:themeTint="F2"/>
+          <w:sz w:val="32"/>
+          <w:szCs w:val="32"/>
+          <w:cs/>
+        </w:rPr>
+        <w:t xml:space="preserve">ทำให้อาจเกิดการโจมตีที่ </w:t>
+      </w:r>
+      <w:r>
+        <w:rPr>
+          <w:rFonts w:ascii="TH Sarabun New" w:hAnsi="TH Sarabun New" w:cs="TH Sarabun New"/>
+          <w:color w:val="0D0D0D" w:themeColor="text1" w:themeTint="F2"/>
+          <w:sz w:val="32"/>
+          <w:szCs w:val="32"/>
+        </w:rPr>
+        <w:t xml:space="preserve">OS </w:t>
+      </w:r>
+      <w:r>
+        <w:rPr>
+          <w:rFonts w:ascii="TH Sarabun New" w:hAnsi="TH Sarabun New" w:cs="TH Sarabun New"/>
+          <w:color w:val="0D0D0D" w:themeColor="text1" w:themeTint="F2"/>
+          <w:sz w:val="32"/>
+          <w:szCs w:val="32"/>
+          <w:cs/>
+        </w:rPr>
+        <w:t xml:space="preserve">หลักผ่านทาง </w:t>
+      </w:r>
+      <w:r>
+        <w:rPr>
+          <w:rFonts w:ascii="TH Sarabun New" w:hAnsi="TH Sarabun New" w:cs="TH Sarabun New"/>
+          <w:color w:val="0D0D0D" w:themeColor="text1" w:themeTint="F2"/>
+          <w:sz w:val="32"/>
+          <w:szCs w:val="32"/>
+        </w:rPr>
+        <w:t xml:space="preserve">docker </w:t>
+      </w:r>
+      <w:r>
+        <w:rPr>
+          <w:rFonts w:ascii="TH Sarabun New" w:hAnsi="TH Sarabun New" w:cs="TH Sarabun New"/>
+          <w:color w:val="0D0D0D" w:themeColor="text1" w:themeTint="F2"/>
+          <w:sz w:val="32"/>
+          <w:szCs w:val="32"/>
+          <w:cs/>
+        </w:rPr>
+        <w:t xml:space="preserve">ได้และอาจกระทบกับ </w:t>
+      </w:r>
+      <w:r>
+        <w:rPr>
+          <w:rFonts w:ascii="TH Sarabun New" w:hAnsi="TH Sarabun New" w:cs="TH Sarabun New"/>
+          <w:color w:val="0D0D0D" w:themeColor="text1" w:themeTint="F2"/>
+          <w:sz w:val="32"/>
+          <w:szCs w:val="32"/>
+        </w:rPr>
+        <w:t xml:space="preserve">container </w:t>
+      </w:r>
+      <w:r>
+        <w:rPr>
+          <w:rFonts w:ascii="TH Sarabun New" w:hAnsi="TH Sarabun New" w:cs="TH Sarabun New"/>
+          <w:color w:val="0D0D0D" w:themeColor="text1" w:themeTint="F2"/>
+          <w:sz w:val="32"/>
+          <w:szCs w:val="32"/>
+          <w:cs/>
+        </w:rPr>
+        <w:t>ตัวอื่นๆ</w:t>
+      </w:r>
+    </w:p>
+    <w:p>
+      <w:pPr>
+        <w:jc w:val="thaiDistribute"/>
+        <w:rPr>
+          <w:rFonts w:ascii="TH Sarabun New" w:hAnsi="TH Sarabun New" w:cs="TH Sarabun New"/>
+          <w:color w:val="0D0D0D" w:themeColor="text1" w:themeTint="F2"/>
+          <w:sz w:val="32"/>
+          <w:szCs w:val="32"/>
+        </w:rPr>
+      </w:pPr>
+      <w:r>
+        <w:rPr>
+          <w:rFonts w:ascii="TH Sarabun New" w:hAnsi="TH Sarabun New" w:cs="TH Sarabun New"/>
+          <w:color w:val="0D0D0D" w:themeColor="text1" w:themeTint="F2"/>
+          <w:sz w:val="32"/>
+          <w:szCs w:val="32"/>
+          <w:cs/>
+        </w:rPr>
+        <w:tab/>
+      </w:r>
+      <w:r>
+        <w:rPr>
+          <w:rFonts w:ascii="TH Sarabun New" w:hAnsi="TH Sarabun New" w:cs="TH Sarabun New"/>
+          <w:color w:val="0D0D0D" w:themeColor="text1" w:themeTint="F2"/>
+          <w:sz w:val="32"/>
+          <w:szCs w:val="32"/>
+          <w:cs/>
+        </w:rPr>
+        <w:tab/>
+      </w:r>
+      <w:r>
+        <w:rPr>
+          <w:rFonts w:ascii="TH Sarabun New" w:hAnsi="TH Sarabun New" w:cs="TH Sarabun New" w:hint="cs"/>
+          <w:color w:val="0D0D0D" w:themeColor="text1" w:themeTint="F2"/>
+          <w:sz w:val="32"/>
+          <w:szCs w:val="32"/>
+          <w:cs/>
+        </w:rPr>
+        <w:t xml:space="preserve">-  </w:t>
+      </w:r>
+      <w:r>
+        <w:rPr>
+          <w:rFonts w:ascii="TH Sarabun New" w:hAnsi="TH Sarabun New" w:cs="TH Sarabun New"/>
+          <w:color w:val="0D0D0D" w:themeColor="text1" w:themeTint="F2"/>
+          <w:sz w:val="32"/>
+          <w:szCs w:val="32"/>
+          <w:cs/>
+        </w:rPr>
+        <w:t xml:space="preserve">ตอนเริ่มแรกที่ </w:t>
+      </w:r>
+      <w:r>
+        <w:rPr>
+          <w:rFonts w:ascii="TH Sarabun New" w:hAnsi="TH Sarabun New" w:cs="TH Sarabun New"/>
+          <w:color w:val="0D0D0D" w:themeColor="text1" w:themeTint="F2"/>
+          <w:sz w:val="32"/>
+          <w:szCs w:val="32"/>
+        </w:rPr>
+        <w:t xml:space="preserve">docker </w:t>
+      </w:r>
+      <w:r>
+        <w:rPr>
+          <w:rFonts w:ascii="TH Sarabun New" w:hAnsi="TH Sarabun New" w:cs="TH Sarabun New"/>
+          <w:color w:val="0D0D0D" w:themeColor="text1" w:themeTint="F2"/>
+          <w:sz w:val="32"/>
+          <w:szCs w:val="32"/>
+          <w:cs/>
+        </w:rPr>
+        <w:t xml:space="preserve">ถูกสร้าง มันถูกออกแบบมาเพื่อรองรับการรันบน </w:t>
+      </w:r>
+      <w:r>
+        <w:rPr>
+          <w:rFonts w:ascii="TH Sarabun New" w:hAnsi="TH Sarabun New" w:cs="TH Sarabun New"/>
+          <w:color w:val="0D0D0D" w:themeColor="text1" w:themeTint="F2"/>
+          <w:sz w:val="32"/>
+          <w:szCs w:val="32"/>
+        </w:rPr>
+        <w:t xml:space="preserve">linux </w:t>
+      </w:r>
+      <w:r>
+        <w:rPr>
+          <w:rFonts w:ascii="TH Sarabun New" w:hAnsi="TH Sarabun New" w:cs="TH Sarabun New"/>
+          <w:color w:val="0D0D0D" w:themeColor="text1" w:themeTint="F2"/>
+          <w:sz w:val="32"/>
+          <w:szCs w:val="32"/>
+          <w:cs/>
+        </w:rPr>
+        <w:t xml:space="preserve">เท่านั้น ที่เราสามารถรัน </w:t>
+      </w:r>
+      <w:r>
+        <w:rPr>
+          <w:rFonts w:ascii="TH Sarabun New" w:hAnsi="TH Sarabun New" w:cs="TH Sarabun New"/>
+          <w:color w:val="0D0D0D" w:themeColor="text1" w:themeTint="F2"/>
+          <w:sz w:val="32"/>
+          <w:szCs w:val="32"/>
+        </w:rPr>
+        <w:t xml:space="preserve">docker </w:t>
+      </w:r>
+      <w:r>
+        <w:rPr>
+          <w:rFonts w:ascii="TH Sarabun New" w:hAnsi="TH Sarabun New" w:cs="TH Sarabun New"/>
+          <w:color w:val="0D0D0D" w:themeColor="text1" w:themeTint="F2"/>
+          <w:sz w:val="32"/>
+          <w:szCs w:val="32"/>
+          <w:cs/>
+        </w:rPr>
+        <w:t xml:space="preserve">บน </w:t>
+      </w:r>
+      <w:r>
+        <w:rPr>
+          <w:rFonts w:ascii="TH Sarabun New" w:hAnsi="TH Sarabun New" w:cs="TH Sarabun New"/>
+          <w:color w:val="0D0D0D" w:themeColor="text1" w:themeTint="F2"/>
+          <w:sz w:val="32"/>
+          <w:szCs w:val="32"/>
+        </w:rPr>
+        <w:t xml:space="preserve">window,mac </w:t>
+      </w:r>
+      <w:r>
+        <w:rPr>
+          <w:rFonts w:ascii="TH Sarabun New" w:hAnsi="TH Sarabun New" w:cs="TH Sarabun New"/>
+          <w:color w:val="0D0D0D" w:themeColor="text1" w:themeTint="F2"/>
+          <w:sz w:val="32"/>
+          <w:szCs w:val="32"/>
+          <w:cs/>
+        </w:rPr>
+        <w:t xml:space="preserve">ได้นั้นเพราะ เมื่อเราลง </w:t>
+      </w:r>
+      <w:r>
+        <w:rPr>
+          <w:rFonts w:ascii="TH Sarabun New" w:hAnsi="TH Sarabun New" w:cs="TH Sarabun New"/>
+          <w:color w:val="0D0D0D" w:themeColor="text1" w:themeTint="F2"/>
+          <w:sz w:val="32"/>
+          <w:szCs w:val="32"/>
+        </w:rPr>
+        <w:t xml:space="preserve">docker </w:t>
+      </w:r>
+      <w:r>
+        <w:rPr>
+          <w:rFonts w:ascii="TH Sarabun New" w:hAnsi="TH Sarabun New" w:cs="TH Sarabun New"/>
+          <w:color w:val="0D0D0D" w:themeColor="text1" w:themeTint="F2"/>
+          <w:sz w:val="32"/>
+          <w:szCs w:val="32"/>
+          <w:cs/>
+        </w:rPr>
+        <w:t xml:space="preserve">ใน </w:t>
+      </w:r>
+      <w:r>
+        <w:rPr>
+          <w:rFonts w:ascii="TH Sarabun New" w:hAnsi="TH Sarabun New" w:cs="TH Sarabun New"/>
+          <w:color w:val="0D0D0D" w:themeColor="text1" w:themeTint="F2"/>
+          <w:sz w:val="32"/>
+          <w:szCs w:val="32"/>
+        </w:rPr>
+        <w:t xml:space="preserve">window,mac </w:t>
+      </w:r>
+      <w:r>
+        <w:rPr>
+          <w:rFonts w:ascii="TH Sarabun New" w:hAnsi="TH Sarabun New" w:cs="TH Sarabun New"/>
+          <w:color w:val="0D0D0D" w:themeColor="text1" w:themeTint="F2"/>
+          <w:sz w:val="32"/>
+          <w:szCs w:val="32"/>
+          <w:cs/>
+        </w:rPr>
+        <w:t xml:space="preserve">จะมีการสร้าง </w:t>
+      </w:r>
+      <w:r>
+        <w:rPr>
+          <w:rFonts w:ascii="TH Sarabun New" w:hAnsi="TH Sarabun New" w:cs="TH Sarabun New"/>
+          <w:color w:val="0D0D0D" w:themeColor="text1" w:themeTint="F2"/>
+          <w:sz w:val="32"/>
+          <w:szCs w:val="32"/>
+        </w:rPr>
+        <w:t xml:space="preserve">VM </w:t>
+      </w:r>
+      <w:r>
+        <w:rPr>
+          <w:rFonts w:ascii="TH Sarabun New" w:hAnsi="TH Sarabun New" w:cs="TH Sarabun New"/>
+          <w:color w:val="0D0D0D" w:themeColor="text1" w:themeTint="F2"/>
+          <w:sz w:val="32"/>
+          <w:szCs w:val="32"/>
+          <w:cs/>
+        </w:rPr>
+        <w:t xml:space="preserve">ที่เป็น </w:t>
+      </w:r>
+      <w:r>
+        <w:rPr>
+          <w:rFonts w:ascii="TH Sarabun New" w:hAnsi="TH Sarabun New" w:cs="TH Sarabun New"/>
+          <w:color w:val="0D0D0D" w:themeColor="text1" w:themeTint="F2"/>
+          <w:sz w:val="32"/>
+          <w:szCs w:val="32"/>
+        </w:rPr>
+        <w:t xml:space="preserve">linux </w:t>
+      </w:r>
+      <w:r>
+        <w:rPr>
+          <w:rFonts w:ascii="TH Sarabun New" w:hAnsi="TH Sarabun New" w:cs="TH Sarabun New"/>
+          <w:color w:val="0D0D0D" w:themeColor="text1" w:themeTint="F2"/>
+          <w:sz w:val="32"/>
+          <w:szCs w:val="32"/>
+          <w:cs/>
+        </w:rPr>
+        <w:t xml:space="preserve">เพื่อมารัน </w:t>
+      </w:r>
+      <w:r>
+        <w:rPr>
+          <w:rFonts w:ascii="TH Sarabun New" w:hAnsi="TH Sarabun New" w:cs="TH Sarabun New"/>
+          <w:color w:val="0D0D0D" w:themeColor="text1" w:themeTint="F2"/>
+          <w:sz w:val="32"/>
+          <w:szCs w:val="32"/>
+        </w:rPr>
+        <w:t xml:space="preserve">docker </w:t>
+      </w:r>
+      <w:r>
+        <w:rPr>
+          <w:rFonts w:ascii="TH Sarabun New" w:hAnsi="TH Sarabun New" w:cs="TH Sarabun New"/>
+          <w:color w:val="0D0D0D" w:themeColor="text1" w:themeTint="F2"/>
+          <w:sz w:val="32"/>
+          <w:szCs w:val="32"/>
+          <w:cs/>
+        </w:rPr>
+        <w:t xml:space="preserve">อีกที ทำให้ประสิทธิภาพการทำงานอาจจะไม่สามารถทำได้สูงสุดเท่ารันบน </w:t>
+      </w:r>
+      <w:r>
+        <w:rPr>
+          <w:rFonts w:ascii="TH Sarabun New" w:hAnsi="TH Sarabun New" w:cs="TH Sarabun New"/>
+          <w:color w:val="0D0D0D" w:themeColor="text1" w:themeTint="F2"/>
+          <w:sz w:val="32"/>
+          <w:szCs w:val="32"/>
+        </w:rPr>
+        <w:t>linux</w:t>
+      </w:r>
+    </w:p>
+    <w:p>
+      <w:pPr>
+        <w:jc w:val="thaiDistribute"/>
+        <w:rPr>
+          <w:rFonts w:ascii="TH Sarabun New" w:hAnsi="TH Sarabun New" w:cs="TH Sarabun New"/>
+          <w:color w:val="0D0D0D" w:themeColor="text1" w:themeTint="F2"/>
+          <w:sz w:val="32"/>
+          <w:szCs w:val="32"/>
+        </w:rPr>
+      </w:pPr>
+      <w:r>
+        <w:rPr>
+          <w:rFonts w:ascii="TH Sarabun New" w:hAnsi="TH Sarabun New" w:cs="TH Sarabun New"/>
+          <w:color w:val="0D0D0D" w:themeColor="text1" w:themeTint="F2"/>
+          <w:sz w:val="32"/>
+          <w:szCs w:val="32"/>
+        </w:rPr>
+        <w:tab/>
+      </w:r>
+      <w:r>
+        <w:rPr>
+          <w:rFonts w:ascii="TH Sarabun New" w:hAnsi="TH Sarabun New" w:cs="TH Sarabun New"/>
+          <w:color w:val="0D0D0D" w:themeColor="text1" w:themeTint="F2"/>
+          <w:sz w:val="32"/>
+          <w:szCs w:val="32"/>
+        </w:rPr>
+        <w:tab/>
+        <w:t xml:space="preserve">-  </w:t>
+      </w:r>
+      <w:r>
+        <w:rPr>
+          <w:rFonts w:ascii="TH Sarabun New" w:hAnsi="TH Sarabun New" w:cs="TH Sarabun New"/>
+          <w:color w:val="0D0D0D" w:themeColor="text1" w:themeTint="F2"/>
+          <w:sz w:val="32"/>
+          <w:szCs w:val="32"/>
+        </w:rPr>
+        <w:t xml:space="preserve">Docker </w:t>
+      </w:r>
+      <w:r>
+        <w:rPr>
+          <w:rFonts w:ascii="TH Sarabun New" w:hAnsi="TH Sarabun New" w:cs="TH Sarabun New"/>
+          <w:color w:val="0D0D0D" w:themeColor="text1" w:themeTint="F2"/>
+          <w:sz w:val="32"/>
+          <w:szCs w:val="32"/>
+          <w:cs/>
+        </w:rPr>
+        <w:t xml:space="preserve">ไม่เหมาะกับการจัดการ </w:t>
+      </w:r>
+      <w:r>
+        <w:rPr>
+          <w:rFonts w:ascii="TH Sarabun New" w:hAnsi="TH Sarabun New" w:cs="TH Sarabun New"/>
+          <w:color w:val="0D0D0D" w:themeColor="text1" w:themeTint="F2"/>
+          <w:sz w:val="32"/>
+          <w:szCs w:val="32"/>
+        </w:rPr>
+        <w:t xml:space="preserve">resource </w:t>
+      </w:r>
+      <w:r>
+        <w:rPr>
+          <w:rFonts w:ascii="TH Sarabun New" w:hAnsi="TH Sarabun New" w:cs="TH Sarabun New"/>
+          <w:color w:val="0D0D0D" w:themeColor="text1" w:themeTint="F2"/>
+          <w:sz w:val="32"/>
+          <w:szCs w:val="32"/>
+          <w:cs/>
+        </w:rPr>
+        <w:t xml:space="preserve">บนเครื่องใหญ่ๆ หรือไม่เหมาะกับโปรแกรมที่ออกแบบมาเพื่อทำงานบน </w:t>
+      </w:r>
+      <w:r>
+        <w:rPr>
+          <w:rFonts w:ascii="TH Sarabun New" w:hAnsi="TH Sarabun New" w:cs="TH Sarabun New"/>
+          <w:color w:val="0D0D0D" w:themeColor="text1" w:themeTint="F2"/>
+          <w:sz w:val="32"/>
+          <w:szCs w:val="32"/>
+        </w:rPr>
+        <w:t>VM</w:t>
+      </w:r>
+    </w:p>
+    <w:p>
+      <w:pPr>
+        <w:jc w:val="thaiDistribute"/>
+        <w:rPr>
+          <w:rFonts w:ascii="TH Sarabun New" w:hAnsi="TH Sarabun New" w:cs="TH Sarabun New"/>
+          <w:color w:val="0D0D0D" w:themeColor="text1" w:themeTint="F2"/>
+          <w:sz w:val="32"/>
+          <w:szCs w:val="32"/>
+        </w:rPr>
+      </w:pPr>
+      <w:r>
+        <w:rPr>
+          <w:rFonts w:ascii="TH Sarabun New" w:hAnsi="TH Sarabun New" w:cs="TH Sarabun New"/>
+          <w:color w:val="0D0D0D" w:themeColor="text1" w:themeTint="F2"/>
+          <w:sz w:val="32"/>
+          <w:szCs w:val="32"/>
+        </w:rPr>
+        <w:tab/>
+      </w:r>
+      <w:r>
+        <w:rPr>
+          <w:rFonts w:ascii="TH Sarabun New" w:hAnsi="TH Sarabun New" w:cs="TH Sarabun New"/>
+          <w:color w:val="0D0D0D" w:themeColor="text1" w:themeTint="F2"/>
+          <w:sz w:val="32"/>
+          <w:szCs w:val="32"/>
+        </w:rPr>
+        <w:tab/>
+        <w:t xml:space="preserve">-  </w:t>
+      </w:r>
+      <w:r>
+        <w:rPr>
+          <w:rFonts w:ascii="TH Sarabun New" w:hAnsi="TH Sarabun New" w:cs="TH Sarabun New"/>
+          <w:color w:val="0D0D0D" w:themeColor="text1" w:themeTint="F2"/>
+          <w:sz w:val="32"/>
+          <w:szCs w:val="32"/>
+        </w:rPr>
+        <w:t xml:space="preserve">Learning curve </w:t>
+      </w:r>
+      <w:r>
+        <w:rPr>
+          <w:rFonts w:ascii="TH Sarabun New" w:hAnsi="TH Sarabun New" w:cs="TH Sarabun New"/>
+          <w:color w:val="0D0D0D" w:themeColor="text1" w:themeTint="F2"/>
+          <w:sz w:val="32"/>
+          <w:szCs w:val="32"/>
+          <w:cs/>
+        </w:rPr>
+        <w:t xml:space="preserve">ที่สูง เนื่องจากเป็นการทำงานเกี่ยวกับ </w:t>
+      </w:r>
+      <w:r>
+        <w:rPr>
+          <w:rFonts w:ascii="TH Sarabun New" w:hAnsi="TH Sarabun New" w:cs="TH Sarabun New"/>
+          <w:color w:val="0D0D0D" w:themeColor="text1" w:themeTint="F2"/>
+          <w:sz w:val="32"/>
+          <w:szCs w:val="32"/>
+        </w:rPr>
+        <w:t xml:space="preserve">OS, network </w:t>
+      </w:r>
+      <w:r>
+        <w:rPr>
+          <w:rFonts w:ascii="TH Sarabun New" w:hAnsi="TH Sarabun New" w:cs="TH Sarabun New"/>
+          <w:color w:val="0D0D0D" w:themeColor="text1" w:themeTint="F2"/>
+          <w:sz w:val="32"/>
+          <w:szCs w:val="32"/>
+          <w:cs/>
+        </w:rPr>
+        <w:t xml:space="preserve">รวมถึงการจัดการทรัพยากรต่างๆ ทำให้ต้องอาศัยเวลาการเรียนรู้ที่ค่อนข้างสูง แต่ทาง </w:t>
+      </w:r>
+      <w:r>
+        <w:rPr>
+          <w:rFonts w:ascii="TH Sarabun New" w:hAnsi="TH Sarabun New" w:cs="TH Sarabun New"/>
+          <w:color w:val="0D0D0D" w:themeColor="text1" w:themeTint="F2"/>
+          <w:sz w:val="32"/>
+          <w:szCs w:val="32"/>
+        </w:rPr>
+        <w:t xml:space="preserve">docker </w:t>
+      </w:r>
+      <w:r>
+        <w:rPr>
+          <w:rFonts w:ascii="TH Sarabun New" w:hAnsi="TH Sarabun New" w:cs="TH Sarabun New"/>
+          <w:color w:val="0D0D0D" w:themeColor="text1" w:themeTint="F2"/>
+          <w:sz w:val="32"/>
+          <w:szCs w:val="32"/>
+          <w:cs/>
+        </w:rPr>
+        <w:t xml:space="preserve">ก็มี </w:t>
+      </w:r>
+      <w:r>
+        <w:rPr>
+          <w:rFonts w:ascii="TH Sarabun New" w:hAnsi="TH Sarabun New" w:cs="TH Sarabun New"/>
+          <w:color w:val="0D0D0D" w:themeColor="text1" w:themeTint="F2"/>
+          <w:sz w:val="32"/>
+          <w:szCs w:val="32"/>
+        </w:rPr>
+        <w:t xml:space="preserve">tool </w:t>
+      </w:r>
+      <w:r>
+        <w:rPr>
+          <w:rFonts w:ascii="TH Sarabun New" w:hAnsi="TH Sarabun New" w:cs="TH Sarabun New"/>
+          <w:color w:val="0D0D0D" w:themeColor="text1" w:themeTint="F2"/>
+          <w:sz w:val="32"/>
+          <w:szCs w:val="32"/>
+          <w:cs/>
+        </w:rPr>
+        <w:t xml:space="preserve">ใหม่ๆ ออกมาช่วยเหลือให้ใช้งานได้ง่ายยิ่งขึ้น แต่การที่จะใช้งาน </w:t>
+      </w:r>
+      <w:r>
+        <w:rPr>
+          <w:rFonts w:ascii="TH Sarabun New" w:hAnsi="TH Sarabun New" w:cs="TH Sarabun New"/>
+          <w:color w:val="0D0D0D" w:themeColor="text1" w:themeTint="F2"/>
+          <w:sz w:val="32"/>
+          <w:szCs w:val="32"/>
+        </w:rPr>
+        <w:t xml:space="preserve">docker </w:t>
+      </w:r>
+      <w:r>
+        <w:rPr>
+          <w:rFonts w:ascii="TH Sarabun New" w:hAnsi="TH Sarabun New" w:cs="TH Sarabun New"/>
+          <w:color w:val="0D0D0D" w:themeColor="text1" w:themeTint="F2"/>
+          <w:sz w:val="32"/>
+          <w:szCs w:val="32"/>
+          <w:cs/>
+        </w:rPr>
+        <w:t xml:space="preserve">ได้อย่างช่ำชองจำเป็นต้องเรียนรู้ </w:t>
+      </w:r>
+      <w:r>
+        <w:rPr>
+          <w:rFonts w:ascii="TH Sarabun New" w:hAnsi="TH Sarabun New" w:cs="TH Sarabun New"/>
+          <w:color w:val="0D0D0D" w:themeColor="text1" w:themeTint="F2"/>
+          <w:sz w:val="32"/>
+          <w:szCs w:val="32"/>
+        </w:rPr>
+        <w:t xml:space="preserve">tools </w:t>
+      </w:r>
+      <w:r>
+        <w:rPr>
+          <w:rFonts w:ascii="TH Sarabun New" w:hAnsi="TH Sarabun New" w:cs="TH Sarabun New"/>
+          <w:color w:val="0D0D0D" w:themeColor="text1" w:themeTint="F2"/>
+          <w:sz w:val="32"/>
+          <w:szCs w:val="32"/>
+          <w:cs/>
+        </w:rPr>
+        <w:t>อื่นเพื่อใช้ในการประกอบด้วย</w:t>
+      </w:r>
+    </w:p>
+    <w:p>
+      <w:pPr>
+        <w:jc w:val="thaiDistribute"/>
+        <w:rPr>
+          <w:rFonts w:ascii="TH Sarabun New" w:hAnsi="TH Sarabun New" w:cs="TH Sarabun New"/>
+          <w:color w:val="0D0D0D" w:themeColor="text1" w:themeTint="F2"/>
+          <w:sz w:val="32"/>
+          <w:szCs w:val="32"/>
+        </w:rPr>
+      </w:pPr>
+    </w:p>
+    <w:p>
+      <w:pPr>
+        <w:jc w:val="thaiDistribute"/>
+        <w:rPr>
+          <w:rFonts w:ascii="TH Sarabun New" w:hAnsi="TH Sarabun New" w:cs="TH Sarabun New"/>
+          <w:color w:val="0D0D0D" w:themeColor="text1" w:themeTint="F2"/>
+          <w:sz w:val="32"/>
+          <w:szCs w:val="32"/>
+        </w:rPr>
+      </w:pPr>
+    </w:p>
+    <w:p>
+      <w:pPr>
+        <w:jc w:val="thaiDistribute"/>
+        <w:rPr>
+          <w:rFonts w:ascii="TH Sarabun New" w:hAnsi="TH Sarabun New" w:cs="TH Sarabun New"/>
+          <w:color w:val="FF0000"/>
+          <w:sz w:val="32"/>
+          <w:szCs w:val="32"/>
+        </w:rPr>
+      </w:pPr>
+      <w:r>
+        <w:rPr>
+          <w:rFonts w:ascii="TH Sarabun New" w:hAnsi="TH Sarabun New" w:cs="TH Sarabun New"/>
+          <w:color w:val="FF0000"/>
+          <w:sz w:val="32"/>
+          <w:szCs w:val="32"/>
+        </w:rPr>
+        <w:t>https://blog.skooldio.com/what-is-docker/#Docker</w:t>
+      </w:r>
+    </w:p>
+    <w:p>
+      <w:pPr>
+        <w:pStyle w:val="ListParagraph"/>
+        <w:ind w:left="0"/>
+        <w:jc w:val="thaiDistribute"/>
+        <w:rPr>
+          <w:rFonts w:ascii="TH Sarabun New" w:hAnsi="TH Sarabun New" w:cs="TH Sarabun New"/>
+          <w:color w:val="FF0000"/>
+          <w:sz w:val="32"/>
+          <w:szCs w:val="32"/>
+        </w:rPr>
+      </w:pPr>
     </w:p>
     <w:p>
       <w:pPr>

</xml_diff>

<commit_message>
add Grounding DINO and Faster r-cnn
</commit_message>
<xml_diff>
--- a/dataCH2.docx
+++ b/dataCH2.docx
@@ -80,6 +80,7 @@
           <w:szCs w:val="40"/>
         </w:rPr>
       </w:pPr>
+      <w:proofErr w:type="gramStart"/>
       <w:r>
         <w:rPr>
           <w:rFonts w:ascii="TH Sarabun New" w:hAnsi="TH Sarabun New" w:cs="TH Sarabun New"/>
@@ -89,7 +90,19 @@
           <w:sz w:val="40"/>
           <w:szCs w:val="40"/>
         </w:rPr>
-        <w:t>Link  [https://ieeexplore.ieee.org/document/10601640]</w:t>
+        <w:t>Link  [</w:t>
+      </w:r>
+      <w:proofErr w:type="gramEnd"/>
+      <w:r>
+        <w:rPr>
+          <w:rFonts w:ascii="TH Sarabun New" w:hAnsi="TH Sarabun New" w:cs="TH Sarabun New"/>
+          <w:b/>
+          <w:bCs/>
+          <w:color w:val="FF0000"/>
+          <w:sz w:val="40"/>
+          <w:szCs w:val="40"/>
+        </w:rPr>
+        <w:t>https://ieeexplore.ieee.org/document/10601640]</w:t>
       </w:r>
     </w:p>
     <w:p>
@@ -1194,6 +1207,7 @@
         </w:rPr>
         <w:tab/>
       </w:r>
+      <w:proofErr w:type="gramStart"/>
       <w:r>
         <w:rPr>
           <w:rFonts w:ascii="TH Sarabun New" w:hAnsi="TH Sarabun New" w:cs="TH Sarabun New"/>
@@ -1215,6 +1229,7 @@
         </w:rPr>
         <w:t>ชุดข้อมูลที่เสนอ</w:t>
       </w:r>
+      <w:proofErr w:type="gramEnd"/>
     </w:p>
     <w:p>
       <w:pPr>
@@ -1664,6 +1679,7 @@
           <w:szCs w:val="32"/>
         </w:rPr>
       </w:pPr>
+      <w:proofErr w:type="gramStart"/>
       <w:r>
         <w:rPr>
           <w:rFonts w:ascii="TH Sarabun New" w:hAnsi="TH Sarabun New" w:cs="TH Sarabun New"/>
@@ -1685,6 +1701,7 @@
         </w:rPr>
         <w:t>การเปรียบเทียบชุดข้อมูลที่มีอยู่และชุดข้อมูลที่เสนอ</w:t>
       </w:r>
+      <w:proofErr w:type="gramEnd"/>
     </w:p>
     <w:p>
       <w:pPr>
@@ -2078,6 +2095,7 @@
           <w:szCs w:val="32"/>
         </w:rPr>
       </w:pPr>
+      <w:proofErr w:type="gramStart"/>
       <w:r>
         <w:rPr>
           <w:rFonts w:ascii="TH Sarabun New" w:hAnsi="TH Sarabun New" w:cs="TH Sarabun New"/>
@@ -2100,6 +2118,7 @@
         </w:rPr>
         <w:t>การเตรียมข้อมูล</w:t>
       </w:r>
+      <w:proofErr w:type="gramEnd"/>
       <w:r>
         <w:rPr>
           <w:rFonts w:ascii="TH Sarabun New" w:hAnsi="TH Sarabun New" w:cs="TH Sarabun New"/>
@@ -2432,6 +2451,7 @@
         </w:rPr>
         <w:t xml:space="preserve"> 14</w:t>
       </w:r>
+      <w:proofErr w:type="gramStart"/>
       <w:r>
         <w:rPr>
           <w:rFonts w:ascii="Cambria Math" w:hAnsi="Cambria Math" w:cs="Cambria Math"/>
@@ -2444,7 +2464,15 @@
           <w:rFonts w:ascii="TH Sarabun New" w:hAnsi="TH Sarabun New" w:cs="TH Sarabun New"/>
           <w:sz w:val="28"/>
         </w:rPr>
-        <w:t xml:space="preserve"> ] (c) Shear ±15° (d) Saturation - range [−73 73 ] (%) (e) Brightness - range [-51 51] (%) (f) Exposure - range [-25 25] (%).</w:t>
+        <w:t xml:space="preserve"> ]</w:t>
+      </w:r>
+      <w:proofErr w:type="gramEnd"/>
+      <w:r>
+        <w:rPr>
+          <w:rFonts w:ascii="TH Sarabun New" w:hAnsi="TH Sarabun New" w:cs="TH Sarabun New"/>
+          <w:sz w:val="28"/>
+        </w:rPr>
+        <w:t xml:space="preserve"> (c) Shear ±15° (d) Saturation - range [−73 73 ] (%) (e) Brightness - range [-51 51] (%) (f) Exposure - range [-25 25] (%).</w:t>
       </w:r>
     </w:p>
     <w:p>
@@ -2952,6 +2980,7 @@
         </w:rPr>
         <w:tab/>
       </w:r>
+      <w:proofErr w:type="gramStart"/>
       <w:r>
         <w:rPr>
           <w:rFonts w:ascii="TH Sarabun New" w:hAnsi="TH Sarabun New" w:cs="TH Sarabun New"/>
@@ -2960,7 +2989,18 @@
           <w:sz w:val="32"/>
           <w:szCs w:val="32"/>
         </w:rPr>
-        <w:t xml:space="preserve">3.2  Model  </w:t>
+        <w:t>3.2  Model</w:t>
+      </w:r>
+      <w:proofErr w:type="gramEnd"/>
+      <w:r>
+        <w:rPr>
+          <w:rFonts w:ascii="TH Sarabun New" w:hAnsi="TH Sarabun New" w:cs="TH Sarabun New"/>
+          <w:b/>
+          <w:bCs/>
+          <w:sz w:val="32"/>
+          <w:szCs w:val="32"/>
+        </w:rPr>
+        <w:t xml:space="preserve">  </w:t>
       </w:r>
       <w:r>
         <w:rPr>
@@ -4124,6 +4164,7 @@
         </w:rPr>
         <w:tab/>
       </w:r>
+      <w:proofErr w:type="gramStart"/>
       <w:r>
         <w:rPr>
           <w:rFonts w:ascii="TH Sarabun New" w:hAnsi="TH Sarabun New" w:cs="TH Sarabun New"/>
@@ -4143,7 +4184,19 @@
           <w:szCs w:val="32"/>
           <w:cs/>
         </w:rPr>
-        <w:t xml:space="preserve">การฝึกฝน </w:t>
+        <w:t>การฝึกฝน</w:t>
+      </w:r>
+      <w:proofErr w:type="gramEnd"/>
+      <w:r>
+        <w:rPr>
+          <w:rFonts w:ascii="TH Sarabun New" w:hAnsi="TH Sarabun New" w:cs="TH Sarabun New"/>
+          <w:b/>
+          <w:bCs/>
+          <w:sz w:val="32"/>
+          <w:szCs w:val="32"/>
+          <w:cs/>
+        </w:rPr>
+        <w:t xml:space="preserve"> </w:t>
       </w:r>
       <w:r>
         <w:rPr>
@@ -4367,6 +4420,7 @@
         <w:lastRenderedPageBreak/>
         <w:tab/>
       </w:r>
+      <w:proofErr w:type="gramStart"/>
       <w:r>
         <w:rPr>
           <w:rFonts w:ascii="TH Sarabun New" w:hAnsi="TH Sarabun New" w:cs="TH Sarabun New"/>
@@ -4388,6 +4442,7 @@
         </w:rPr>
         <w:t>เมตริกสำหรับการประเมินผล</w:t>
       </w:r>
+      <w:proofErr w:type="gramEnd"/>
       <w:r>
         <w:rPr>
           <w:rFonts w:ascii="TH Sarabun New" w:hAnsi="TH Sarabun New" w:cs="TH Sarabun New"/>
@@ -8163,7 +8218,25 @@
           <w:sz w:val="32"/>
           <w:szCs w:val="32"/>
         </w:rPr>
-        <w:t>YOLO, YOLOv2, YOLOv3 , YOLOv4 , YOLOv5 , YOLOV6 , YOLOV7 , YOLOv8 , YOLO - NAS , YOLO-World , YOLOv9 , YOLOv10</w:t>
+        <w:t>YOLO, YOLOv2, YOLOv</w:t>
+      </w:r>
+      <w:proofErr w:type="gramStart"/>
+      <w:r>
+        <w:rPr>
+          <w:rFonts w:ascii="TH Sarabun New" w:hAnsi="TH Sarabun New" w:cs="TH Sarabun New"/>
+          <w:sz w:val="32"/>
+          <w:szCs w:val="32"/>
+        </w:rPr>
+        <w:t>3 ,</w:t>
+      </w:r>
+      <w:proofErr w:type="gramEnd"/>
+      <w:r>
+        <w:rPr>
+          <w:rFonts w:ascii="TH Sarabun New" w:hAnsi="TH Sarabun New" w:cs="TH Sarabun New"/>
+          <w:sz w:val="32"/>
+          <w:szCs w:val="32"/>
+        </w:rPr>
+        <w:t xml:space="preserve"> YOLOv4 , YOLOv5 , YOLOV6 , YOLOV7 , YOLOv8 , YOLO - NAS , YOLO-World , YOLOv9 , YOLOv10</w:t>
       </w:r>
       <w:r>
         <w:rPr>
@@ -19317,14 +19390,25 @@
         </w:rPr>
         <w:t xml:space="preserve">คือ รูปแบบการทำงานของชุดคำสั่งที่เขียนขึ้นมา โดยทำงานแบบไม่เรียงขั้นตอน เนื่องจากชุดคำสั่งทำงานพร้อมกัน และเมื่อคำสั่งไหนเสร็จเรียบร้อยจะแสดงผลลัพธ์ก่อนแบบ </w:t>
       </w:r>
-      <w:r>
-        <w:rPr>
-          <w:rFonts w:ascii="TH Sarabun New" w:hAnsi="TH Sarabun New" w:cs="TH Sarabun New"/>
-          <w:color w:val="0D0D0D" w:themeColor="text1" w:themeTint="F2"/>
-          <w:sz w:val="32"/>
-          <w:szCs w:val="32"/>
-        </w:rPr>
-        <w:t xml:space="preserve">Non-Blocking I/O </w:t>
+      <w:proofErr w:type="gramStart"/>
+      <w:r>
+        <w:rPr>
+          <w:rFonts w:ascii="TH Sarabun New" w:hAnsi="TH Sarabun New" w:cs="TH Sarabun New"/>
+          <w:color w:val="0D0D0D" w:themeColor="text1" w:themeTint="F2"/>
+          <w:sz w:val="32"/>
+          <w:szCs w:val="32"/>
+        </w:rPr>
+        <w:t>Non-Blocking</w:t>
+      </w:r>
+      <w:proofErr w:type="gramEnd"/>
+      <w:r>
+        <w:rPr>
+          <w:rFonts w:ascii="TH Sarabun New" w:hAnsi="TH Sarabun New" w:cs="TH Sarabun New"/>
+          <w:color w:val="0D0D0D" w:themeColor="text1" w:themeTint="F2"/>
+          <w:sz w:val="32"/>
+          <w:szCs w:val="32"/>
+        </w:rPr>
+        <w:t xml:space="preserve"> I/O </w:t>
       </w:r>
       <w:r>
         <w:rPr>
@@ -25071,40 +25155,1894 @@
           <w:szCs w:val="32"/>
         </w:rPr>
       </w:pPr>
-      <w:r>
+      <w:hyperlink r:id="rId43" w:history="1">
+        <w:r>
+          <w:rPr>
+            <w:rStyle w:val="Hyperlink"/>
+            <w:rFonts w:ascii="TH Sarabun New" w:hAnsi="TH Sarabun New" w:cs="TH Sarabun New"/>
+            <w:sz w:val="32"/>
+            <w:szCs w:val="32"/>
+          </w:rPr>
+          <w:t>https://blog.skooldio.com/what-is-docker/#Docker</w:t>
+        </w:r>
+      </w:hyperlink>
+    </w:p>
+    <w:p>
+      <w:pPr>
+        <w:jc w:val="thaiDistribute"/>
         <w:rPr>
           <w:rFonts w:ascii="TH Sarabun New" w:hAnsi="TH Sarabun New" w:cs="TH Sarabun New"/>
           <w:color w:val="FF0000"/>
           <w:sz w:val="32"/>
           <w:szCs w:val="32"/>
         </w:rPr>
-        <w:t>https://blog.skooldio.com/what-is-docker/#Docker</w:t>
+      </w:pPr>
+    </w:p>
+    <w:p>
+      <w:pPr>
+        <w:jc w:val="thaiDistribute"/>
+        <w:rPr>
+          <w:rFonts w:ascii="TH Sarabun New" w:hAnsi="TH Sarabun New" w:cs="TH Sarabun New"/>
+          <w:color w:val="FF0000"/>
+          <w:sz w:val="32"/>
+          <w:szCs w:val="32"/>
+        </w:rPr>
+      </w:pPr>
+    </w:p>
+    <w:p>
+      <w:pPr>
+        <w:jc w:val="thaiDistribute"/>
+        <w:rPr>
+          <w:rFonts w:ascii="TH Sarabun New" w:hAnsi="TH Sarabun New" w:cs="TH Sarabun New"/>
+          <w:color w:val="FF0000"/>
+          <w:sz w:val="32"/>
+          <w:szCs w:val="32"/>
+        </w:rPr>
+      </w:pPr>
+    </w:p>
+    <w:p>
+      <w:pPr>
+        <w:jc w:val="thaiDistribute"/>
+        <w:rPr>
+          <w:rFonts w:ascii="TH Sarabun New" w:hAnsi="TH Sarabun New" w:cs="TH Sarabun New"/>
+          <w:color w:val="FF0000"/>
+          <w:sz w:val="32"/>
+          <w:szCs w:val="32"/>
+        </w:rPr>
+      </w:pPr>
+    </w:p>
+    <w:p>
+      <w:pPr>
+        <w:jc w:val="thaiDistribute"/>
+        <w:rPr>
+          <w:rFonts w:ascii="TH Sarabun New" w:hAnsi="TH Sarabun New" w:cs="TH Sarabun New"/>
+          <w:color w:val="FF0000"/>
+          <w:sz w:val="32"/>
+          <w:szCs w:val="32"/>
+        </w:rPr>
+      </w:pPr>
+    </w:p>
+    <w:p>
+      <w:pPr>
+        <w:jc w:val="center"/>
+        <w:rPr>
+          <w:rFonts w:ascii="TH Sarabun New" w:hAnsi="TH Sarabun New" w:cs="TH Sarabun New"/>
+          <w:b/>
+          <w:bCs/>
+          <w:sz w:val="32"/>
+          <w:szCs w:val="32"/>
+        </w:rPr>
+      </w:pPr>
+      <w:r>
+        <w:rPr>
+          <w:rFonts w:ascii="TH Sarabun New" w:hAnsi="TH Sarabun New" w:cs="TH Sarabun New" w:hint="cs"/>
+          <w:b/>
+          <w:bCs/>
+          <w:sz w:val="32"/>
+          <w:szCs w:val="32"/>
+          <w:cs/>
+        </w:rPr>
+        <w:lastRenderedPageBreak/>
+        <w:t xml:space="preserve">งานวิจัย </w:t>
+      </w:r>
+      <w:r>
+        <w:rPr>
+          <w:rFonts w:ascii="TH Sarabun New" w:hAnsi="TH Sarabun New" w:cs="TH Sarabun New"/>
+          <w:b/>
+          <w:bCs/>
+          <w:sz w:val="32"/>
+          <w:szCs w:val="32"/>
+        </w:rPr>
+        <w:t>Faster R-CNN</w:t>
+      </w:r>
+    </w:p>
+    <w:p>
+      <w:pPr>
+        <w:jc w:val="center"/>
+        <w:rPr>
+          <w:rFonts w:ascii="TH Sarabun New" w:hAnsi="TH Sarabun New" w:cs="TH Sarabun New"/>
+          <w:b/>
+          <w:bCs/>
+          <w:sz w:val="32"/>
+          <w:szCs w:val="32"/>
+        </w:rPr>
+      </w:pPr>
+    </w:p>
+    <w:p>
+      <w:pPr>
+        <w:jc w:val="center"/>
+        <w:rPr>
+          <w:rFonts w:ascii="TH Sarabun New" w:hAnsi="TH Sarabun New" w:cs="TH Sarabun New"/>
+          <w:b/>
+          <w:bCs/>
+          <w:sz w:val="32"/>
+          <w:szCs w:val="32"/>
+        </w:rPr>
+      </w:pPr>
+      <w:r>
+        <w:rPr>
+          <w:rFonts w:ascii="TH Sarabun New" w:hAnsi="TH Sarabun New" w:cs="TH Sarabun New"/>
+          <w:b/>
+          <w:bCs/>
+          <w:sz w:val="32"/>
+          <w:szCs w:val="32"/>
+          <w:cs/>
+        </w:rPr>
+        <w:t xml:space="preserve">การตรวจจับและจัดประเภทของพื้นที่ที่มีข้อบกพร่องบนชิ้นส่วนโลหะโดยใช้การผสมผสานระหว่าง </w:t>
+      </w:r>
+      <w:r>
+        <w:rPr>
+          <w:rFonts w:ascii="TH Sarabun New" w:hAnsi="TH Sarabun New" w:cs="TH Sarabun New"/>
+          <w:b/>
+          <w:bCs/>
+          <w:sz w:val="32"/>
+          <w:szCs w:val="32"/>
+        </w:rPr>
+        <w:t xml:space="preserve">Faster R-CNN </w:t>
+      </w:r>
+      <w:r>
+        <w:rPr>
+          <w:rFonts w:ascii="TH Sarabun New" w:hAnsi="TH Sarabun New" w:cs="TH Sarabun New"/>
+          <w:b/>
+          <w:bCs/>
+          <w:sz w:val="32"/>
+          <w:szCs w:val="32"/>
+          <w:cs/>
+        </w:rPr>
+        <w:t xml:space="preserve">และ </w:t>
+      </w:r>
+      <w:r>
+        <w:rPr>
+          <w:rFonts w:ascii="TH Sarabun New" w:hAnsi="TH Sarabun New" w:cs="TH Sarabun New"/>
+          <w:b/>
+          <w:bCs/>
+          <w:sz w:val="32"/>
+          <w:szCs w:val="32"/>
+        </w:rPr>
+        <w:t>Shape From Shading</w:t>
+      </w:r>
+    </w:p>
+    <w:p>
+      <w:pPr>
+        <w:jc w:val="center"/>
+        <w:rPr>
+          <w:rFonts w:ascii="TH Sarabun New" w:hAnsi="TH Sarabun New" w:cs="TH Sarabun New"/>
+          <w:b/>
+          <w:bCs/>
+          <w:sz w:val="32"/>
+          <w:szCs w:val="32"/>
+        </w:rPr>
+      </w:pPr>
+    </w:p>
+    <w:p>
+      <w:pPr>
+        <w:jc w:val="thaiDistribute"/>
+        <w:rPr>
+          <w:rFonts w:ascii="TH Sarabun New" w:hAnsi="TH Sarabun New" w:cs="TH Sarabun New"/>
+          <w:sz w:val="32"/>
+          <w:szCs w:val="32"/>
+        </w:rPr>
+      </w:pPr>
+      <w:r>
+        <w:rPr>
+          <w:rFonts w:ascii="TH Sarabun New" w:hAnsi="TH Sarabun New" w:cs="TH Sarabun New"/>
+          <w:b/>
+          <w:bCs/>
+          <w:sz w:val="32"/>
+          <w:szCs w:val="32"/>
+        </w:rPr>
+        <w:tab/>
+      </w:r>
+      <w:r>
+        <w:rPr>
+          <w:rFonts w:ascii="TH Sarabun New" w:hAnsi="TH Sarabun New" w:cs="TH Sarabun New" w:hint="cs"/>
+          <w:sz w:val="32"/>
+          <w:szCs w:val="32"/>
+          <w:cs/>
+        </w:rPr>
+        <w:t>ใน</w:t>
+      </w:r>
+      <w:r>
+        <w:rPr>
+          <w:rFonts w:ascii="TH Sarabun New" w:hAnsi="TH Sarabun New" w:cs="TH Sarabun New"/>
+          <w:sz w:val="32"/>
+          <w:szCs w:val="32"/>
+          <w:cs/>
+        </w:rPr>
+        <w:t xml:space="preserve">งานวิจัยนี้นำเสนอการตรวจจับและจำแนกข้อบกพร่องบนพื้นผิวโลหะโดยใช้การผสมผสานระหว่าง </w:t>
+      </w:r>
+      <w:r>
+        <w:rPr>
+          <w:rFonts w:ascii="TH Sarabun New" w:hAnsi="TH Sarabun New" w:cs="TH Sarabun New"/>
+          <w:sz w:val="32"/>
+          <w:szCs w:val="32"/>
+        </w:rPr>
+        <w:t xml:space="preserve">Faster R-CNN </w:t>
+      </w:r>
+      <w:r>
+        <w:rPr>
+          <w:rFonts w:ascii="TH Sarabun New" w:hAnsi="TH Sarabun New" w:cs="TH Sarabun New"/>
+          <w:sz w:val="32"/>
+          <w:szCs w:val="32"/>
+          <w:cs/>
+        </w:rPr>
+        <w:t xml:space="preserve">และ </w:t>
+      </w:r>
+      <w:r>
+        <w:rPr>
+          <w:rFonts w:ascii="TH Sarabun New" w:hAnsi="TH Sarabun New" w:cs="TH Sarabun New"/>
+          <w:sz w:val="32"/>
+          <w:szCs w:val="32"/>
+        </w:rPr>
+        <w:t xml:space="preserve">Shape From Shading (SFS) </w:t>
+      </w:r>
+      <w:r>
+        <w:rPr>
+          <w:rFonts w:ascii="TH Sarabun New" w:hAnsi="TH Sarabun New" w:cs="TH Sarabun New"/>
+          <w:sz w:val="32"/>
+          <w:szCs w:val="32"/>
+          <w:cs/>
+        </w:rPr>
+        <w:t xml:space="preserve">เพื่อเพิ่มความแม่นยำและลดเวลาการติดฉลากข้อมูลแบบดั้งเดิมซึ่งใช้แรงงานมนุษย์ การตรวจสอบคุณภาพในอุตสาหกรรมมีความสำคัญอย่างมาก โดยเฉพาะอย่างยิ่งในอุตสาหกรรมที่เกี่ยวข้องกับโลหะที่ต้องการการควบคุมคุณภาพสูง การตรวจจับข้อบกพร่องเป็นปัญหาที่ซับซ้อนเนื่องจากพื้นผิวโลหะสามารถสะท้อนแสงและได้รับผลกระทบจากสิ่งแวดล้อมได้ง่าย วิธีแบบดั้งเดิม เช่น การใช้ตัวกรอง </w:t>
+      </w:r>
+      <w:r>
+        <w:rPr>
+          <w:rFonts w:ascii="TH Sarabun New" w:hAnsi="TH Sarabun New" w:cs="TH Sarabun New"/>
+          <w:sz w:val="32"/>
+          <w:szCs w:val="32"/>
+        </w:rPr>
+        <w:t xml:space="preserve">Gabor </w:t>
+      </w:r>
+      <w:r>
+        <w:rPr>
+          <w:rFonts w:ascii="TH Sarabun New" w:hAnsi="TH Sarabun New" w:cs="TH Sarabun New"/>
+          <w:sz w:val="32"/>
+          <w:szCs w:val="32"/>
+          <w:cs/>
+        </w:rPr>
+        <w:t xml:space="preserve">หรือ </w:t>
+      </w:r>
+      <w:r>
+        <w:rPr>
+          <w:rFonts w:ascii="TH Sarabun New" w:hAnsi="TH Sarabun New" w:cs="TH Sarabun New"/>
+          <w:sz w:val="32"/>
+          <w:szCs w:val="32"/>
+        </w:rPr>
+        <w:t xml:space="preserve">Fourier Transform </w:t>
+      </w:r>
+      <w:r>
+        <w:rPr>
+          <w:rFonts w:ascii="TH Sarabun New" w:hAnsi="TH Sarabun New" w:cs="TH Sarabun New"/>
+          <w:sz w:val="32"/>
+          <w:szCs w:val="32"/>
+          <w:cs/>
+        </w:rPr>
+        <w:t>แม้จะสามารถตรวจจับข้อบกพร่องได้ แต่กลับมีข้อจำกัดเมื่อต้องตรวจจับข้อบกพร่องที่มีลักษณะซับซ้อนและแตกต่างกัน</w:t>
+      </w:r>
+    </w:p>
+    <w:p>
+      <w:pPr>
+        <w:jc w:val="thaiDistribute"/>
+        <w:rPr>
+          <w:rFonts w:ascii="TH Sarabun New" w:hAnsi="TH Sarabun New" w:cs="TH Sarabun New"/>
+          <w:sz w:val="32"/>
+          <w:szCs w:val="32"/>
+        </w:rPr>
+      </w:pPr>
+      <w:r>
+        <w:rPr>
+          <w:rFonts w:ascii="TH Sarabun New" w:hAnsi="TH Sarabun New" w:cs="TH Sarabun New"/>
+          <w:sz w:val="32"/>
+          <w:szCs w:val="32"/>
+          <w:cs/>
+        </w:rPr>
+        <w:tab/>
+      </w:r>
+      <w:r>
+        <w:rPr>
+          <w:rFonts w:ascii="TH Sarabun New" w:hAnsi="TH Sarabun New" w:cs="TH Sarabun New"/>
+          <w:sz w:val="32"/>
+          <w:szCs w:val="32"/>
+          <w:cs/>
+        </w:rPr>
+        <w:t xml:space="preserve">การผสมผสานเทคนิค </w:t>
+      </w:r>
+      <w:r>
+        <w:rPr>
+          <w:rFonts w:ascii="TH Sarabun New" w:hAnsi="TH Sarabun New" w:cs="TH Sarabun New"/>
+          <w:sz w:val="32"/>
+          <w:szCs w:val="32"/>
+        </w:rPr>
+        <w:t xml:space="preserve">SFS </w:t>
+      </w:r>
+      <w:r>
+        <w:rPr>
+          <w:rFonts w:ascii="TH Sarabun New" w:hAnsi="TH Sarabun New" w:cs="TH Sarabun New"/>
+          <w:sz w:val="32"/>
+          <w:szCs w:val="32"/>
+          <w:cs/>
+        </w:rPr>
+        <w:t xml:space="preserve">ช่วยให้สามารถสร้างแบบจำลองเชิงลึกของพื้นผิวและเพิ่มประสิทธิภาพการระบุข้อบกพร่องได้ดีขึ้น </w:t>
+      </w:r>
+      <w:r>
+        <w:rPr>
+          <w:rFonts w:ascii="TH Sarabun New" w:hAnsi="TH Sarabun New" w:cs="TH Sarabun New"/>
+          <w:sz w:val="32"/>
+          <w:szCs w:val="32"/>
+        </w:rPr>
+        <w:t xml:space="preserve">SFS </w:t>
+      </w:r>
+      <w:r>
+        <w:rPr>
+          <w:rFonts w:ascii="TH Sarabun New" w:hAnsi="TH Sarabun New" w:cs="TH Sarabun New"/>
+          <w:sz w:val="32"/>
+          <w:szCs w:val="32"/>
+          <w:cs/>
+        </w:rPr>
+        <w:t xml:space="preserve">วิเคราะห์รูปแบบแสงที่ตกกระทบและสะท้อนจากพื้นผิวเพื่อสร้างภาพสามมิติ ซึ่งทำให้สามารถตรวจจับข้อบกพร่องที่ซ่อนอยู่ได้อย่างแม่นยำมากขึ้น จากนั้น </w:t>
+      </w:r>
+      <w:r>
+        <w:rPr>
+          <w:rFonts w:ascii="TH Sarabun New" w:hAnsi="TH Sarabun New" w:cs="TH Sarabun New"/>
+          <w:sz w:val="32"/>
+          <w:szCs w:val="32"/>
+        </w:rPr>
+        <w:t xml:space="preserve">Faster R-CNN </w:t>
+      </w:r>
+      <w:r>
+        <w:rPr>
+          <w:rFonts w:ascii="TH Sarabun New" w:hAnsi="TH Sarabun New" w:cs="TH Sarabun New"/>
+          <w:sz w:val="32"/>
+          <w:szCs w:val="32"/>
+          <w:cs/>
+        </w:rPr>
+        <w:t xml:space="preserve">จะถูกใช้เพื่อตรวจจับและจำแนกประเภทของข้อบกพร่อง โดย </w:t>
+      </w:r>
+      <w:r>
+        <w:rPr>
+          <w:rFonts w:ascii="TH Sarabun New" w:hAnsi="TH Sarabun New" w:cs="TH Sarabun New"/>
+          <w:sz w:val="32"/>
+          <w:szCs w:val="32"/>
+        </w:rPr>
+        <w:t xml:space="preserve">Faster R-CNN </w:t>
+      </w:r>
+      <w:r>
+        <w:rPr>
+          <w:rFonts w:ascii="TH Sarabun New" w:hAnsi="TH Sarabun New" w:cs="TH Sarabun New"/>
+          <w:sz w:val="32"/>
+          <w:szCs w:val="32"/>
+          <w:cs/>
+        </w:rPr>
+        <w:t xml:space="preserve">มีข้อได้เปรียบเหนือเทคนิคการตรวจจับอื่นๆ เช่น </w:t>
+      </w:r>
+      <w:r>
+        <w:rPr>
+          <w:rFonts w:ascii="TH Sarabun New" w:hAnsi="TH Sarabun New" w:cs="TH Sarabun New"/>
+          <w:sz w:val="32"/>
+          <w:szCs w:val="32"/>
+        </w:rPr>
+        <w:t xml:space="preserve">YOLO </w:t>
+      </w:r>
+      <w:r>
+        <w:rPr>
+          <w:rFonts w:ascii="TH Sarabun New" w:hAnsi="TH Sarabun New" w:cs="TH Sarabun New"/>
+          <w:sz w:val="32"/>
+          <w:szCs w:val="32"/>
+          <w:cs/>
+        </w:rPr>
+        <w:t xml:space="preserve">เนื่องจากสามารถระบุขอบเขตของข้อบกพร่องได้แม่นยำกว่า ผลลัพธ์ของการวิจัยพบว่าโมเดลที่พัฒนาโดยใช้ </w:t>
+      </w:r>
+      <w:r>
+        <w:rPr>
+          <w:rFonts w:ascii="TH Sarabun New" w:hAnsi="TH Sarabun New" w:cs="TH Sarabun New"/>
+          <w:sz w:val="32"/>
+          <w:szCs w:val="32"/>
+        </w:rPr>
+        <w:t xml:space="preserve">SFS </w:t>
+      </w:r>
+      <w:r>
+        <w:rPr>
+          <w:rFonts w:ascii="TH Sarabun New" w:hAnsi="TH Sarabun New" w:cs="TH Sarabun New"/>
+          <w:sz w:val="32"/>
+          <w:szCs w:val="32"/>
+          <w:cs/>
+        </w:rPr>
+        <w:t xml:space="preserve">และ </w:t>
+      </w:r>
+      <w:r>
+        <w:rPr>
+          <w:rFonts w:ascii="TH Sarabun New" w:hAnsi="TH Sarabun New" w:cs="TH Sarabun New"/>
+          <w:sz w:val="32"/>
+          <w:szCs w:val="32"/>
+        </w:rPr>
+        <w:t xml:space="preserve">Faster R-CNN </w:t>
+      </w:r>
+      <w:r>
+        <w:rPr>
+          <w:rFonts w:ascii="TH Sarabun New" w:hAnsi="TH Sarabun New" w:cs="TH Sarabun New"/>
+          <w:sz w:val="32"/>
+          <w:szCs w:val="32"/>
+          <w:cs/>
+        </w:rPr>
+        <w:t>สามารถเพิ่มความแม่นยำเฉลี่ย (</w:t>
+      </w:r>
+      <w:r>
+        <w:rPr>
+          <w:rFonts w:ascii="TH Sarabun New" w:hAnsi="TH Sarabun New" w:cs="TH Sarabun New"/>
+          <w:sz w:val="32"/>
+          <w:szCs w:val="32"/>
+        </w:rPr>
+        <w:t xml:space="preserve">mAP) </w:t>
+      </w:r>
+      <w:r>
+        <w:rPr>
+          <w:rFonts w:ascii="TH Sarabun New" w:hAnsi="TH Sarabun New" w:cs="TH Sarabun New"/>
+          <w:sz w:val="32"/>
+          <w:szCs w:val="32"/>
+          <w:cs/>
+        </w:rPr>
+        <w:t xml:space="preserve">ได้ถึง </w:t>
+      </w:r>
+      <w:r>
+        <w:rPr>
+          <w:rFonts w:ascii="TH Sarabun New" w:hAnsi="TH Sarabun New" w:cs="TH Sarabun New"/>
+          <w:sz w:val="32"/>
+          <w:szCs w:val="32"/>
+        </w:rPr>
+        <w:t>0.83</w:t>
+      </w:r>
+      <w:r>
+        <w:rPr>
+          <w:rFonts w:ascii="TH Sarabun New" w:hAnsi="TH Sarabun New" w:cs="TH Sarabun New"/>
+          <w:sz w:val="32"/>
+          <w:szCs w:val="32"/>
+          <w:cs/>
+        </w:rPr>
+        <w:t xml:space="preserve"> ซึ่งสูงกว่าวิธีการตรวจจับข้อบกพร่องแบบอื่น</w:t>
+      </w:r>
+    </w:p>
+    <w:p>
+      <w:pPr>
+        <w:jc w:val="thaiDistribute"/>
+        <w:rPr>
+          <w:rFonts w:ascii="TH Sarabun New" w:hAnsi="TH Sarabun New" w:cs="TH Sarabun New" w:hint="cs"/>
+          <w:sz w:val="32"/>
+          <w:szCs w:val="32"/>
+        </w:rPr>
+      </w:pPr>
+      <w:r>
+        <w:rPr>
+          <w:rFonts w:ascii="TH Sarabun New" w:hAnsi="TH Sarabun New" w:cs="TH Sarabun New"/>
+          <w:sz w:val="32"/>
+          <w:szCs w:val="32"/>
+          <w:cs/>
+        </w:rPr>
+        <w:tab/>
+      </w:r>
+      <w:r>
+        <w:rPr>
+          <w:rFonts w:ascii="TH Sarabun New" w:hAnsi="TH Sarabun New" w:cs="TH Sarabun New"/>
+          <w:sz w:val="32"/>
+          <w:szCs w:val="32"/>
+          <w:cs/>
+        </w:rPr>
+        <w:t xml:space="preserve">งานวิจัยนี้ใช้ชุดข้อมูลจาก </w:t>
+      </w:r>
+      <w:r>
+        <w:rPr>
+          <w:rFonts w:ascii="TH Sarabun New" w:hAnsi="TH Sarabun New" w:cs="TH Sarabun New"/>
+          <w:sz w:val="32"/>
+          <w:szCs w:val="32"/>
+        </w:rPr>
+        <w:t xml:space="preserve">Northeastern University (NEU) </w:t>
+      </w:r>
+      <w:r>
+        <w:rPr>
+          <w:rFonts w:ascii="TH Sarabun New" w:hAnsi="TH Sarabun New" w:cs="TH Sarabun New"/>
+          <w:sz w:val="32"/>
+          <w:szCs w:val="32"/>
+          <w:cs/>
+        </w:rPr>
+        <w:t xml:space="preserve">ซึ่งมีตัวอย่างข้อบกพร่อง </w:t>
+      </w:r>
+      <w:r>
+        <w:rPr>
+          <w:rFonts w:ascii="TH Sarabun New" w:hAnsi="TH Sarabun New" w:cs="TH Sarabun New"/>
+          <w:sz w:val="32"/>
+          <w:szCs w:val="32"/>
+        </w:rPr>
+        <w:t>6</w:t>
+      </w:r>
+      <w:r>
+        <w:rPr>
+          <w:rFonts w:ascii="TH Sarabun New" w:hAnsi="TH Sarabun New" w:cs="TH Sarabun New"/>
+          <w:sz w:val="32"/>
+          <w:szCs w:val="32"/>
+          <w:cs/>
+        </w:rPr>
+        <w:t xml:space="preserve"> ประเภท ได้แก่ รอยแตกร้าว (</w:t>
+      </w:r>
+      <w:r>
+        <w:rPr>
+          <w:rFonts w:ascii="TH Sarabun New" w:hAnsi="TH Sarabun New" w:cs="TH Sarabun New"/>
+          <w:sz w:val="32"/>
+          <w:szCs w:val="32"/>
+        </w:rPr>
+        <w:t xml:space="preserve">crazing), </w:t>
+      </w:r>
+      <w:r>
+        <w:rPr>
+          <w:rFonts w:ascii="TH Sarabun New" w:hAnsi="TH Sarabun New" w:cs="TH Sarabun New"/>
+          <w:sz w:val="32"/>
+          <w:szCs w:val="32"/>
+          <w:cs/>
+        </w:rPr>
+        <w:t>จุดด่าง (</w:t>
+      </w:r>
+      <w:r>
+        <w:rPr>
+          <w:rFonts w:ascii="TH Sarabun New" w:hAnsi="TH Sarabun New" w:cs="TH Sarabun New"/>
+          <w:sz w:val="32"/>
+          <w:szCs w:val="32"/>
+        </w:rPr>
+        <w:t xml:space="preserve">patches), </w:t>
+      </w:r>
+      <w:r>
+        <w:rPr>
+          <w:rFonts w:ascii="TH Sarabun New" w:hAnsi="TH Sarabun New" w:cs="TH Sarabun New"/>
+          <w:sz w:val="32"/>
+          <w:szCs w:val="32"/>
+          <w:cs/>
+        </w:rPr>
+        <w:t>การปนเปื้อน (</w:t>
+      </w:r>
+      <w:r>
+        <w:rPr>
+          <w:rFonts w:ascii="TH Sarabun New" w:hAnsi="TH Sarabun New" w:cs="TH Sarabun New"/>
+          <w:sz w:val="32"/>
+          <w:szCs w:val="32"/>
+        </w:rPr>
+        <w:t xml:space="preserve">inclusions), </w:t>
+      </w:r>
+      <w:r>
+        <w:rPr>
+          <w:rFonts w:ascii="TH Sarabun New" w:hAnsi="TH Sarabun New" w:cs="TH Sarabun New"/>
+          <w:sz w:val="32"/>
+          <w:szCs w:val="32"/>
+          <w:cs/>
+        </w:rPr>
+        <w:t>รอยขีดข่วน (</w:t>
+      </w:r>
+      <w:r>
+        <w:rPr>
+          <w:rFonts w:ascii="TH Sarabun New" w:hAnsi="TH Sarabun New" w:cs="TH Sarabun New"/>
+          <w:sz w:val="32"/>
+          <w:szCs w:val="32"/>
+        </w:rPr>
+        <w:t xml:space="preserve">scratches), </w:t>
+      </w:r>
+      <w:r>
+        <w:rPr>
+          <w:rFonts w:ascii="TH Sarabun New" w:hAnsi="TH Sarabun New" w:cs="TH Sarabun New"/>
+          <w:sz w:val="32"/>
+          <w:szCs w:val="32"/>
+          <w:cs/>
+        </w:rPr>
+        <w:t>พื้นผิวเป็นหลุม (</w:t>
+      </w:r>
+      <w:r>
+        <w:rPr>
+          <w:rFonts w:ascii="TH Sarabun New" w:hAnsi="TH Sarabun New" w:cs="TH Sarabun New"/>
+          <w:sz w:val="32"/>
+          <w:szCs w:val="32"/>
+        </w:rPr>
+        <w:t xml:space="preserve">pitted surface) </w:t>
+      </w:r>
+      <w:r>
+        <w:rPr>
+          <w:rFonts w:ascii="TH Sarabun New" w:hAnsi="TH Sarabun New" w:cs="TH Sarabun New"/>
+          <w:sz w:val="32"/>
+          <w:szCs w:val="32"/>
+          <w:cs/>
+        </w:rPr>
+        <w:t>และข้อบกพร่องที่เกิดจากกระบวนการรีด (</w:t>
+      </w:r>
+      <w:r>
+        <w:rPr>
+          <w:rFonts w:ascii="TH Sarabun New" w:hAnsi="TH Sarabun New" w:cs="TH Sarabun New"/>
+          <w:sz w:val="32"/>
+          <w:szCs w:val="32"/>
+        </w:rPr>
+        <w:t xml:space="preserve">rolled-in scale) </w:t>
+      </w:r>
+      <w:r>
+        <w:rPr>
+          <w:rFonts w:ascii="TH Sarabun New" w:hAnsi="TH Sarabun New" w:cs="TH Sarabun New"/>
+          <w:sz w:val="32"/>
+          <w:szCs w:val="32"/>
+          <w:cs/>
+        </w:rPr>
+        <w:t xml:space="preserve">โมเดลได้รับการฝึกด้วยภาพจำนวน </w:t>
+      </w:r>
+      <w:r>
+        <w:rPr>
+          <w:rFonts w:ascii="TH Sarabun New" w:hAnsi="TH Sarabun New" w:cs="TH Sarabun New"/>
+          <w:sz w:val="32"/>
+          <w:szCs w:val="32"/>
+        </w:rPr>
+        <w:t>1440</w:t>
+      </w:r>
+      <w:r>
+        <w:rPr>
+          <w:rFonts w:ascii="TH Sarabun New" w:hAnsi="TH Sarabun New" w:cs="TH Sarabun New"/>
+          <w:sz w:val="32"/>
+          <w:szCs w:val="32"/>
+          <w:cs/>
+        </w:rPr>
+        <w:t xml:space="preserve"> ภาพ และทดสอบกับ </w:t>
+      </w:r>
+      <w:r>
+        <w:rPr>
+          <w:rFonts w:ascii="TH Sarabun New" w:hAnsi="TH Sarabun New" w:cs="TH Sarabun New"/>
+          <w:sz w:val="32"/>
+          <w:szCs w:val="32"/>
+        </w:rPr>
+        <w:t>360</w:t>
+      </w:r>
+      <w:r>
+        <w:rPr>
+          <w:rFonts w:ascii="TH Sarabun New" w:hAnsi="TH Sarabun New" w:cs="TH Sarabun New"/>
+          <w:sz w:val="32"/>
+          <w:szCs w:val="32"/>
+          <w:cs/>
+        </w:rPr>
+        <w:t xml:space="preserve"> ภาพ ผลลัพธ์แสดงให้เห็นว่าโมเดลสามารถตรวจจับข้อบกพร่องได้อย่างแม่นยำ และลดเวลาการติดฉลากข้อมูลได้อย่างมีประสิทธิภาพ</w:t>
+      </w:r>
+    </w:p>
+    <w:p>
+      <w:pPr>
+        <w:jc w:val="thaiDistribute"/>
+        <w:rPr>
+          <w:rFonts w:ascii="TH Sarabun New" w:hAnsi="TH Sarabun New" w:cs="TH Sarabun New"/>
+          <w:sz w:val="32"/>
+          <w:szCs w:val="32"/>
+        </w:rPr>
+      </w:pPr>
+      <w:r>
+        <w:rPr>
+          <w:rFonts w:ascii="TH Sarabun New" w:hAnsi="TH Sarabun New" w:cs="TH Sarabun New"/>
+          <w:sz w:val="32"/>
+          <w:szCs w:val="32"/>
+          <w:cs/>
+        </w:rPr>
+        <w:tab/>
+      </w:r>
+      <w:r>
+        <w:rPr>
+          <w:rFonts w:ascii="TH Sarabun New" w:hAnsi="TH Sarabun New" w:cs="TH Sarabun New"/>
+          <w:sz w:val="32"/>
+          <w:szCs w:val="32"/>
+          <w:cs/>
+        </w:rPr>
+        <w:t>สำหรับแนวทางในอนาคต งานวิจัยเสนอว่าการใช้แหล่งกำเนิดแสงหลายจุด (</w:t>
+      </w:r>
+      <w:r>
+        <w:rPr>
+          <w:rFonts w:ascii="TH Sarabun New" w:hAnsi="TH Sarabun New" w:cs="TH Sarabun New"/>
+          <w:sz w:val="32"/>
+          <w:szCs w:val="32"/>
+        </w:rPr>
+        <w:t xml:space="preserve">photometric stereo) </w:t>
+      </w:r>
+      <w:r>
+        <w:rPr>
+          <w:rFonts w:ascii="TH Sarabun New" w:hAnsi="TH Sarabun New" w:cs="TH Sarabun New"/>
+          <w:sz w:val="32"/>
+          <w:szCs w:val="32"/>
+          <w:cs/>
+        </w:rPr>
+        <w:t xml:space="preserve">อาจช่วยให้ได้ผลลัพธ์ที่ดียิ่งขึ้น นอกจากนี้ การพัฒนาให้รองรับการทำงานแบบออนไลน์ผ่านอินเทอร์เฟซบนเว็บอาจทำให้สามารถตรวจจับข้อบกพร่องได้แบบเรียลไทม์และสะดวกยิ่งขึ้น อีกทั้งยังสามารถขยายขีดความสามารถของ </w:t>
+      </w:r>
+      <w:r>
+        <w:rPr>
+          <w:rFonts w:ascii="TH Sarabun New" w:hAnsi="TH Sarabun New" w:cs="TH Sarabun New"/>
+          <w:sz w:val="32"/>
+          <w:szCs w:val="32"/>
+        </w:rPr>
+        <w:t xml:space="preserve">Faster R-CNN </w:t>
+      </w:r>
+      <w:r>
+        <w:rPr>
+          <w:rFonts w:ascii="TH Sarabun New" w:hAnsi="TH Sarabun New" w:cs="TH Sarabun New"/>
+          <w:sz w:val="32"/>
+          <w:szCs w:val="32"/>
+          <w:cs/>
+        </w:rPr>
+        <w:t xml:space="preserve">ไปสู่ </w:t>
+      </w:r>
+      <w:r>
+        <w:rPr>
+          <w:rFonts w:ascii="TH Sarabun New" w:hAnsi="TH Sarabun New" w:cs="TH Sarabun New"/>
+          <w:sz w:val="32"/>
+          <w:szCs w:val="32"/>
+        </w:rPr>
+        <w:t xml:space="preserve">Mask R-CNN </w:t>
+      </w:r>
+      <w:r>
+        <w:rPr>
+          <w:rFonts w:ascii="TH Sarabun New" w:hAnsi="TH Sarabun New" w:cs="TH Sarabun New"/>
+          <w:sz w:val="32"/>
+          <w:szCs w:val="32"/>
+          <w:cs/>
+        </w:rPr>
+        <w:t>เพื่อให้สามารถจำแนกประเภทของข้อบกพร่องในระดับพิกเซลได้ การศึกษานี้ถือเป็นก้าวสำคัญในการนำปัญญาประดิษฐ์มาใช้ในการตรวจสอบคุณภาพใน</w:t>
+      </w:r>
+      <w:r>
+        <w:rPr>
+          <w:rFonts w:ascii="TH Sarabun New" w:hAnsi="TH Sarabun New" w:cs="TH Sarabun New" w:hint="cs"/>
+          <w:sz w:val="32"/>
+          <w:szCs w:val="32"/>
+          <w:cs/>
+        </w:rPr>
+        <w:t xml:space="preserve"> </w:t>
+      </w:r>
+      <w:r>
+        <w:rPr>
+          <w:rFonts w:ascii="TH Sarabun New" w:hAnsi="TH Sarabun New" w:cs="TH Sarabun New"/>
+          <w:sz w:val="32"/>
+          <w:szCs w:val="32"/>
+          <w:cs/>
+        </w:rPr>
+        <w:t>อุตสาหกรรม และสามารถประยุกต์ใช้กับวัสดุอื่นๆ นอกเหนือจากโลหะ เช่น กระจกและผ้า</w:t>
       </w:r>
     </w:p>
     <w:p>
       <w:pPr>
         <w:pStyle w:val="ListParagraph"/>
         <w:ind w:left="0"/>
-        <w:jc w:val="thaiDistribute"/>
-        <w:rPr>
-          <w:rFonts w:ascii="TH Sarabun New" w:hAnsi="TH Sarabun New" w:cs="TH Sarabun New"/>
-          <w:color w:val="FF0000"/>
-          <w:sz w:val="32"/>
-          <w:szCs w:val="32"/>
-        </w:rPr>
-      </w:pPr>
-    </w:p>
-    <w:p>
-      <w:pPr>
+        <w:jc w:val="center"/>
         <w:rPr>
           <w:rFonts w:ascii="TH Sarabun New" w:hAnsi="TH Sarabun New" w:cs="TH Sarabun New"/>
           <w:b/>
           <w:bCs/>
           <w:sz w:val="32"/>
           <w:szCs w:val="32"/>
-          <w:cs/>
-        </w:rPr>
-      </w:pPr>
+        </w:rPr>
+      </w:pPr>
+    </w:p>
+    <w:p>
+      <w:pPr>
+        <w:rPr>
+          <w:rFonts w:ascii="TH Sarabun New" w:hAnsi="TH Sarabun New" w:cs="TH Sarabun New"/>
+          <w:b/>
+          <w:bCs/>
+          <w:sz w:val="32"/>
+          <w:szCs w:val="32"/>
+        </w:rPr>
+      </w:pPr>
+    </w:p>
+    <w:p>
+      <w:pPr>
+        <w:jc w:val="center"/>
+        <w:rPr>
+          <w:rFonts w:ascii="TH Sarabun New" w:hAnsi="TH Sarabun New" w:cs="TH Sarabun New"/>
+          <w:b/>
+          <w:bCs/>
+          <w:sz w:val="32"/>
+          <w:szCs w:val="32"/>
+        </w:rPr>
+      </w:pPr>
+      <w:r>
+        <w:rPr>
+          <w:rFonts w:ascii="TH Sarabun New" w:hAnsi="TH Sarabun New" w:cs="TH Sarabun New"/>
+          <w:b/>
+          <w:bCs/>
+          <w:sz w:val="32"/>
+          <w:szCs w:val="32"/>
+        </w:rPr>
+        <w:lastRenderedPageBreak/>
+        <w:t xml:space="preserve">Grounding DINO: </w:t>
+      </w:r>
+      <w:r>
+        <w:rPr>
+          <w:rFonts w:ascii="TH Sarabun New" w:hAnsi="TH Sarabun New" w:cs="TH Sarabun New"/>
+          <w:b/>
+          <w:bCs/>
+          <w:sz w:val="32"/>
+          <w:szCs w:val="32"/>
+          <w:cs/>
+        </w:rPr>
+        <w:t xml:space="preserve">การผสาน </w:t>
+      </w:r>
+      <w:r>
+        <w:rPr>
+          <w:rFonts w:ascii="TH Sarabun New" w:hAnsi="TH Sarabun New" w:cs="TH Sarabun New"/>
+          <w:b/>
+          <w:bCs/>
+          <w:sz w:val="32"/>
+          <w:szCs w:val="32"/>
+        </w:rPr>
+        <w:t xml:space="preserve">DINO </w:t>
+      </w:r>
+      <w:r>
+        <w:rPr>
+          <w:rFonts w:ascii="TH Sarabun New" w:hAnsi="TH Sarabun New" w:cs="TH Sarabun New"/>
+          <w:b/>
+          <w:bCs/>
+          <w:sz w:val="32"/>
+          <w:szCs w:val="32"/>
+          <w:cs/>
+        </w:rPr>
+        <w:t xml:space="preserve">เข้ากับการปรีเทรนแบบ </w:t>
+      </w:r>
+      <w:r>
+        <w:rPr>
+          <w:rFonts w:ascii="TH Sarabun New" w:hAnsi="TH Sarabun New" w:cs="TH Sarabun New"/>
+          <w:b/>
+          <w:bCs/>
+          <w:sz w:val="32"/>
+          <w:szCs w:val="32"/>
+        </w:rPr>
+        <w:t xml:space="preserve">Grounded </w:t>
+      </w:r>
+      <w:r>
+        <w:rPr>
+          <w:rFonts w:ascii="TH Sarabun New" w:hAnsi="TH Sarabun New" w:cs="TH Sarabun New"/>
+          <w:b/>
+          <w:bCs/>
+          <w:sz w:val="32"/>
+          <w:szCs w:val="32"/>
+          <w:cs/>
+        </w:rPr>
+        <w:t>สำหรับการตรวจจับวัตถุแบบเปิดเซ็ต</w:t>
+      </w:r>
+    </w:p>
+    <w:p>
+      <w:pPr>
+        <w:jc w:val="center"/>
+        <w:rPr>
+          <w:rFonts w:ascii="TH Sarabun New" w:hAnsi="TH Sarabun New" w:cs="TH Sarabun New"/>
+          <w:b/>
+          <w:bCs/>
+          <w:color w:val="FF0000"/>
+          <w:sz w:val="32"/>
+          <w:szCs w:val="32"/>
+        </w:rPr>
+      </w:pPr>
+      <w:r>
+        <w:rPr>
+          <w:rFonts w:ascii="TH Sarabun New" w:hAnsi="TH Sarabun New" w:cs="TH Sarabun New"/>
+          <w:b/>
+          <w:bCs/>
+          <w:color w:val="FF0000"/>
+          <w:sz w:val="32"/>
+          <w:szCs w:val="32"/>
+        </w:rPr>
+        <w:t>https://arxiv.org/pdf/</w:t>
+      </w:r>
+      <w:r>
+        <w:rPr>
+          <w:rFonts w:ascii="TH Sarabun New" w:hAnsi="TH Sarabun New" w:cs="TH Sarabun New"/>
+          <w:b/>
+          <w:bCs/>
+          <w:color w:val="FF0000"/>
+          <w:sz w:val="32"/>
+          <w:szCs w:val="32"/>
+          <w:cs/>
+        </w:rPr>
+        <w:t>2303.05499</w:t>
+      </w:r>
+    </w:p>
+    <w:p>
+      <w:pPr>
+        <w:jc w:val="thaiDistribute"/>
+        <w:rPr>
+          <w:rFonts w:ascii="TH Sarabun New" w:hAnsi="TH Sarabun New" w:cs="TH Sarabun New"/>
+          <w:sz w:val="32"/>
+          <w:szCs w:val="32"/>
+        </w:rPr>
+      </w:pPr>
+      <w:r>
+        <w:rPr>
+          <w:rFonts w:ascii="TH Sarabun New" w:hAnsi="TH Sarabun New" w:cs="TH Sarabun New"/>
+          <w:sz w:val="32"/>
+          <w:szCs w:val="32"/>
+          <w:cs/>
+        </w:rPr>
+        <w:tab/>
+      </w:r>
+      <w:r>
+        <w:rPr>
+          <w:rFonts w:ascii="TH Sarabun New" w:hAnsi="TH Sarabun New" w:cs="TH Sarabun New"/>
+          <w:sz w:val="32"/>
+          <w:szCs w:val="32"/>
+          <w:cs/>
+        </w:rPr>
+        <w:t xml:space="preserve">ในงานวิจัยนี้ </w:t>
+      </w:r>
+      <w:r>
+        <w:rPr>
+          <w:rFonts w:ascii="TH Sarabun New" w:hAnsi="TH Sarabun New" w:cs="TH Sarabun New" w:hint="cs"/>
+          <w:sz w:val="32"/>
+          <w:szCs w:val="32"/>
+          <w:cs/>
+        </w:rPr>
+        <w:t>ผู้วิจัย</w:t>
+      </w:r>
+      <w:r>
+        <w:rPr>
+          <w:rFonts w:ascii="TH Sarabun New" w:hAnsi="TH Sarabun New" w:cs="TH Sarabun New" w:hint="cs"/>
+          <w:sz w:val="32"/>
+          <w:szCs w:val="32"/>
+          <w:cs/>
+        </w:rPr>
+        <w:t>ได้</w:t>
+      </w:r>
+      <w:r>
+        <w:rPr>
+          <w:rFonts w:ascii="TH Sarabun New" w:hAnsi="TH Sarabun New" w:cs="TH Sarabun New"/>
+          <w:sz w:val="32"/>
+          <w:szCs w:val="32"/>
+          <w:cs/>
+        </w:rPr>
+        <w:t>พัฒนา</w:t>
+      </w:r>
+      <w:r>
+        <w:rPr>
+          <w:rFonts w:ascii="TH Sarabun New" w:hAnsi="TH Sarabun New" w:cs="TH Sarabun New" w:hint="cs"/>
+          <w:sz w:val="32"/>
+          <w:szCs w:val="32"/>
+          <w:cs/>
+        </w:rPr>
+        <w:t>โมเดล</w:t>
+      </w:r>
+      <w:r>
+        <w:rPr>
+          <w:rFonts w:ascii="TH Sarabun New" w:hAnsi="TH Sarabun New" w:cs="TH Sarabun New"/>
+          <w:sz w:val="32"/>
+          <w:szCs w:val="32"/>
+          <w:cs/>
+        </w:rPr>
+        <w:t xml:space="preserve">ตรวจจับวัตถุแบบเปิดเซ็ตที่เรียกว่า </w:t>
+      </w:r>
+      <w:r>
+        <w:rPr>
+          <w:rFonts w:ascii="TH Sarabun New" w:hAnsi="TH Sarabun New" w:cs="TH Sarabun New"/>
+          <w:sz w:val="32"/>
+          <w:szCs w:val="32"/>
+        </w:rPr>
+        <w:t xml:space="preserve">Grounding DINO </w:t>
+      </w:r>
+      <w:r>
+        <w:rPr>
+          <w:rFonts w:ascii="TH Sarabun New" w:hAnsi="TH Sarabun New" w:cs="TH Sarabun New"/>
+          <w:sz w:val="32"/>
+          <w:szCs w:val="32"/>
+          <w:cs/>
+        </w:rPr>
+        <w:t xml:space="preserve">โดยการผสานเครื่องตรวจจับแบบ </w:t>
+      </w:r>
+      <w:r>
+        <w:rPr>
+          <w:rFonts w:ascii="TH Sarabun New" w:hAnsi="TH Sarabun New" w:cs="TH Sarabun New"/>
+          <w:sz w:val="32"/>
+          <w:szCs w:val="32"/>
+        </w:rPr>
+        <w:t xml:space="preserve">Transformer </w:t>
+      </w:r>
+      <w:r>
+        <w:rPr>
+          <w:rFonts w:ascii="TH Sarabun New" w:hAnsi="TH Sarabun New" w:cs="TH Sarabun New"/>
+          <w:sz w:val="32"/>
+          <w:szCs w:val="32"/>
+          <w:cs/>
+        </w:rPr>
+        <w:t xml:space="preserve">ที่ชื่อ </w:t>
+      </w:r>
+      <w:r>
+        <w:rPr>
+          <w:rFonts w:ascii="TH Sarabun New" w:hAnsi="TH Sarabun New" w:cs="TH Sarabun New"/>
+          <w:sz w:val="32"/>
+          <w:szCs w:val="32"/>
+        </w:rPr>
+        <w:t xml:space="preserve">DINO </w:t>
+      </w:r>
+      <w:r>
+        <w:rPr>
+          <w:rFonts w:ascii="TH Sarabun New" w:hAnsi="TH Sarabun New" w:cs="TH Sarabun New"/>
+          <w:sz w:val="32"/>
+          <w:szCs w:val="32"/>
+          <w:cs/>
+        </w:rPr>
+        <w:t>เข้ากับ</w:t>
+      </w:r>
+      <w:r>
+        <w:rPr>
+          <w:rFonts w:ascii="TH Sarabun New" w:hAnsi="TH Sarabun New" w:cs="TH Sarabun New"/>
+          <w:sz w:val="32"/>
+          <w:szCs w:val="32"/>
+          <w:cs/>
+        </w:rPr>
+        <w:t>การฝึกฝนโมเดล</w:t>
+      </w:r>
+      <w:r>
+        <w:rPr>
+          <w:rFonts w:ascii="TH Sarabun New" w:hAnsi="TH Sarabun New" w:cs="TH Sarabun New"/>
+          <w:sz w:val="32"/>
+          <w:szCs w:val="32"/>
+        </w:rPr>
+        <w:t xml:space="preserve"> </w:t>
+      </w:r>
+      <w:r>
+        <w:rPr>
+          <w:rFonts w:ascii="TH Sarabun New" w:hAnsi="TH Sarabun New" w:cs="TH Sarabun New"/>
+          <w:sz w:val="32"/>
+          <w:szCs w:val="32"/>
+          <w:cs/>
+        </w:rPr>
+        <w:t xml:space="preserve">แบบ </w:t>
+      </w:r>
+      <w:r>
+        <w:rPr>
+          <w:rFonts w:ascii="TH Sarabun New" w:hAnsi="TH Sarabun New" w:cs="TH Sarabun New"/>
+          <w:sz w:val="32"/>
+          <w:szCs w:val="32"/>
+        </w:rPr>
+        <w:t xml:space="preserve">Grounded </w:t>
+      </w:r>
+      <w:r>
+        <w:rPr>
+          <w:rFonts w:ascii="TH Sarabun New" w:hAnsi="TH Sarabun New" w:cs="TH Sarabun New"/>
+          <w:sz w:val="32"/>
+          <w:szCs w:val="32"/>
+          <w:cs/>
+        </w:rPr>
+        <w:t>ซึ่งสามารถตรวจจับวัตถุใด ๆ ก็ได้โดยใช้ข้อมูลนำเข้าจากมนุษย์ เช่น ชื่อหมวดหมู่หรือคำอธิบายอ้างอิง วิธีแก้ปัญหาหลักของการตรวจจับวัตถุแบบเปิดเซ็ตคือการนำภาษาเข้ามาใช้ร่วมกับ</w:t>
+      </w:r>
+      <w:r>
+        <w:rPr>
+          <w:rFonts w:ascii="TH Sarabun New" w:hAnsi="TH Sarabun New" w:cs="TH Sarabun New" w:hint="cs"/>
+          <w:sz w:val="32"/>
+          <w:szCs w:val="32"/>
+          <w:cs/>
+        </w:rPr>
+        <w:t>โมเดล</w:t>
+      </w:r>
+      <w:r>
+        <w:rPr>
+          <w:rFonts w:ascii="TH Sarabun New" w:hAnsi="TH Sarabun New" w:cs="TH Sarabun New"/>
+          <w:sz w:val="32"/>
+          <w:szCs w:val="32"/>
+          <w:cs/>
+        </w:rPr>
+        <w:t>ตรวจจับแบบปิดเซ็ตเพื่อให้เกิดการสรุปแนวคิดแบบเปิดเซ็ตได้ ในการผสานรวม</w:t>
+      </w:r>
+      <w:r>
+        <w:rPr>
+          <w:rFonts w:ascii="TH Sarabun New" w:hAnsi="TH Sarabun New" w:cs="TH Sarabun New"/>
+          <w:sz w:val="32"/>
+          <w:szCs w:val="32"/>
+          <w:cs/>
+        </w:rPr>
+        <w:t>ข้อมูลจากภาษาและภาพเข้าด้วยกันอย่างมีประสิทธิภาพ</w:t>
+      </w:r>
+      <w:r>
+        <w:rPr>
+          <w:rFonts w:ascii="TH Sarabun New" w:hAnsi="TH Sarabun New" w:cs="TH Sarabun New" w:hint="cs"/>
+          <w:sz w:val="32"/>
+          <w:szCs w:val="32"/>
+          <w:cs/>
+        </w:rPr>
+        <w:t xml:space="preserve"> ผู้วิจัย</w:t>
+      </w:r>
+      <w:r>
+        <w:rPr>
+          <w:rFonts w:ascii="TH Sarabun New" w:hAnsi="TH Sarabun New" w:cs="TH Sarabun New"/>
+          <w:sz w:val="32"/>
+          <w:szCs w:val="32"/>
+          <w:cs/>
+        </w:rPr>
+        <w:t>แบ่งเครื่องตรวจจับแบบปิดเซ็ตออกเป็นสามเฟสในเชิงแนวคิด และเสนอวิธีการผสานรวมที่</w:t>
+      </w:r>
+      <w:r>
+        <w:rPr>
+          <w:rFonts w:ascii="TH Sarabun New" w:hAnsi="TH Sarabun New" w:cs="TH Sarabun New"/>
+          <w:sz w:val="32"/>
+          <w:szCs w:val="32"/>
+          <w:cs/>
+        </w:rPr>
+        <w:t>มีประสิทธิภาพ</w:t>
+      </w:r>
+      <w:r>
+        <w:rPr>
+          <w:rFonts w:ascii="TH Sarabun New" w:hAnsi="TH Sarabun New" w:cs="TH Sarabun New"/>
+          <w:sz w:val="32"/>
+          <w:szCs w:val="32"/>
+          <w:cs/>
+        </w:rPr>
+        <w:t xml:space="preserve"> ซึ่งประกอบด้วย ตัวเพิ่มประสิทธิภาพฟีเจอร์ (</w:t>
+      </w:r>
+      <w:r>
+        <w:rPr>
+          <w:rFonts w:ascii="TH Sarabun New" w:hAnsi="TH Sarabun New" w:cs="TH Sarabun New"/>
+          <w:sz w:val="32"/>
+          <w:szCs w:val="32"/>
+        </w:rPr>
+        <w:t xml:space="preserve">feature enhancer), </w:t>
+      </w:r>
+      <w:r>
+        <w:rPr>
+          <w:rFonts w:ascii="TH Sarabun New" w:hAnsi="TH Sarabun New" w:cs="TH Sarabun New"/>
+          <w:sz w:val="32"/>
+          <w:szCs w:val="32"/>
+          <w:cs/>
+        </w:rPr>
+        <w:t>การเลือกคิวรีโดยใช้ภาษานำทาง (</w:t>
+      </w:r>
+      <w:r>
+        <w:rPr>
+          <w:rFonts w:ascii="TH Sarabun New" w:hAnsi="TH Sarabun New" w:cs="TH Sarabun New"/>
+          <w:sz w:val="32"/>
+          <w:szCs w:val="32"/>
+        </w:rPr>
+        <w:t xml:space="preserve">language-guided query selection) </w:t>
+      </w:r>
+      <w:r>
+        <w:rPr>
+          <w:rFonts w:ascii="TH Sarabun New" w:hAnsi="TH Sarabun New" w:cs="TH Sarabun New"/>
+          <w:sz w:val="32"/>
+          <w:szCs w:val="32"/>
+          <w:cs/>
+        </w:rPr>
+        <w:t>และ ตัวถอดรหัสข้ามโมดาลิตี (</w:t>
+      </w:r>
+      <w:r>
+        <w:rPr>
+          <w:rFonts w:ascii="TH Sarabun New" w:hAnsi="TH Sarabun New" w:cs="TH Sarabun New"/>
+          <w:sz w:val="32"/>
+          <w:szCs w:val="32"/>
+        </w:rPr>
+        <w:t xml:space="preserve">cross-modality decoder) </w:t>
+      </w:r>
+      <w:r>
+        <w:rPr>
+          <w:rFonts w:ascii="TH Sarabun New" w:hAnsi="TH Sarabun New" w:cs="TH Sarabun New"/>
+          <w:sz w:val="32"/>
+          <w:szCs w:val="32"/>
+          <w:cs/>
+        </w:rPr>
+        <w:t>สำหรับ</w:t>
+      </w:r>
+      <w:r>
+        <w:rPr>
+          <w:rFonts w:ascii="TH Sarabun New" w:hAnsi="TH Sarabun New" w:cs="TH Sarabun New"/>
+          <w:sz w:val="32"/>
+          <w:szCs w:val="32"/>
+          <w:cs/>
+        </w:rPr>
+        <w:t>การรวมข้อมูลจากภาพและภาษาเข้าด้วยกัน</w:t>
+      </w:r>
+      <w:r>
+        <w:rPr>
+          <w:rFonts w:ascii="TH Sarabun New" w:hAnsi="TH Sarabun New" w:cs="TH Sarabun New"/>
+          <w:sz w:val="32"/>
+          <w:szCs w:val="32"/>
+          <w:cs/>
+        </w:rPr>
+        <w:t xml:space="preserve"> จากนั้น</w:t>
+      </w:r>
+      <w:r>
+        <w:rPr>
+          <w:rFonts w:ascii="TH Sarabun New" w:hAnsi="TH Sarabun New" w:cs="TH Sarabun New"/>
+          <w:sz w:val="32"/>
+          <w:szCs w:val="32"/>
+          <w:cs/>
+        </w:rPr>
+        <w:t>โมเดลนี้ถูก</w:t>
+      </w:r>
+      <w:r>
+        <w:rPr>
+          <w:rFonts w:ascii="TH Sarabun New" w:hAnsi="TH Sarabun New" w:cs="TH Sarabun New" w:hint="cs"/>
+          <w:sz w:val="32"/>
+          <w:szCs w:val="32"/>
+          <w:cs/>
+        </w:rPr>
+        <w:t>ฝึกฝน</w:t>
+      </w:r>
+      <w:r>
+        <w:rPr>
+          <w:rFonts w:ascii="TH Sarabun New" w:hAnsi="TH Sarabun New" w:cs="TH Sarabun New"/>
+          <w:sz w:val="32"/>
+          <w:szCs w:val="32"/>
+          <w:cs/>
+        </w:rPr>
+        <w:t xml:space="preserve"> </w:t>
+      </w:r>
+      <w:r>
+        <w:rPr>
+          <w:rFonts w:ascii="TH Sarabun New" w:hAnsi="TH Sarabun New" w:cs="TH Sarabun New"/>
+          <w:sz w:val="32"/>
+          <w:szCs w:val="32"/>
+        </w:rPr>
+        <w:t xml:space="preserve">Grounding DINO </w:t>
+      </w:r>
+      <w:r>
+        <w:rPr>
+          <w:rFonts w:ascii="TH Sarabun New" w:hAnsi="TH Sarabun New" w:cs="TH Sarabun New"/>
+          <w:sz w:val="32"/>
+          <w:szCs w:val="32"/>
+          <w:cs/>
+        </w:rPr>
+        <w:t>บนชุดข้อมูลขนาดใหญ่</w:t>
+      </w:r>
+      <w:r>
+        <w:rPr>
+          <w:rFonts w:ascii="TH Sarabun New" w:hAnsi="TH Sarabun New" w:cs="TH Sarabun New" w:hint="cs"/>
+          <w:sz w:val="32"/>
+          <w:szCs w:val="32"/>
+          <w:cs/>
+        </w:rPr>
+        <w:t xml:space="preserve"> ร</w:t>
+      </w:r>
+      <w:r>
+        <w:rPr>
+          <w:rFonts w:ascii="TH Sarabun New" w:hAnsi="TH Sarabun New" w:cs="TH Sarabun New"/>
+          <w:sz w:val="32"/>
+          <w:szCs w:val="32"/>
+          <w:cs/>
+        </w:rPr>
+        <w:t>วมถึงข้อมูลการตรวจจับวัตถุ</w:t>
+      </w:r>
+      <w:r>
+        <w:rPr>
+          <w:rFonts w:ascii="TH Sarabun New" w:hAnsi="TH Sarabun New" w:cs="TH Sarabun New"/>
+          <w:sz w:val="32"/>
+          <w:szCs w:val="32"/>
+        </w:rPr>
+        <w:t xml:space="preserve">, </w:t>
+      </w:r>
+      <w:r>
+        <w:rPr>
+          <w:rFonts w:ascii="TH Sarabun New" w:hAnsi="TH Sarabun New" w:cs="TH Sarabun New"/>
+          <w:sz w:val="32"/>
+          <w:szCs w:val="32"/>
+          <w:cs/>
+        </w:rPr>
+        <w:t>ข้อมูลการจับคู่</w:t>
+      </w:r>
+      <w:r>
+        <w:rPr>
+          <w:rFonts w:ascii="TH Sarabun New" w:hAnsi="TH Sarabun New" w:cs="TH Sarabun New"/>
+          <w:sz w:val="32"/>
+          <w:szCs w:val="32"/>
+        </w:rPr>
+        <w:t xml:space="preserve">, </w:t>
+      </w:r>
+      <w:r>
+        <w:rPr>
+          <w:rFonts w:ascii="TH Sarabun New" w:hAnsi="TH Sarabun New" w:cs="TH Sarabun New"/>
+          <w:sz w:val="32"/>
+          <w:szCs w:val="32"/>
+          <w:cs/>
+        </w:rPr>
+        <w:t>และข้อมูลคำบรรยาย และประเมินผลโมเดลในทั้งสองตัวชี้วัด ได้แก่ การตรวจจับวัตถุแบบเปิดเซ็ต และ การตรวจจับวัตถุจากการอ้างอิง (</w:t>
+      </w:r>
+      <w:r>
+        <w:rPr>
+          <w:rFonts w:ascii="TH Sarabun New" w:hAnsi="TH Sarabun New" w:cs="TH Sarabun New"/>
+          <w:sz w:val="32"/>
+          <w:szCs w:val="32"/>
+        </w:rPr>
+        <w:t xml:space="preserve">referring object detection benchmarks) </w:t>
+      </w:r>
+      <w:r>
+        <w:rPr>
+          <w:rFonts w:ascii="TH Sarabun New" w:hAnsi="TH Sarabun New" w:cs="TH Sarabun New"/>
+          <w:sz w:val="32"/>
+          <w:szCs w:val="32"/>
+          <w:cs/>
+        </w:rPr>
+        <w:t xml:space="preserve">โดย </w:t>
+      </w:r>
+      <w:r>
+        <w:rPr>
+          <w:rFonts w:ascii="TH Sarabun New" w:hAnsi="TH Sarabun New" w:cs="TH Sarabun New"/>
+          <w:sz w:val="32"/>
+          <w:szCs w:val="32"/>
+        </w:rPr>
+        <w:t xml:space="preserve">Grounding DINO </w:t>
+      </w:r>
+      <w:r>
+        <w:rPr>
+          <w:rFonts w:ascii="TH Sarabun New" w:hAnsi="TH Sarabun New" w:cs="TH Sarabun New"/>
+          <w:sz w:val="32"/>
+          <w:szCs w:val="32"/>
+          <w:cs/>
+        </w:rPr>
+        <w:t xml:space="preserve">ทำผลงานได้ดีอย่างน่าทึ่งในทั้งสามการตั้งค่า รวมถึงตัวชี้วัดบน </w:t>
+      </w:r>
+      <w:r>
+        <w:rPr>
+          <w:rFonts w:ascii="TH Sarabun New" w:hAnsi="TH Sarabun New" w:cs="TH Sarabun New"/>
+          <w:sz w:val="32"/>
+          <w:szCs w:val="32"/>
+        </w:rPr>
+        <w:t xml:space="preserve">COCO, LVIS, ODinW, </w:t>
+      </w:r>
+      <w:r>
+        <w:rPr>
+          <w:rFonts w:ascii="TH Sarabun New" w:hAnsi="TH Sarabun New" w:cs="TH Sarabun New"/>
+          <w:sz w:val="32"/>
+          <w:szCs w:val="32"/>
+          <w:cs/>
+        </w:rPr>
+        <w:t xml:space="preserve">และ </w:t>
+      </w:r>
+      <w:r>
+        <w:rPr>
+          <w:rFonts w:ascii="TH Sarabun New" w:hAnsi="TH Sarabun New" w:cs="TH Sarabun New"/>
+          <w:sz w:val="32"/>
+          <w:szCs w:val="32"/>
+        </w:rPr>
+        <w:t xml:space="preserve">RefCOCO/+/g. Grounding DINO </w:t>
+      </w:r>
+      <w:r>
+        <w:rPr>
+          <w:rFonts w:ascii="TH Sarabun New" w:hAnsi="TH Sarabun New" w:cs="TH Sarabun New"/>
+          <w:sz w:val="32"/>
+          <w:szCs w:val="32"/>
+          <w:cs/>
+        </w:rPr>
+        <w:t xml:space="preserve">ได้คะแนน 52.5 </w:t>
+      </w:r>
+      <w:r>
+        <w:rPr>
+          <w:rFonts w:ascii="TH Sarabun New" w:hAnsi="TH Sarabun New" w:cs="TH Sarabun New"/>
+          <w:sz w:val="32"/>
+          <w:szCs w:val="32"/>
+        </w:rPr>
+        <w:t xml:space="preserve">AP </w:t>
+      </w:r>
+      <w:r>
+        <w:rPr>
+          <w:rFonts w:ascii="TH Sarabun New" w:hAnsi="TH Sarabun New" w:cs="TH Sarabun New"/>
+          <w:sz w:val="32"/>
+          <w:szCs w:val="32"/>
+          <w:cs/>
+        </w:rPr>
+        <w:t xml:space="preserve">บนตัวชี้วัด </w:t>
+      </w:r>
+      <w:r>
+        <w:rPr>
+          <w:rFonts w:ascii="TH Sarabun New" w:hAnsi="TH Sarabun New" w:cs="TH Sarabun New"/>
+          <w:sz w:val="32"/>
+          <w:szCs w:val="32"/>
+        </w:rPr>
+        <w:t xml:space="preserve">COCO zero-shot. </w:t>
+      </w:r>
+      <w:r>
+        <w:rPr>
+          <w:rFonts w:ascii="TH Sarabun New" w:hAnsi="TH Sarabun New" w:cs="TH Sarabun New"/>
+          <w:sz w:val="32"/>
+          <w:szCs w:val="32"/>
+          <w:cs/>
+        </w:rPr>
+        <w:t xml:space="preserve">นอกจากนี้ยังทำลายสถิติใหม่บนตัวชี้วัด </w:t>
+      </w:r>
+      <w:r>
+        <w:rPr>
+          <w:rFonts w:ascii="TH Sarabun New" w:hAnsi="TH Sarabun New" w:cs="TH Sarabun New"/>
+          <w:sz w:val="32"/>
+          <w:szCs w:val="32"/>
+        </w:rPr>
+        <w:t xml:space="preserve">ODinW zero-shot </w:t>
+      </w:r>
+      <w:r>
+        <w:rPr>
+          <w:rFonts w:ascii="TH Sarabun New" w:hAnsi="TH Sarabun New" w:cs="TH Sarabun New"/>
+          <w:sz w:val="32"/>
+          <w:szCs w:val="32"/>
+          <w:cs/>
+        </w:rPr>
+        <w:t xml:space="preserve">ด้วยคะแนนเฉลี่ย 26.1 </w:t>
+      </w:r>
+      <w:r>
+        <w:rPr>
+          <w:rFonts w:ascii="TH Sarabun New" w:hAnsi="TH Sarabun New" w:cs="TH Sarabun New"/>
+          <w:sz w:val="32"/>
+          <w:szCs w:val="32"/>
+        </w:rPr>
+        <w:t>AP</w:t>
+      </w:r>
+    </w:p>
+    <w:p>
+      <w:pPr>
+        <w:jc w:val="thaiDistribute"/>
+        <w:rPr>
+          <w:rFonts w:ascii="TH Sarabun New" w:hAnsi="TH Sarabun New" w:cs="TH Sarabun New"/>
+          <w:sz w:val="32"/>
+          <w:szCs w:val="32"/>
+        </w:rPr>
+      </w:pPr>
+      <w:r>
+        <w:rPr>
+          <w:rFonts w:ascii="TH Sarabun New" w:hAnsi="TH Sarabun New" w:cs="TH Sarabun New"/>
+          <w:sz w:val="32"/>
+          <w:szCs w:val="32"/>
+          <w:cs/>
+        </w:rPr>
+        <w:tab/>
+      </w:r>
+      <w:r>
+        <w:rPr>
+          <w:rFonts w:ascii="TH Sarabun New" w:hAnsi="TH Sarabun New" w:cs="TH Sarabun New"/>
+          <w:sz w:val="32"/>
+          <w:szCs w:val="32"/>
+          <w:cs/>
+        </w:rPr>
+        <w:t>การรวมข้อมูลระหว่างภาพและภาษาอย่าง</w:t>
+      </w:r>
+      <w:r>
+        <w:rPr>
+          <w:rFonts w:ascii="TH Sarabun New" w:hAnsi="TH Sarabun New" w:cs="TH Sarabun New" w:hint="cs"/>
+          <w:sz w:val="32"/>
+          <w:szCs w:val="32"/>
+          <w:cs/>
+        </w:rPr>
+        <w:t>มีประสิทธิภาพ</w:t>
+      </w:r>
+      <w:r>
+        <w:rPr>
+          <w:rFonts w:ascii="TH Sarabun New" w:hAnsi="TH Sarabun New" w:cs="TH Sarabun New"/>
+          <w:sz w:val="32"/>
+          <w:szCs w:val="32"/>
+          <w:cs/>
+        </w:rPr>
+        <w:t xml:space="preserve">โดยใช้ </w:t>
+      </w:r>
+      <w:r>
+        <w:rPr>
+          <w:rFonts w:ascii="TH Sarabun New" w:hAnsi="TH Sarabun New" w:cs="TH Sarabun New"/>
+          <w:sz w:val="32"/>
+          <w:szCs w:val="32"/>
+        </w:rPr>
+        <w:t>DINO</w:t>
+      </w:r>
+      <w:r>
+        <w:rPr>
+          <w:rFonts w:ascii="TH Sarabun New" w:hAnsi="TH Sarabun New" w:cs="TH Sarabun New" w:hint="cs"/>
+          <w:sz w:val="32"/>
+          <w:szCs w:val="32"/>
+          <w:cs/>
+        </w:rPr>
+        <w:t xml:space="preserve"> </w:t>
+      </w:r>
+      <w:r>
+        <w:rPr>
+          <w:rFonts w:ascii="TH Sarabun New" w:hAnsi="TH Sarabun New" w:cs="TH Sarabun New"/>
+          <w:sz w:val="32"/>
+          <w:szCs w:val="32"/>
+          <w:cs/>
+        </w:rPr>
+        <w:t>ปัจจัยสำคัญในการบรรลุเป้าหมายนี้คือการใช้ ภาษา เข้ามาใช้ในการ สรุปแนวคิดของวัตถุที่ไม่เคยเห็นมาก่อ</w:t>
+      </w:r>
+      <w:r>
+        <w:rPr>
+          <w:rFonts w:ascii="TH Sarabun New" w:hAnsi="TH Sarabun New" w:cs="TH Sarabun New" w:hint="cs"/>
+          <w:sz w:val="32"/>
+          <w:szCs w:val="32"/>
+          <w:cs/>
+        </w:rPr>
+        <w:t xml:space="preserve">น </w:t>
+      </w:r>
+      <w:r>
+        <w:rPr>
+          <w:rFonts w:ascii="TH Sarabun New" w:hAnsi="TH Sarabun New" w:cs="TH Sarabun New"/>
+          <w:sz w:val="32"/>
+          <w:szCs w:val="32"/>
+          <w:cs/>
+        </w:rPr>
+        <w:t xml:space="preserve">โมเดลที่ใช้ในการตรวจจับแบบเปิดเซ็ตส่วนใหญ่ได้รับการพัฒนาโดยการขยายโมเดลที่ใช้ในสถานการณ์แบบปิดเซ็ตให้สามารถทำงานในสถานการณ์แบบเปิดเซ็ตโดยใช้ข้อมูลจากภาษา โมเดลที่ใช้ในแบบปิดเซ็ตมักจะประกอบด้วยสามโมดูลสำคัญ ได้แก่ </w:t>
+      </w:r>
+      <w:r>
+        <w:rPr>
+          <w:rFonts w:ascii="TH Sarabun New" w:hAnsi="TH Sarabun New" w:cs="TH Sarabun New"/>
+          <w:sz w:val="32"/>
+          <w:szCs w:val="32"/>
+        </w:rPr>
+        <w:t xml:space="preserve">Backbone </w:t>
+      </w:r>
+      <w:r>
+        <w:rPr>
+          <w:rFonts w:ascii="TH Sarabun New" w:hAnsi="TH Sarabun New" w:cs="TH Sarabun New"/>
+          <w:sz w:val="32"/>
+          <w:szCs w:val="32"/>
+          <w:cs/>
+        </w:rPr>
+        <w:t>สำหรับการสกัดฟีเจอร์</w:t>
+      </w:r>
+      <w:r>
+        <w:rPr>
+          <w:rFonts w:ascii="TH Sarabun New" w:hAnsi="TH Sarabun New" w:cs="TH Sarabun New"/>
+          <w:sz w:val="32"/>
+          <w:szCs w:val="32"/>
+        </w:rPr>
+        <w:t xml:space="preserve">, Neck </w:t>
+      </w:r>
+      <w:r>
+        <w:rPr>
+          <w:rFonts w:ascii="TH Sarabun New" w:hAnsi="TH Sarabun New" w:cs="TH Sarabun New"/>
+          <w:sz w:val="32"/>
+          <w:szCs w:val="32"/>
+          <w:cs/>
+        </w:rPr>
+        <w:t>สำหรับการเสริมประสิทธิภาพฟีเจอร์</w:t>
+      </w:r>
+      <w:r>
+        <w:rPr>
+          <w:rFonts w:ascii="TH Sarabun New" w:hAnsi="TH Sarabun New" w:cs="TH Sarabun New"/>
+          <w:sz w:val="32"/>
+          <w:szCs w:val="32"/>
+        </w:rPr>
+        <w:t xml:space="preserve">, </w:t>
+      </w:r>
+      <w:r>
+        <w:rPr>
+          <w:rFonts w:ascii="TH Sarabun New" w:hAnsi="TH Sarabun New" w:cs="TH Sarabun New"/>
+          <w:sz w:val="32"/>
+          <w:szCs w:val="32"/>
+          <w:cs/>
+        </w:rPr>
+        <w:t xml:space="preserve">และ </w:t>
+      </w:r>
+      <w:r>
+        <w:rPr>
+          <w:rFonts w:ascii="TH Sarabun New" w:hAnsi="TH Sarabun New" w:cs="TH Sarabun New"/>
+          <w:sz w:val="32"/>
+          <w:szCs w:val="32"/>
+        </w:rPr>
+        <w:t xml:space="preserve">Head </w:t>
+      </w:r>
+      <w:r>
+        <w:rPr>
+          <w:rFonts w:ascii="TH Sarabun New" w:hAnsi="TH Sarabun New" w:cs="TH Sarabun New"/>
+          <w:sz w:val="32"/>
+          <w:szCs w:val="32"/>
+          <w:cs/>
+        </w:rPr>
+        <w:t>สำหรับการปรับปรุงพื้นที่ (หรือการทำนายกล่อง). โมเดลที่ใช้ในแบบปิดเซ็ตสามารถขยายไปตรวจจับวัตถุใหม่ๆ ได้โดยการเรียนรู้ การฝังตัวของพื้นที่ที่รับรู้ภาษา (</w:t>
+      </w:r>
+      <w:r>
+        <w:rPr>
+          <w:rFonts w:ascii="TH Sarabun New" w:hAnsi="TH Sarabun New" w:cs="TH Sarabun New"/>
+          <w:sz w:val="32"/>
+          <w:szCs w:val="32"/>
+        </w:rPr>
+        <w:t xml:space="preserve">language-aware region embeddings) </w:t>
+      </w:r>
+      <w:r>
+        <w:rPr>
+          <w:rFonts w:ascii="TH Sarabun New" w:hAnsi="TH Sarabun New" w:cs="TH Sarabun New"/>
+          <w:sz w:val="32"/>
+          <w:szCs w:val="32"/>
+          <w:cs/>
+        </w:rPr>
+        <w:t xml:space="preserve">เพื่อให้แต่ละพื้นที่สามารถถูกจำแนกเป็นหมวดหมู่ใหม่ๆ ใน พื้นที่ความหมายที่รับรู้จากภาษา. ปัจจัยสำคัญในการบรรลุเป้าหมายนี้คือการใช้ </w:t>
+      </w:r>
+      <w:r>
+        <w:rPr>
+          <w:rFonts w:ascii="TH Sarabun New" w:hAnsi="TH Sarabun New" w:cs="TH Sarabun New"/>
+          <w:sz w:val="32"/>
+          <w:szCs w:val="32"/>
+        </w:rPr>
+        <w:t xml:space="preserve">contrastive loss </w:t>
+      </w:r>
+      <w:r>
+        <w:rPr>
+          <w:rFonts w:ascii="TH Sarabun New" w:hAnsi="TH Sarabun New" w:cs="TH Sarabun New"/>
+          <w:sz w:val="32"/>
+          <w:szCs w:val="32"/>
+          <w:cs/>
+        </w:rPr>
+        <w:t>ระหว่างผลลัพธ์จากพื้นที่ (</w:t>
+      </w:r>
+      <w:r>
+        <w:rPr>
+          <w:rFonts w:ascii="TH Sarabun New" w:hAnsi="TH Sarabun New" w:cs="TH Sarabun New"/>
+          <w:sz w:val="32"/>
+          <w:szCs w:val="32"/>
+        </w:rPr>
+        <w:t xml:space="preserve">region outputs) </w:t>
+      </w:r>
+      <w:r>
+        <w:rPr>
+          <w:rFonts w:ascii="TH Sarabun New" w:hAnsi="TH Sarabun New" w:cs="TH Sarabun New"/>
+          <w:sz w:val="32"/>
+          <w:szCs w:val="32"/>
+          <w:cs/>
+        </w:rPr>
+        <w:t>และคุณลักษณะของภาษา (</w:t>
+      </w:r>
+      <w:r>
+        <w:rPr>
+          <w:rFonts w:ascii="TH Sarabun New" w:hAnsi="TH Sarabun New" w:cs="TH Sarabun New"/>
+          <w:sz w:val="32"/>
+          <w:szCs w:val="32"/>
+        </w:rPr>
+        <w:t xml:space="preserve">language features) </w:t>
+      </w:r>
+      <w:r>
+        <w:rPr>
+          <w:rFonts w:ascii="TH Sarabun New" w:hAnsi="TH Sarabun New" w:cs="TH Sarabun New"/>
+          <w:sz w:val="32"/>
+          <w:szCs w:val="32"/>
+          <w:cs/>
+        </w:rPr>
+        <w:t xml:space="preserve">ใน </w:t>
+      </w:r>
+      <w:r>
+        <w:rPr>
+          <w:rFonts w:ascii="TH Sarabun New" w:hAnsi="TH Sarabun New" w:cs="TH Sarabun New"/>
+          <w:sz w:val="32"/>
+          <w:szCs w:val="32"/>
+        </w:rPr>
+        <w:t xml:space="preserve">Neck </w:t>
+      </w:r>
+      <w:r>
+        <w:rPr>
+          <w:rFonts w:ascii="TH Sarabun New" w:hAnsi="TH Sarabun New" w:cs="TH Sarabun New"/>
+          <w:sz w:val="32"/>
+          <w:szCs w:val="32"/>
+          <w:cs/>
+        </w:rPr>
+        <w:t xml:space="preserve">และ/หรือผลลัพธ์จาก </w:t>
+      </w:r>
+      <w:r>
+        <w:rPr>
+          <w:rFonts w:ascii="TH Sarabun New" w:hAnsi="TH Sarabun New" w:cs="TH Sarabun New"/>
+          <w:sz w:val="32"/>
+          <w:szCs w:val="32"/>
+        </w:rPr>
+        <w:t>Head.</w:t>
+      </w:r>
+      <w:r>
+        <w:rPr>
+          <w:rFonts w:ascii="TH Sarabun New" w:hAnsi="TH Sarabun New" w:cs="TH Sarabun New" w:hint="cs"/>
+          <w:sz w:val="32"/>
+          <w:szCs w:val="32"/>
+          <w:cs/>
+        </w:rPr>
+        <w:t xml:space="preserve"> </w:t>
+      </w:r>
+    </w:p>
+    <w:p>
+      <w:pPr>
+        <w:jc w:val="thaiDistribute"/>
+        <w:rPr>
+          <w:rFonts w:ascii="TH Sarabun New" w:hAnsi="TH Sarabun New" w:cs="TH Sarabun New" w:hint="cs"/>
+          <w:sz w:val="32"/>
+          <w:szCs w:val="32"/>
+          <w:cs/>
+        </w:rPr>
+      </w:pPr>
+      <w:r>
+        <w:rPr>
+          <w:rFonts w:ascii="TH Sarabun New" w:hAnsi="TH Sarabun New" w:cs="TH Sarabun New"/>
+          <w:sz w:val="32"/>
+          <w:szCs w:val="32"/>
+          <w:cs/>
+        </w:rPr>
+        <w:tab/>
+      </w:r>
+      <w:r>
+        <w:rPr>
+          <w:rFonts w:ascii="TH Sarabun New" w:hAnsi="TH Sarabun New" w:cs="TH Sarabun New"/>
+          <w:sz w:val="32"/>
+          <w:szCs w:val="32"/>
+          <w:cs/>
+        </w:rPr>
+        <w:t xml:space="preserve">ในการนำไปประยุกต์ใช้ </w:t>
+      </w:r>
+      <w:r>
+        <w:rPr>
+          <w:rFonts w:ascii="TH Sarabun New" w:hAnsi="TH Sarabun New" w:cs="TH Sarabun New"/>
+          <w:sz w:val="32"/>
+          <w:szCs w:val="32"/>
+        </w:rPr>
+        <w:t xml:space="preserve">Grounding DINO </w:t>
+      </w:r>
+      <w:r>
+        <w:rPr>
+          <w:rFonts w:ascii="TH Sarabun New" w:hAnsi="TH Sarabun New" w:cs="TH Sarabun New"/>
+          <w:sz w:val="32"/>
+          <w:szCs w:val="32"/>
+          <w:cs/>
+        </w:rPr>
+        <w:t xml:space="preserve">สามารถใช้กับระบบ การค้นหาภาพผ่านข้อความ โดยที่ผู้ใช้สามารถพิมพ์คำบรรยายของสิ่งที่ต้องการ ระบบจะสามารถค้นหาวัตถุที่เกี่ยวข้องได้โดยอัตโนมัติ นอกจากนี้ โมเดลนี้ยังสามารถทำงานร่วมกับ </w:t>
+      </w:r>
+      <w:r>
+        <w:rPr>
+          <w:rFonts w:ascii="TH Sarabun New" w:hAnsi="TH Sarabun New" w:cs="TH Sarabun New"/>
+          <w:sz w:val="32"/>
+          <w:szCs w:val="32"/>
+        </w:rPr>
+        <w:t xml:space="preserve">Stable Diffusion </w:t>
+      </w:r>
+      <w:r>
+        <w:rPr>
+          <w:rFonts w:ascii="TH Sarabun New" w:hAnsi="TH Sarabun New" w:cs="TH Sarabun New"/>
+          <w:sz w:val="32"/>
+          <w:szCs w:val="32"/>
+          <w:cs/>
+        </w:rPr>
+        <w:t>เพื่อใช้ในการแก้ไขภาพ เช่น การเปลี่ยนแปลงองค์ประกอบในภาพตามคำสั่งข้อความ เช่น การเปลี่ยนพื้นหลังหรือเพิ่มวัตถุใหม่ อีกทั้งยังสามารถนำไปใช้กับ หุ่นยนต์อัจฉริยะ ที่ต้องสามารถเข้าใจคำสั่งของมนุษย์และตรวจจับวัตถุในสภาพแวดล้อมจริงได้</w:t>
+      </w:r>
+      <w:r>
+        <w:rPr>
+          <w:rFonts w:ascii="TH Sarabun New" w:hAnsi="TH Sarabun New" w:cs="TH Sarabun New" w:hint="cs"/>
+          <w:sz w:val="32"/>
+          <w:szCs w:val="32"/>
+          <w:cs/>
+        </w:rPr>
+        <w:t xml:space="preserve"> </w:t>
+      </w:r>
+      <w:r>
+        <w:rPr>
+          <w:rFonts w:ascii="TH Sarabun New" w:hAnsi="TH Sarabun New" w:cs="TH Sarabun New"/>
+          <w:sz w:val="32"/>
+          <w:szCs w:val="32"/>
+          <w:cs/>
+        </w:rPr>
+        <w:t xml:space="preserve">แม้ว่า </w:t>
+      </w:r>
+      <w:r>
+        <w:rPr>
+          <w:rFonts w:ascii="TH Sarabun New" w:hAnsi="TH Sarabun New" w:cs="TH Sarabun New"/>
+          <w:sz w:val="32"/>
+          <w:szCs w:val="32"/>
+        </w:rPr>
+        <w:lastRenderedPageBreak/>
+        <w:t xml:space="preserve">Grounding DINO </w:t>
+      </w:r>
+      <w:r>
+        <w:rPr>
+          <w:rFonts w:ascii="TH Sarabun New" w:hAnsi="TH Sarabun New" w:cs="TH Sarabun New"/>
+          <w:sz w:val="32"/>
+          <w:szCs w:val="32"/>
+          <w:cs/>
+        </w:rPr>
+        <w:t>จะมีประสิทธิภาพสูงในการตรวจจับวัตถุแบบเปิดกว้าง แต่งานวิจัยยังระบุข้อจำกัดบางประการของโมเดล เช่น ไม่สามารถใช้งานกับงานแบ่งส่วนภาพ (</w:t>
+      </w:r>
+      <w:r>
+        <w:rPr>
+          <w:rFonts w:ascii="TH Sarabun New" w:hAnsi="TH Sarabun New" w:cs="TH Sarabun New"/>
+          <w:sz w:val="32"/>
+          <w:szCs w:val="32"/>
+        </w:rPr>
+        <w:t xml:space="preserve">Segmentation) </w:t>
+      </w:r>
+      <w:r>
+        <w:rPr>
+          <w:rFonts w:ascii="TH Sarabun New" w:hAnsi="TH Sarabun New" w:cs="TH Sarabun New"/>
+          <w:sz w:val="32"/>
+          <w:szCs w:val="32"/>
+          <w:cs/>
+        </w:rPr>
+        <w:t>ได้ นอกจากนี้ ผลลัพธ์ของโมเดลอาจมีความคลาดเคลื่อน (</w:t>
+      </w:r>
+      <w:r>
+        <w:rPr>
+          <w:rFonts w:ascii="TH Sarabun New" w:hAnsi="TH Sarabun New" w:cs="TH Sarabun New"/>
+          <w:sz w:val="32"/>
+          <w:szCs w:val="32"/>
+        </w:rPr>
+        <w:t xml:space="preserve">False Positives) </w:t>
+      </w:r>
+      <w:r>
+        <w:rPr>
+          <w:rFonts w:ascii="TH Sarabun New" w:hAnsi="TH Sarabun New" w:cs="TH Sarabun New"/>
+          <w:sz w:val="32"/>
+          <w:szCs w:val="32"/>
+          <w:cs/>
+        </w:rPr>
+        <w:t xml:space="preserve">ในบางกรณี ซึ่งอาจต้องมีการปรับปรุงด้านเทคนิคเพิ่มเติมเพื่อลดข้อผิดพลาดนี้ งานวิจัยยังตั้งข้อสังเกตว่า ปริมาณข้อมูลฝึกของ </w:t>
+      </w:r>
+      <w:r>
+        <w:rPr>
+          <w:rFonts w:ascii="TH Sarabun New" w:hAnsi="TH Sarabun New" w:cs="TH Sarabun New"/>
+          <w:sz w:val="32"/>
+          <w:szCs w:val="32"/>
+        </w:rPr>
+        <w:t xml:space="preserve">Grounding DINO </w:t>
+      </w:r>
+      <w:r>
+        <w:rPr>
+          <w:rFonts w:ascii="TH Sarabun New" w:hAnsi="TH Sarabun New" w:cs="TH Sarabun New"/>
+          <w:sz w:val="32"/>
+          <w:szCs w:val="32"/>
+          <w:cs/>
+        </w:rPr>
+        <w:t>ยังคงน้อยกว่า โมเดลที่ใช้การเรียนรู้ร่วมกันระหว่างภาพและภาษา (</w:t>
+      </w:r>
+      <w:r>
+        <w:rPr>
+          <w:rFonts w:ascii="TH Sarabun New" w:hAnsi="TH Sarabun New" w:cs="TH Sarabun New"/>
+          <w:sz w:val="32"/>
+          <w:szCs w:val="32"/>
+        </w:rPr>
+        <w:t xml:space="preserve">GLIP : Grounded Language-Image Pretraining) </w:t>
+      </w:r>
+      <w:r>
+        <w:rPr>
+          <w:rFonts w:ascii="TH Sarabun New" w:hAnsi="TH Sarabun New" w:cs="TH Sarabun New"/>
+          <w:sz w:val="32"/>
+          <w:szCs w:val="32"/>
+          <w:cs/>
+        </w:rPr>
+        <w:t>รุ่นที่ใหญ่ที่สุด ซึ่งอาจเป็นปัจจัยที่จำกัดศักยภาพของโมเดลในบางแง่มุม</w:t>
+      </w:r>
+      <w:r>
+        <w:rPr>
+          <w:rFonts w:ascii="TH Sarabun New" w:hAnsi="TH Sarabun New" w:cs="TH Sarabun New"/>
+          <w:sz w:val="32"/>
+          <w:szCs w:val="32"/>
+        </w:rPr>
+        <w:t xml:space="preserve"> </w:t>
+      </w:r>
+      <w:r>
+        <w:rPr>
+          <w:rFonts w:ascii="TH Sarabun New" w:hAnsi="TH Sarabun New" w:cs="TH Sarabun New"/>
+          <w:sz w:val="32"/>
+          <w:szCs w:val="32"/>
+        </w:rPr>
+        <w:t xml:space="preserve">Grounding DINO </w:t>
+      </w:r>
+      <w:r>
+        <w:rPr>
+          <w:rFonts w:ascii="TH Sarabun New" w:hAnsi="TH Sarabun New" w:cs="TH Sarabun New"/>
+          <w:sz w:val="32"/>
+          <w:szCs w:val="32"/>
+          <w:cs/>
+        </w:rPr>
+        <w:t xml:space="preserve">ถือเป็นก้าวสำคัญในการพัฒนาเทคโนโลยีตรวจจับวัตถุแบบเปิดกว้าง ซึ่งสามารถนำไปใช้ในหลากหลายอุตสาหกรรม ตั้งแต่การค้นหาภาพ การออกแบบสื่อ ไปจนถึงการพัฒนาระบบหุ่นยนต์อัจฉริยะและระบบช่วยเหลือด้านความปลอดภัย ความสามารถของโมเดลนี้ช่วยปูทางไปสู่การพัฒนา </w:t>
+      </w:r>
+      <w:r>
+        <w:rPr>
+          <w:rFonts w:ascii="TH Sarabun New" w:hAnsi="TH Sarabun New" w:cs="TH Sarabun New"/>
+          <w:sz w:val="32"/>
+          <w:szCs w:val="32"/>
+        </w:rPr>
+        <w:t xml:space="preserve">Artificial General Intelligence (AGI) </w:t>
+      </w:r>
+      <w:r>
+        <w:rPr>
+          <w:rFonts w:ascii="TH Sarabun New" w:hAnsi="TH Sarabun New" w:cs="TH Sarabun New"/>
+          <w:sz w:val="32"/>
+          <w:szCs w:val="32"/>
+          <w:cs/>
+        </w:rPr>
+        <w:t>ที่สามารถเข้าใจและโต้ตอบกับโลกแห่งความจริงได้อย่างมีประสิทธิภาพมากขึ้น</w:t>
+      </w:r>
     </w:p>
     <w:sectPr>
       <w:pgSz w:w="11906" w:h="16838"/>
@@ -26588,7 +28526,6 @@
   <w:style w:type="character" w:default="1" w:styleId="DefaultParagraphFont">
     <w:name w:val="Default Paragraph Font"/>
     <w:uiPriority w:val="1"/>
-    <w:semiHidden/>
     <w:unhideWhenUsed/>
   </w:style>
   <w:style w:type="table" w:default="1" w:styleId="TableNormal">

</xml_diff>